<commit_message>
daily scrum table update -hadyan
</commit_message>
<xml_diff>
--- a/Laporan Tugas UTS Agile.docx
+++ b/Laporan Tugas UTS Agile.docx
@@ -1,6 +1,6 @@
 
 <file path=word/document.xml><?xml version="1.0" encoding="utf-8"?>
-<w:document xmlns:wpc="http://schemas.microsoft.com/office/word/2010/wordprocessingCanvas" xmlns:cx="http://schemas.microsoft.com/office/drawing/2014/chartex" xmlns:cx1="http://schemas.microsoft.com/office/drawing/2015/9/8/chartex" xmlns:cx2="http://schemas.microsoft.com/office/drawing/2015/10/21/chartex" xmlns:cx3="http://schemas.microsoft.com/office/drawing/2016/5/9/chartex" xmlns:cx4="http://schemas.microsoft.com/office/drawing/2016/5/10/chartex" xmlns:cx5="http://schemas.microsoft.com/office/drawing/2016/5/11/chartex" xmlns:cx6="http://schemas.microsoft.com/office/drawing/2016/5/12/chartex" xmlns:cx7="http://schemas.microsoft.com/office/drawing/2016/5/13/chartex" xmlns:cx8="http://schemas.microsoft.com/office/drawing/2016/5/14/chartex" xmlns:mc="http://schemas.openxmlformats.org/markup-compatibility/2006" xmlns:aink="http://schemas.microsoft.com/office/drawing/2016/ink" xmlns:am3d="http://schemas.microsoft.com/office/drawing/2017/model3d" xmlns:o="urn:schemas-microsoft-com:office:office" xmlns:oel="http://schemas.microsoft.com/office/2019/extlst" xmlns:r="http://schemas.openxmlformats.org/officeDocument/2006/relationships" xmlns:m="http://schemas.openxmlformats.org/officeDocument/2006/math" xmlns:v="urn:schemas-microsoft-com:vml" xmlns:wp14="http://schemas.microsoft.com/office/word/2010/wordprocessingDrawing" xmlns:wp="http://schemas.openxmlformats.org/drawingml/2006/wordprocessingDrawing" xmlns:w10="urn:schemas-microsoft-com:office:word" xmlns:w="http://schemas.openxmlformats.org/wordprocessingml/2006/main" xmlns:w14="http://schemas.microsoft.com/office/word/2010/wordml" xmlns:w15="http://schemas.microsoft.com/office/word/2012/wordml" xmlns:w16cex="http://schemas.microsoft.com/office/word/2018/wordml/cex" xmlns:w16cid="http://schemas.microsoft.com/office/word/2016/wordml/cid" xmlns:w16="http://schemas.microsoft.com/office/word/2018/wordml" xmlns:w16sdtdh="http://schemas.microsoft.com/office/word/2020/wordml/sdtdatahash" xmlns:w16se="http://schemas.microsoft.com/office/word/2015/wordml/symex" xmlns:wpg="http://schemas.microsoft.com/office/word/2010/wordprocessingGroup" xmlns:wpi="http://schemas.microsoft.com/office/word/2010/wordprocessingInk" xmlns:wne="http://schemas.microsoft.com/office/word/2006/wordml" xmlns:wps="http://schemas.microsoft.com/office/word/2010/wordprocessingShape" mc:Ignorable="w14 w15 w16se w16cid w16 w16cex w16sdtdh wp14">
+<w:document xmlns:wpc="http://schemas.microsoft.com/office/word/2010/wordprocessingCanvas" xmlns:cx="http://schemas.microsoft.com/office/drawing/2014/chartex" xmlns:cx1="http://schemas.microsoft.com/office/drawing/2015/9/8/chartex" xmlns:cx2="http://schemas.microsoft.com/office/drawing/2015/10/21/chartex" xmlns:cx3="http://schemas.microsoft.com/office/drawing/2016/5/9/chartex" xmlns:cx4="http://schemas.microsoft.com/office/drawing/2016/5/10/chartex" xmlns:cx5="http://schemas.microsoft.com/office/drawing/2016/5/11/chartex" xmlns:cx6="http://schemas.microsoft.com/office/drawing/2016/5/12/chartex" xmlns:cx7="http://schemas.microsoft.com/office/drawing/2016/5/13/chartex" xmlns:cx8="http://schemas.microsoft.com/office/drawing/2016/5/14/chartex" xmlns:mc="http://schemas.openxmlformats.org/markup-compatibility/2006" xmlns:aink="http://schemas.microsoft.com/office/drawing/2016/ink" xmlns:am3d="http://schemas.microsoft.com/office/drawing/2017/model3d" xmlns:o="urn:schemas-microsoft-com:office:office" xmlns:oel="http://schemas.microsoft.com/office/2019/extlst" xmlns:r="http://schemas.openxmlformats.org/officeDocument/2006/relationships" xmlns:m="http://schemas.openxmlformats.org/officeDocument/2006/math" xmlns:v="urn:schemas-microsoft-com:vml" xmlns:wp14="http://schemas.microsoft.com/office/word/2010/wordprocessingDrawing" xmlns:wp="http://schemas.openxmlformats.org/drawingml/2006/wordprocessingDrawing" xmlns:w10="urn:schemas-microsoft-com:office:word" xmlns:w="http://schemas.openxmlformats.org/wordprocessingml/2006/main" xmlns:w14="http://schemas.microsoft.com/office/word/2010/wordml" xmlns:w15="http://schemas.microsoft.com/office/word/2012/wordml" xmlns:w16cex="http://schemas.microsoft.com/office/word/2018/wordml/cex" xmlns:w16cid="http://schemas.microsoft.com/office/word/2016/wordml/cid" xmlns:w16="http://schemas.microsoft.com/office/word/2018/wordml" xmlns:w16du="http://schemas.microsoft.com/office/word/2023/wordml/word16du" xmlns:w16sdtdh="http://schemas.microsoft.com/office/word/2020/wordml/sdtdatahash" xmlns:w16se="http://schemas.microsoft.com/office/word/2015/wordml/symex" xmlns:wpg="http://schemas.microsoft.com/office/word/2010/wordprocessingGroup" xmlns:wpi="http://schemas.microsoft.com/office/word/2010/wordprocessingInk" xmlns:wne="http://schemas.microsoft.com/office/word/2006/wordml" xmlns:wps="http://schemas.microsoft.com/office/word/2010/wordprocessingShape" mc:Ignorable="w14 w15 w16se w16cid w16 w16cex w16sdtdh wp14">
   <w:body>
     <w:p>
       <w:pPr>
@@ -6082,6 +6082,16 @@
                 <w14:ligatures w14:val="none"/>
               </w:rPr>
             </w:pPr>
+            <w:r>
+              <w:rPr>
+                <w:rFonts w:ascii="Calibri" w:eastAsia="Times New Roman" w:hAnsi="Calibri" w:cs="Calibri"/>
+                <w:color w:val="000000"/>
+                <w:kern w:val="0"/>
+                <w:lang w:val="en-ID" w:eastAsia="en-ID"/>
+                <w14:ligatures w14:val="none"/>
+              </w:rPr>
+              <w:t>Tidak ada</w:t>
+            </w:r>
           </w:p>
         </w:tc>
         <w:tc>
@@ -7327,7 +7337,7 @@
 </file>
 
 <file path=word/endnotes.xml><?xml version="1.0" encoding="utf-8"?>
-<w:endnotes xmlns:wpc="http://schemas.microsoft.com/office/word/2010/wordprocessingCanvas" xmlns:cx="http://schemas.microsoft.com/office/drawing/2014/chartex" xmlns:cx1="http://schemas.microsoft.com/office/drawing/2015/9/8/chartex" xmlns:cx2="http://schemas.microsoft.com/office/drawing/2015/10/21/chartex" xmlns:cx3="http://schemas.microsoft.com/office/drawing/2016/5/9/chartex" xmlns:cx4="http://schemas.microsoft.com/office/drawing/2016/5/10/chartex" xmlns:cx5="http://schemas.microsoft.com/office/drawing/2016/5/11/chartex" xmlns:cx6="http://schemas.microsoft.com/office/drawing/2016/5/12/chartex" xmlns:cx7="http://schemas.microsoft.com/office/drawing/2016/5/13/chartex" xmlns:cx8="http://schemas.microsoft.com/office/drawing/2016/5/14/chartex" xmlns:mc="http://schemas.openxmlformats.org/markup-compatibility/2006" xmlns:aink="http://schemas.microsoft.com/office/drawing/2016/ink" xmlns:am3d="http://schemas.microsoft.com/office/drawing/2017/model3d" xmlns:o="urn:schemas-microsoft-com:office:office" xmlns:oel="http://schemas.microsoft.com/office/2019/extlst" xmlns:r="http://schemas.openxmlformats.org/officeDocument/2006/relationships" xmlns:m="http://schemas.openxmlformats.org/officeDocument/2006/math" xmlns:v="urn:schemas-microsoft-com:vml" xmlns:wp14="http://schemas.microsoft.com/office/word/2010/wordprocessingDrawing" xmlns:wp="http://schemas.openxmlformats.org/drawingml/2006/wordprocessingDrawing" xmlns:w10="urn:schemas-microsoft-com:office:word" xmlns:w="http://schemas.openxmlformats.org/wordprocessingml/2006/main" xmlns:w14="http://schemas.microsoft.com/office/word/2010/wordml" xmlns:w15="http://schemas.microsoft.com/office/word/2012/wordml" xmlns:w16cex="http://schemas.microsoft.com/office/word/2018/wordml/cex" xmlns:w16cid="http://schemas.microsoft.com/office/word/2016/wordml/cid" xmlns:w16="http://schemas.microsoft.com/office/word/2018/wordml" xmlns:w16sdtdh="http://schemas.microsoft.com/office/word/2020/wordml/sdtdatahash" xmlns:w16se="http://schemas.microsoft.com/office/word/2015/wordml/symex" xmlns:wpg="http://schemas.microsoft.com/office/word/2010/wordprocessingGroup" xmlns:wpi="http://schemas.microsoft.com/office/word/2010/wordprocessingInk" xmlns:wne="http://schemas.microsoft.com/office/word/2006/wordml" xmlns:wps="http://schemas.microsoft.com/office/word/2010/wordprocessingShape" mc:Ignorable="w14 w15 w16se w16cid w16 w16cex w16sdtdh wp14">
+<w:endnotes xmlns:wpc="http://schemas.microsoft.com/office/word/2010/wordprocessingCanvas" xmlns:cx="http://schemas.microsoft.com/office/drawing/2014/chartex" xmlns:cx1="http://schemas.microsoft.com/office/drawing/2015/9/8/chartex" xmlns:cx2="http://schemas.microsoft.com/office/drawing/2015/10/21/chartex" xmlns:cx3="http://schemas.microsoft.com/office/drawing/2016/5/9/chartex" xmlns:cx4="http://schemas.microsoft.com/office/drawing/2016/5/10/chartex" xmlns:cx5="http://schemas.microsoft.com/office/drawing/2016/5/11/chartex" xmlns:cx6="http://schemas.microsoft.com/office/drawing/2016/5/12/chartex" xmlns:cx7="http://schemas.microsoft.com/office/drawing/2016/5/13/chartex" xmlns:cx8="http://schemas.microsoft.com/office/drawing/2016/5/14/chartex" xmlns:mc="http://schemas.openxmlformats.org/markup-compatibility/2006" xmlns:aink="http://schemas.microsoft.com/office/drawing/2016/ink" xmlns:am3d="http://schemas.microsoft.com/office/drawing/2017/model3d" xmlns:o="urn:schemas-microsoft-com:office:office" xmlns:oel="http://schemas.microsoft.com/office/2019/extlst" xmlns:r="http://schemas.openxmlformats.org/officeDocument/2006/relationships" xmlns:m="http://schemas.openxmlformats.org/officeDocument/2006/math" xmlns:v="urn:schemas-microsoft-com:vml" xmlns:wp14="http://schemas.microsoft.com/office/word/2010/wordprocessingDrawing" xmlns:wp="http://schemas.openxmlformats.org/drawingml/2006/wordprocessingDrawing" xmlns:w10="urn:schemas-microsoft-com:office:word" xmlns:w="http://schemas.openxmlformats.org/wordprocessingml/2006/main" xmlns:w14="http://schemas.microsoft.com/office/word/2010/wordml" xmlns:w15="http://schemas.microsoft.com/office/word/2012/wordml" xmlns:w16cex="http://schemas.microsoft.com/office/word/2018/wordml/cex" xmlns:w16cid="http://schemas.microsoft.com/office/word/2016/wordml/cid" xmlns:w16="http://schemas.microsoft.com/office/word/2018/wordml" xmlns:w16du="http://schemas.microsoft.com/office/word/2023/wordml/word16du" xmlns:w16sdtdh="http://schemas.microsoft.com/office/word/2020/wordml/sdtdatahash" xmlns:w16se="http://schemas.microsoft.com/office/word/2015/wordml/symex" xmlns:wpg="http://schemas.microsoft.com/office/word/2010/wordprocessingGroup" xmlns:wpi="http://schemas.microsoft.com/office/word/2010/wordprocessingInk" xmlns:wne="http://schemas.microsoft.com/office/word/2006/wordml" xmlns:wps="http://schemas.microsoft.com/office/word/2010/wordprocessingShape" mc:Ignorable="w14 w15 w16se w16cid w16 w16cex w16sdtdh wp14">
   <w:endnote w:type="separator" w:id="-1">
     <w:p>
       <w:pPr>
@@ -7352,7 +7362,7 @@
 </file>
 
 <file path=word/footnotes.xml><?xml version="1.0" encoding="utf-8"?>
-<w:footnotes xmlns:wpc="http://schemas.microsoft.com/office/word/2010/wordprocessingCanvas" xmlns:cx="http://schemas.microsoft.com/office/drawing/2014/chartex" xmlns:cx1="http://schemas.microsoft.com/office/drawing/2015/9/8/chartex" xmlns:cx2="http://schemas.microsoft.com/office/drawing/2015/10/21/chartex" xmlns:cx3="http://schemas.microsoft.com/office/drawing/2016/5/9/chartex" xmlns:cx4="http://schemas.microsoft.com/office/drawing/2016/5/10/chartex" xmlns:cx5="http://schemas.microsoft.com/office/drawing/2016/5/11/chartex" xmlns:cx6="http://schemas.microsoft.com/office/drawing/2016/5/12/chartex" xmlns:cx7="http://schemas.microsoft.com/office/drawing/2016/5/13/chartex" xmlns:cx8="http://schemas.microsoft.com/office/drawing/2016/5/14/chartex" xmlns:mc="http://schemas.openxmlformats.org/markup-compatibility/2006" xmlns:aink="http://schemas.microsoft.com/office/drawing/2016/ink" xmlns:am3d="http://schemas.microsoft.com/office/drawing/2017/model3d" xmlns:o="urn:schemas-microsoft-com:office:office" xmlns:oel="http://schemas.microsoft.com/office/2019/extlst" xmlns:r="http://schemas.openxmlformats.org/officeDocument/2006/relationships" xmlns:m="http://schemas.openxmlformats.org/officeDocument/2006/math" xmlns:v="urn:schemas-microsoft-com:vml" xmlns:wp14="http://schemas.microsoft.com/office/word/2010/wordprocessingDrawing" xmlns:wp="http://schemas.openxmlformats.org/drawingml/2006/wordprocessingDrawing" xmlns:w10="urn:schemas-microsoft-com:office:word" xmlns:w="http://schemas.openxmlformats.org/wordprocessingml/2006/main" xmlns:w14="http://schemas.microsoft.com/office/word/2010/wordml" xmlns:w15="http://schemas.microsoft.com/office/word/2012/wordml" xmlns:w16cex="http://schemas.microsoft.com/office/word/2018/wordml/cex" xmlns:w16cid="http://schemas.microsoft.com/office/word/2016/wordml/cid" xmlns:w16="http://schemas.microsoft.com/office/word/2018/wordml" xmlns:w16sdtdh="http://schemas.microsoft.com/office/word/2020/wordml/sdtdatahash" xmlns:w16se="http://schemas.microsoft.com/office/word/2015/wordml/symex" xmlns:wpg="http://schemas.microsoft.com/office/word/2010/wordprocessingGroup" xmlns:wpi="http://schemas.microsoft.com/office/word/2010/wordprocessingInk" xmlns:wne="http://schemas.microsoft.com/office/word/2006/wordml" xmlns:wps="http://schemas.microsoft.com/office/word/2010/wordprocessingShape" mc:Ignorable="w14 w15 w16se w16cid w16 w16cex w16sdtdh wp14">
+<w:footnotes xmlns:wpc="http://schemas.microsoft.com/office/word/2010/wordprocessingCanvas" xmlns:cx="http://schemas.microsoft.com/office/drawing/2014/chartex" xmlns:cx1="http://schemas.microsoft.com/office/drawing/2015/9/8/chartex" xmlns:cx2="http://schemas.microsoft.com/office/drawing/2015/10/21/chartex" xmlns:cx3="http://schemas.microsoft.com/office/drawing/2016/5/9/chartex" xmlns:cx4="http://schemas.microsoft.com/office/drawing/2016/5/10/chartex" xmlns:cx5="http://schemas.microsoft.com/office/drawing/2016/5/11/chartex" xmlns:cx6="http://schemas.microsoft.com/office/drawing/2016/5/12/chartex" xmlns:cx7="http://schemas.microsoft.com/office/drawing/2016/5/13/chartex" xmlns:cx8="http://schemas.microsoft.com/office/drawing/2016/5/14/chartex" xmlns:mc="http://schemas.openxmlformats.org/markup-compatibility/2006" xmlns:aink="http://schemas.microsoft.com/office/drawing/2016/ink" xmlns:am3d="http://schemas.microsoft.com/office/drawing/2017/model3d" xmlns:o="urn:schemas-microsoft-com:office:office" xmlns:oel="http://schemas.microsoft.com/office/2019/extlst" xmlns:r="http://schemas.openxmlformats.org/officeDocument/2006/relationships" xmlns:m="http://schemas.openxmlformats.org/officeDocument/2006/math" xmlns:v="urn:schemas-microsoft-com:vml" xmlns:wp14="http://schemas.microsoft.com/office/word/2010/wordprocessingDrawing" xmlns:wp="http://schemas.openxmlformats.org/drawingml/2006/wordprocessingDrawing" xmlns:w10="urn:schemas-microsoft-com:office:word" xmlns:w="http://schemas.openxmlformats.org/wordprocessingml/2006/main" xmlns:w14="http://schemas.microsoft.com/office/word/2010/wordml" xmlns:w15="http://schemas.microsoft.com/office/word/2012/wordml" xmlns:w16cex="http://schemas.microsoft.com/office/word/2018/wordml/cex" xmlns:w16cid="http://schemas.microsoft.com/office/word/2016/wordml/cid" xmlns:w16="http://schemas.microsoft.com/office/word/2018/wordml" xmlns:w16du="http://schemas.microsoft.com/office/word/2023/wordml/word16du" xmlns:w16sdtdh="http://schemas.microsoft.com/office/word/2020/wordml/sdtdatahash" xmlns:w16se="http://schemas.microsoft.com/office/word/2015/wordml/symex" xmlns:wpg="http://schemas.microsoft.com/office/word/2010/wordprocessingGroup" xmlns:wpi="http://schemas.microsoft.com/office/word/2010/wordprocessingInk" xmlns:wne="http://schemas.microsoft.com/office/word/2006/wordml" xmlns:wps="http://schemas.microsoft.com/office/word/2010/wordprocessingShape" mc:Ignorable="w14 w15 w16se w16cid w16 w16cex w16sdtdh wp14">
   <w:footnote w:type="separator" w:id="-1">
     <w:p>
       <w:pPr>
@@ -7377,7 +7387,7 @@
 </file>
 
 <file path=word/numbering.xml><?xml version="1.0" encoding="utf-8"?>
-<w:numbering xmlns:wpc="http://schemas.microsoft.com/office/word/2010/wordprocessingCanvas" xmlns:cx="http://schemas.microsoft.com/office/drawing/2014/chartex" xmlns:cx1="http://schemas.microsoft.com/office/drawing/2015/9/8/chartex" xmlns:cx2="http://schemas.microsoft.com/office/drawing/2015/10/21/chartex" xmlns:cx3="http://schemas.microsoft.com/office/drawing/2016/5/9/chartex" xmlns:cx4="http://schemas.microsoft.com/office/drawing/2016/5/10/chartex" xmlns:cx5="http://schemas.microsoft.com/office/drawing/2016/5/11/chartex" xmlns:cx6="http://schemas.microsoft.com/office/drawing/2016/5/12/chartex" xmlns:cx7="http://schemas.microsoft.com/office/drawing/2016/5/13/chartex" xmlns:cx8="http://schemas.microsoft.com/office/drawing/2016/5/14/chartex" xmlns:mc="http://schemas.openxmlformats.org/markup-compatibility/2006" xmlns:aink="http://schemas.microsoft.com/office/drawing/2016/ink" xmlns:am3d="http://schemas.microsoft.com/office/drawing/2017/model3d" xmlns:o="urn:schemas-microsoft-com:office:office" xmlns:oel="http://schemas.microsoft.com/office/2019/extlst" xmlns:r="http://schemas.openxmlformats.org/officeDocument/2006/relationships" xmlns:m="http://schemas.openxmlformats.org/officeDocument/2006/math" xmlns:v="urn:schemas-microsoft-com:vml" xmlns:wp14="http://schemas.microsoft.com/office/word/2010/wordprocessingDrawing" xmlns:wp="http://schemas.openxmlformats.org/drawingml/2006/wordprocessingDrawing" xmlns:w10="urn:schemas-microsoft-com:office:word" xmlns:w="http://schemas.openxmlformats.org/wordprocessingml/2006/main" xmlns:w14="http://schemas.microsoft.com/office/word/2010/wordml" xmlns:w15="http://schemas.microsoft.com/office/word/2012/wordml" xmlns:w16cex="http://schemas.microsoft.com/office/word/2018/wordml/cex" xmlns:w16cid="http://schemas.microsoft.com/office/word/2016/wordml/cid" xmlns:w16="http://schemas.microsoft.com/office/word/2018/wordml" xmlns:w16sdtdh="http://schemas.microsoft.com/office/word/2020/wordml/sdtdatahash" xmlns:w16se="http://schemas.microsoft.com/office/word/2015/wordml/symex" xmlns:wpg="http://schemas.microsoft.com/office/word/2010/wordprocessingGroup" xmlns:wpi="http://schemas.microsoft.com/office/word/2010/wordprocessingInk" xmlns:wne="http://schemas.microsoft.com/office/word/2006/wordml" xmlns:wps="http://schemas.microsoft.com/office/word/2010/wordprocessingShape" mc:Ignorable="w14 w15 w16se w16cid w16 w16cex w16sdtdh wp14">
+<w:numbering xmlns:wpc="http://schemas.microsoft.com/office/word/2010/wordprocessingCanvas" xmlns:cx="http://schemas.microsoft.com/office/drawing/2014/chartex" xmlns:cx1="http://schemas.microsoft.com/office/drawing/2015/9/8/chartex" xmlns:cx2="http://schemas.microsoft.com/office/drawing/2015/10/21/chartex" xmlns:cx3="http://schemas.microsoft.com/office/drawing/2016/5/9/chartex" xmlns:cx4="http://schemas.microsoft.com/office/drawing/2016/5/10/chartex" xmlns:cx5="http://schemas.microsoft.com/office/drawing/2016/5/11/chartex" xmlns:cx6="http://schemas.microsoft.com/office/drawing/2016/5/12/chartex" xmlns:cx7="http://schemas.microsoft.com/office/drawing/2016/5/13/chartex" xmlns:cx8="http://schemas.microsoft.com/office/drawing/2016/5/14/chartex" xmlns:mc="http://schemas.openxmlformats.org/markup-compatibility/2006" xmlns:aink="http://schemas.microsoft.com/office/drawing/2016/ink" xmlns:am3d="http://schemas.microsoft.com/office/drawing/2017/model3d" xmlns:o="urn:schemas-microsoft-com:office:office" xmlns:oel="http://schemas.microsoft.com/office/2019/extlst" xmlns:r="http://schemas.openxmlformats.org/officeDocument/2006/relationships" xmlns:m="http://schemas.openxmlformats.org/officeDocument/2006/math" xmlns:v="urn:schemas-microsoft-com:vml" xmlns:wp14="http://schemas.microsoft.com/office/word/2010/wordprocessingDrawing" xmlns:wp="http://schemas.openxmlformats.org/drawingml/2006/wordprocessingDrawing" xmlns:w10="urn:schemas-microsoft-com:office:word" xmlns:w="http://schemas.openxmlformats.org/wordprocessingml/2006/main" xmlns:w14="http://schemas.microsoft.com/office/word/2010/wordml" xmlns:w15="http://schemas.microsoft.com/office/word/2012/wordml" xmlns:w16cex="http://schemas.microsoft.com/office/word/2018/wordml/cex" xmlns:w16cid="http://schemas.microsoft.com/office/word/2016/wordml/cid" xmlns:w16="http://schemas.microsoft.com/office/word/2018/wordml" xmlns:w16du="http://schemas.microsoft.com/office/word/2023/wordml/word16du" xmlns:w16sdtdh="http://schemas.microsoft.com/office/word/2020/wordml/sdtdatahash" xmlns:w16se="http://schemas.microsoft.com/office/word/2015/wordml/symex" xmlns:wpg="http://schemas.microsoft.com/office/word/2010/wordprocessingGroup" xmlns:wpi="http://schemas.microsoft.com/office/word/2010/wordprocessingInk" xmlns:wne="http://schemas.microsoft.com/office/word/2006/wordml" xmlns:wps="http://schemas.microsoft.com/office/word/2010/wordprocessingShape" mc:Ignorable="w14 w15 w16se w16cid w16 w16cex w16sdtdh wp14">
   <w:abstractNum w:abstractNumId="0" w15:restartNumberingAfterBreak="0">
     <w:nsid w:val="02343923"/>
     <w:multiLevelType w:val="hybridMultilevel"/>
@@ -12318,6 +12328,27 @@
 </file>
 
 <file path=customXml/item1.xml><?xml version="1.0" encoding="utf-8"?>
+<?mso-contentType ?>
+<FormTemplates xmlns="http://schemas.microsoft.com/sharepoint/v3/contenttype/forms">
+  <Display>DocumentLibraryForm</Display>
+  <Edit>DocumentLibraryForm</Edit>
+  <New>DocumentLibraryForm</New>
+</FormTemplates>
+</file>
+
+<file path=customXml/item2.xml><?xml version="1.0" encoding="utf-8"?>
+<p:properties xmlns:p="http://schemas.microsoft.com/office/2006/metadata/properties" xmlns:xsi="http://www.w3.org/2001/XMLSchema-instance" xmlns:pc="http://schemas.microsoft.com/office/infopath/2007/PartnerControls">
+  <documentManagement>
+    <_activity xmlns="1d14dd37-5a0a-444b-b104-d1f755bfac99" xsi:nil="true"/>
+  </documentManagement>
+</p:properties>
+</file>
+
+<file path=customXml/item3.xml><?xml version="1.0" encoding="utf-8"?>
+<b:Sources xmlns:b="http://schemas.openxmlformats.org/officeDocument/2006/bibliography" xmlns="http://schemas.openxmlformats.org/officeDocument/2006/bibliography" SelectedStyle="\APASixthEditionOfficeOnline.xsl" StyleName="APA" Version="6"/>
+</file>
+
+<file path=customXml/item4.xml><?xml version="1.0" encoding="utf-8"?>
 <ct:contentTypeSchema xmlns:ct="http://schemas.microsoft.com/office/2006/metadata/contentType" xmlns:ma="http://schemas.microsoft.com/office/2006/metadata/properties/metaAttributes" ct:_="" ma:_="" ma:contentTypeName="Document" ma:contentTypeID="0x0101004D937C69BB7E754E84F5457B67E05A76" ma:contentTypeVersion="14" ma:contentTypeDescription="Create a new document." ma:contentTypeScope="" ma:versionID="d24554501fef414279534c3b32190a9a">
   <xsd:schema xmlns:xsd="http://www.w3.org/2001/XMLSchema" xmlns:xs="http://www.w3.org/2001/XMLSchema" xmlns:p="http://schemas.microsoft.com/office/2006/metadata/properties" xmlns:ns3="1d14dd37-5a0a-444b-b104-d1f755bfac99" xmlns:ns4="e0f2037c-28d8-4b4a-9a4f-0f83e0248621" targetNamespace="http://schemas.microsoft.com/office/2006/metadata/properties" ma:root="true" ma:fieldsID="8a91c4f0b24d3e73d9137f633498dabc" ns3:_="" ns4:_="">
     <xsd:import namespace="1d14dd37-5a0a-444b-b104-d1f755bfac99"/>
@@ -12546,28 +12577,33 @@
 </ct:contentTypeSchema>
 </file>
 
-<file path=customXml/item2.xml><?xml version="1.0" encoding="utf-8"?>
-<b:Sources xmlns:b="http://schemas.openxmlformats.org/officeDocument/2006/bibliography" xmlns="http://schemas.openxmlformats.org/officeDocument/2006/bibliography" SelectedStyle="\APASixthEditionOfficeOnline.xsl" StyleName="APA" Version="6"/>
+<file path=customXml/itemProps1.xml><?xml version="1.0" encoding="utf-8"?>
+<ds:datastoreItem xmlns:ds="http://schemas.openxmlformats.org/officeDocument/2006/customXml" ds:itemID="{3F1D45BB-DC9C-44C3-B958-BA29C6F770AD}">
+  <ds:schemaRefs>
+    <ds:schemaRef ds:uri="http://schemas.microsoft.com/sharepoint/v3/contenttype/forms"/>
+  </ds:schemaRefs>
+</ds:datastoreItem>
 </file>
 
-<file path=customXml/item3.xml><?xml version="1.0" encoding="utf-8"?>
-<p:properties xmlns:p="http://schemas.microsoft.com/office/2006/metadata/properties" xmlns:xsi="http://www.w3.org/2001/XMLSchema-instance" xmlns:pc="http://schemas.microsoft.com/office/infopath/2007/PartnerControls">
-  <documentManagement>
-    <_activity xmlns="1d14dd37-5a0a-444b-b104-d1f755bfac99" xsi:nil="true"/>
-  </documentManagement>
-</p:properties>
+<file path=customXml/itemProps2.xml><?xml version="1.0" encoding="utf-8"?>
+<ds:datastoreItem xmlns:ds="http://schemas.openxmlformats.org/officeDocument/2006/customXml" ds:itemID="{C69708E6-3E17-419E-A317-53061B056474}">
+  <ds:schemaRefs>
+    <ds:schemaRef ds:uri="http://schemas.microsoft.com/office/2006/metadata/properties"/>
+    <ds:schemaRef ds:uri="http://schemas.microsoft.com/office/infopath/2007/PartnerControls"/>
+    <ds:schemaRef ds:uri="1d14dd37-5a0a-444b-b104-d1f755bfac99"/>
+  </ds:schemaRefs>
+</ds:datastoreItem>
 </file>
 
-<file path=customXml/item4.xml><?xml version="1.0" encoding="utf-8"?>
-<?mso-contentType ?>
-<FormTemplates xmlns="http://schemas.microsoft.com/sharepoint/v3/contenttype/forms">
-  <Display>DocumentLibraryForm</Display>
-  <Edit>DocumentLibraryForm</Edit>
-  <New>DocumentLibraryForm</New>
-</FormTemplates>
+<file path=customXml/itemProps3.xml><?xml version="1.0" encoding="utf-8"?>
+<ds:datastoreItem xmlns:ds="http://schemas.openxmlformats.org/officeDocument/2006/customXml" ds:itemID="{AE6B26AF-C9C2-4105-A4D4-790D022F0B36}">
+  <ds:schemaRefs>
+    <ds:schemaRef ds:uri="http://schemas.openxmlformats.org/officeDocument/2006/bibliography"/>
+  </ds:schemaRefs>
+</ds:datastoreItem>
 </file>
 
-<file path=customXml/itemProps1.xml><?xml version="1.0" encoding="utf-8"?>
+<file path=customXml/itemProps4.xml><?xml version="1.0" encoding="utf-8"?>
 <ds:datastoreItem xmlns:ds="http://schemas.openxmlformats.org/officeDocument/2006/customXml" ds:itemID="{F621174C-BBA0-47E8-95D1-5831FD6C8FDD}">
   <ds:schemaRefs>
     <ds:schemaRef ds:uri="http://schemas.microsoft.com/office/2006/metadata/contentType"/>
@@ -12584,30 +12620,4 @@
     <ds:schemaRef ds:uri="http://schemas.microsoft.com/internal/obd"/>
   </ds:schemaRefs>
 </ds:datastoreItem>
-</file>
-
-<file path=customXml/itemProps2.xml><?xml version="1.0" encoding="utf-8"?>
-<ds:datastoreItem xmlns:ds="http://schemas.openxmlformats.org/officeDocument/2006/customXml" ds:itemID="{AE6B26AF-C9C2-4105-A4D4-790D022F0B36}">
-  <ds:schemaRefs>
-    <ds:schemaRef ds:uri="http://schemas.openxmlformats.org/officeDocument/2006/bibliography"/>
-  </ds:schemaRefs>
-</ds:datastoreItem>
-</file>
-
-<file path=customXml/itemProps3.xml><?xml version="1.0" encoding="utf-8"?>
-<ds:datastoreItem xmlns:ds="http://schemas.openxmlformats.org/officeDocument/2006/customXml" ds:itemID="{C69708E6-3E17-419E-A317-53061B056474}">
-  <ds:schemaRefs>
-    <ds:schemaRef ds:uri="http://schemas.microsoft.com/office/2006/metadata/properties"/>
-    <ds:schemaRef ds:uri="http://schemas.microsoft.com/office/infopath/2007/PartnerControls"/>
-    <ds:schemaRef ds:uri="1d14dd37-5a0a-444b-b104-d1f755bfac99"/>
-  </ds:schemaRefs>
-</ds:datastoreItem>
-</file>
-
-<file path=customXml/itemProps4.xml><?xml version="1.0" encoding="utf-8"?>
-<ds:datastoreItem xmlns:ds="http://schemas.openxmlformats.org/officeDocument/2006/customXml" ds:itemID="{3F1D45BB-DC9C-44C3-B958-BA29C6F770AD}">
-  <ds:schemaRefs>
-    <ds:schemaRef ds:uri="http://schemas.microsoft.com/sharepoint/v3/contenttype/forms"/>
-  </ds:schemaRefs>
-</ds:datastoreItem>
 </file>
</xml_diff>

<commit_message>
daily scrum update 1-frans
</commit_message>
<xml_diff>
--- a/Laporan Tugas UTS Agile.docx
+++ b/Laporan Tugas UTS Agile.docx
@@ -3539,7 +3539,7 @@
                 <w:szCs w:val="24"/>
                 <w:lang w:val="en-US"/>
               </w:rPr>
-              <w:t>Open</w:t>
+              <w:t>Done</w:t>
             </w:r>
           </w:p>
           <w:p>
@@ -5906,6 +5906,16 @@
                 <w14:ligatures w14:val="none"/>
               </w:rPr>
             </w:pPr>
+            <w:r>
+              <w:rPr>
+                <w:rFonts w:ascii="Calibri" w:eastAsia="Times New Roman" w:hAnsi="Calibri" w:cs="Calibri"/>
+                <w:color w:val="000000"/>
+                <w:kern w:val="0"/>
+                <w:lang w:val="en-ID" w:eastAsia="en-ID"/>
+                <w14:ligatures w14:val="none"/>
+              </w:rPr>
+              <w:t>Design UI Login page</w:t>
+            </w:r>
           </w:p>
         </w:tc>
         <w:tc>
@@ -12328,6 +12338,14 @@
 </file>
 
 <file path=customXml/item1.xml><?xml version="1.0" encoding="utf-8"?>
+<p:properties xmlns:p="http://schemas.microsoft.com/office/2006/metadata/properties" xmlns:xsi="http://www.w3.org/2001/XMLSchema-instance" xmlns:pc="http://schemas.microsoft.com/office/infopath/2007/PartnerControls">
+  <documentManagement>
+    <_activity xmlns="1d14dd37-5a0a-444b-b104-d1f755bfac99" xsi:nil="true"/>
+  </documentManagement>
+</p:properties>
+</file>
+
+<file path=customXml/item2.xml><?xml version="1.0" encoding="utf-8"?>
 <?mso-contentType ?>
 <FormTemplates xmlns="http://schemas.microsoft.com/sharepoint/v3/contenttype/forms">
   <Display>DocumentLibraryForm</Display>
@@ -12336,19 +12354,7 @@
 </FormTemplates>
 </file>
 
-<file path=customXml/item2.xml><?xml version="1.0" encoding="utf-8"?>
-<p:properties xmlns:p="http://schemas.microsoft.com/office/2006/metadata/properties" xmlns:xsi="http://www.w3.org/2001/XMLSchema-instance" xmlns:pc="http://schemas.microsoft.com/office/infopath/2007/PartnerControls">
-  <documentManagement>
-    <_activity xmlns="1d14dd37-5a0a-444b-b104-d1f755bfac99" xsi:nil="true"/>
-  </documentManagement>
-</p:properties>
-</file>
-
 <file path=customXml/item3.xml><?xml version="1.0" encoding="utf-8"?>
-<b:Sources xmlns:b="http://schemas.openxmlformats.org/officeDocument/2006/bibliography" xmlns="http://schemas.openxmlformats.org/officeDocument/2006/bibliography" SelectedStyle="\APASixthEditionOfficeOnline.xsl" StyleName="APA" Version="6"/>
-</file>
-
-<file path=customXml/item4.xml><?xml version="1.0" encoding="utf-8"?>
 <ct:contentTypeSchema xmlns:ct="http://schemas.microsoft.com/office/2006/metadata/contentType" xmlns:ma="http://schemas.microsoft.com/office/2006/metadata/properties/metaAttributes" ct:_="" ma:_="" ma:contentTypeName="Document" ma:contentTypeID="0x0101004D937C69BB7E754E84F5457B67E05A76" ma:contentTypeVersion="14" ma:contentTypeDescription="Create a new document." ma:contentTypeScope="" ma:versionID="d24554501fef414279534c3b32190a9a">
   <xsd:schema xmlns:xsd="http://www.w3.org/2001/XMLSchema" xmlns:xs="http://www.w3.org/2001/XMLSchema" xmlns:p="http://schemas.microsoft.com/office/2006/metadata/properties" xmlns:ns3="1d14dd37-5a0a-444b-b104-d1f755bfac99" xmlns:ns4="e0f2037c-28d8-4b4a-9a4f-0f83e0248621" targetNamespace="http://schemas.microsoft.com/office/2006/metadata/properties" ma:root="true" ma:fieldsID="8a91c4f0b24d3e73d9137f633498dabc" ns3:_="" ns4:_="">
     <xsd:import namespace="1d14dd37-5a0a-444b-b104-d1f755bfac99"/>
@@ -12577,15 +12583,11 @@
 </ct:contentTypeSchema>
 </file>
 
-<file path=customXml/itemProps1.xml><?xml version="1.0" encoding="utf-8"?>
-<ds:datastoreItem xmlns:ds="http://schemas.openxmlformats.org/officeDocument/2006/customXml" ds:itemID="{3F1D45BB-DC9C-44C3-B958-BA29C6F770AD}">
-  <ds:schemaRefs>
-    <ds:schemaRef ds:uri="http://schemas.microsoft.com/sharepoint/v3/contenttype/forms"/>
-  </ds:schemaRefs>
-</ds:datastoreItem>
+<file path=customXml/item4.xml><?xml version="1.0" encoding="utf-8"?>
+<b:Sources xmlns:b="http://schemas.openxmlformats.org/officeDocument/2006/bibliography" xmlns="http://schemas.openxmlformats.org/officeDocument/2006/bibliography" SelectedStyle="\APASixthEditionOfficeOnline.xsl" StyleName="APA" Version="6"/>
 </file>
 
-<file path=customXml/itemProps2.xml><?xml version="1.0" encoding="utf-8"?>
+<file path=customXml/itemProps1.xml><?xml version="1.0" encoding="utf-8"?>
 <ds:datastoreItem xmlns:ds="http://schemas.openxmlformats.org/officeDocument/2006/customXml" ds:itemID="{C69708E6-3E17-419E-A317-53061B056474}">
   <ds:schemaRefs>
     <ds:schemaRef ds:uri="http://schemas.microsoft.com/office/2006/metadata/properties"/>
@@ -12595,15 +12597,15 @@
 </ds:datastoreItem>
 </file>
 
-<file path=customXml/itemProps3.xml><?xml version="1.0" encoding="utf-8"?>
-<ds:datastoreItem xmlns:ds="http://schemas.openxmlformats.org/officeDocument/2006/customXml" ds:itemID="{AE6B26AF-C9C2-4105-A4D4-790D022F0B36}">
+<file path=customXml/itemProps2.xml><?xml version="1.0" encoding="utf-8"?>
+<ds:datastoreItem xmlns:ds="http://schemas.openxmlformats.org/officeDocument/2006/customXml" ds:itemID="{3F1D45BB-DC9C-44C3-B958-BA29C6F770AD}">
   <ds:schemaRefs>
-    <ds:schemaRef ds:uri="http://schemas.openxmlformats.org/officeDocument/2006/bibliography"/>
+    <ds:schemaRef ds:uri="http://schemas.microsoft.com/sharepoint/v3/contenttype/forms"/>
   </ds:schemaRefs>
 </ds:datastoreItem>
 </file>
 
-<file path=customXml/itemProps4.xml><?xml version="1.0" encoding="utf-8"?>
+<file path=customXml/itemProps3.xml><?xml version="1.0" encoding="utf-8"?>
 <ds:datastoreItem xmlns:ds="http://schemas.openxmlformats.org/officeDocument/2006/customXml" ds:itemID="{F621174C-BBA0-47E8-95D1-5831FD6C8FDD}">
   <ds:schemaRefs>
     <ds:schemaRef ds:uri="http://schemas.microsoft.com/office/2006/metadata/contentType"/>
@@ -12620,4 +12622,12 @@
     <ds:schemaRef ds:uri="http://schemas.microsoft.com/internal/obd"/>
   </ds:schemaRefs>
 </ds:datastoreItem>
+</file>
+
+<file path=customXml/itemProps4.xml><?xml version="1.0" encoding="utf-8"?>
+<ds:datastoreItem xmlns:ds="http://schemas.openxmlformats.org/officeDocument/2006/customXml" ds:itemID="{AE6B26AF-C9C2-4105-A4D4-790D022F0B36}">
+  <ds:schemaRefs>
+    <ds:schemaRef ds:uri="http://schemas.openxmlformats.org/officeDocument/2006/bibliography"/>
+  </ds:schemaRefs>
+</ds:datastoreItem>
 </file>
</xml_diff>

<commit_message>
mengisi daily scrum meeting report hari ke-2 -Frans
</commit_message>
<xml_diff>
--- a/Laporan Tugas UTS Agile.docx
+++ b/Laporan Tugas UTS Agile.docx
@@ -3982,7 +3982,7 @@
                 <w:szCs w:val="24"/>
                 <w:lang w:val="en-US"/>
               </w:rPr>
-              <w:t>Open</w:t>
+              <w:t>Done</w:t>
             </w:r>
           </w:p>
           <w:p>
@@ -4366,7 +4366,7 @@
                 <w:szCs w:val="24"/>
                 <w:lang w:val="en-US"/>
               </w:rPr>
-              <w:t>Open</w:t>
+              <w:t>Done</w:t>
             </w:r>
           </w:p>
           <w:p>
@@ -4795,7 +4795,7 @@
                 <w:szCs w:val="24"/>
                 <w:lang w:val="en-US"/>
               </w:rPr>
-              <w:t>Open</w:t>
+              <w:t>Done</w:t>
             </w:r>
           </w:p>
           <w:p>
@@ -4935,7 +4935,7 @@
                 <w:szCs w:val="24"/>
                 <w:lang w:val="en-US"/>
               </w:rPr>
-              <w:t>exchange</w:t>
+              <w:t>Recycle</w:t>
             </w:r>
             <w:r>
               <w:rPr>
@@ -4986,7 +4986,7 @@
                 <w:szCs w:val="24"/>
                 <w:lang w:val="en-US"/>
               </w:rPr>
-              <w:t>exchange</w:t>
+              <w:t>Recycle</w:t>
             </w:r>
             <w:r>
               <w:rPr>
@@ -5274,7 +5274,7 @@
                 <w:szCs w:val="24"/>
                 <w:lang w:val="en-US"/>
               </w:rPr>
-              <w:t>Open</w:t>
+              <w:t>Done</w:t>
             </w:r>
           </w:p>
           <w:p>
@@ -5365,7 +5365,7 @@
     </w:p>
     <w:tbl>
       <w:tblPr>
-        <w:tblpPr w:leftFromText="180" w:rightFromText="180" w:vertAnchor="page" w:horzAnchor="margin" w:tblpY="2092"/>
+        <w:tblpPr w:leftFromText="180" w:rightFromText="180" w:vertAnchor="page" w:horzAnchor="margin" w:tblpXSpec="center" w:tblpY="2092"/>
         <w:tblW w:w="13865" w:type="dxa"/>
         <w:tblCellMar>
           <w:top w:w="15" w:type="dxa"/>
@@ -5404,7 +5404,7 @@
               <w:spacing w:after="0" w:line="240" w:lineRule="auto"/>
               <w:jc w:val="center"/>
               <w:rPr>
-                <w:rFonts w:ascii="Calibri" w:eastAsia="Times New Roman" w:hAnsi="Calibri" w:cs="Calibri"/>
+                <w:rFonts w:ascii="Times New Roman" w:eastAsia="Times New Roman" w:hAnsi="Times New Roman" w:cs="Times New Roman"/>
                 <w:color w:val="000000"/>
                 <w:kern w:val="0"/>
                 <w:lang w:val="en-ID" w:eastAsia="en-ID"/>
@@ -5413,7 +5413,7 @@
             </w:pPr>
             <w:r>
               <w:rPr>
-                <w:rFonts w:ascii="Calibri" w:eastAsia="Times New Roman" w:hAnsi="Calibri" w:cs="Calibri"/>
+                <w:rFonts w:ascii="Times New Roman" w:eastAsia="Times New Roman" w:hAnsi="Times New Roman" w:cs="Times New Roman"/>
                 <w:color w:val="000000"/>
                 <w:kern w:val="0"/>
                 <w:lang w:val="en-ID" w:eastAsia="en-ID"/>
@@ -5443,7 +5443,7 @@
               <w:spacing w:after="0" w:line="240" w:lineRule="auto"/>
               <w:jc w:val="center"/>
               <w:rPr>
-                <w:rFonts w:ascii="Calibri" w:eastAsia="Times New Roman" w:hAnsi="Calibri" w:cs="Calibri"/>
+                <w:rFonts w:ascii="Times New Roman" w:eastAsia="Times New Roman" w:hAnsi="Times New Roman" w:cs="Times New Roman"/>
                 <w:color w:val="000000"/>
                 <w:kern w:val="0"/>
                 <w:lang w:val="en-ID" w:eastAsia="en-ID"/>
@@ -5452,7 +5452,7 @@
             </w:pPr>
             <w:r>
               <w:rPr>
-                <w:rFonts w:ascii="Calibri" w:eastAsia="Times New Roman" w:hAnsi="Calibri" w:cs="Calibri"/>
+                <w:rFonts w:ascii="Times New Roman" w:eastAsia="Times New Roman" w:hAnsi="Times New Roman" w:cs="Times New Roman"/>
                 <w:color w:val="000000"/>
                 <w:kern w:val="0"/>
                 <w:lang w:val="en-ID" w:eastAsia="en-ID"/>
@@ -5481,7 +5481,7 @@
               <w:spacing w:after="0" w:line="240" w:lineRule="auto"/>
               <w:jc w:val="center"/>
               <w:rPr>
-                <w:rFonts w:ascii="Calibri" w:eastAsia="Times New Roman" w:hAnsi="Calibri" w:cs="Calibri"/>
+                <w:rFonts w:ascii="Times New Roman" w:eastAsia="Times New Roman" w:hAnsi="Times New Roman" w:cs="Times New Roman"/>
                 <w:color w:val="000000"/>
                 <w:kern w:val="0"/>
                 <w:lang w:val="en-ID" w:eastAsia="en-ID"/>
@@ -5490,7 +5490,7 @@
             </w:pPr>
             <w:r>
               <w:rPr>
-                <w:rFonts w:ascii="Calibri" w:eastAsia="Times New Roman" w:hAnsi="Calibri" w:cs="Calibri"/>
+                <w:rFonts w:ascii="Times New Roman" w:eastAsia="Times New Roman" w:hAnsi="Times New Roman" w:cs="Times New Roman"/>
                 <w:color w:val="000000"/>
                 <w:kern w:val="0"/>
                 <w:lang w:val="en-ID" w:eastAsia="en-ID"/>
@@ -5519,7 +5519,7 @@
               <w:spacing w:after="0" w:line="240" w:lineRule="auto"/>
               <w:jc w:val="center"/>
               <w:rPr>
-                <w:rFonts w:ascii="Calibri" w:eastAsia="Times New Roman" w:hAnsi="Calibri" w:cs="Calibri"/>
+                <w:rFonts w:ascii="Times New Roman" w:eastAsia="Times New Roman" w:hAnsi="Times New Roman" w:cs="Times New Roman"/>
                 <w:color w:val="000000"/>
                 <w:kern w:val="0"/>
                 <w:lang w:val="en-ID" w:eastAsia="en-ID"/>
@@ -5528,7 +5528,7 @@
             </w:pPr>
             <w:r>
               <w:rPr>
-                <w:rFonts w:ascii="Calibri" w:eastAsia="Times New Roman" w:hAnsi="Calibri" w:cs="Calibri"/>
+                <w:rFonts w:ascii="Times New Roman" w:eastAsia="Times New Roman" w:hAnsi="Times New Roman" w:cs="Times New Roman"/>
                 <w:color w:val="000000"/>
                 <w:kern w:val="0"/>
                 <w:lang w:val="en-ID" w:eastAsia="en-ID"/>
@@ -5557,7 +5557,7 @@
               <w:spacing w:after="0" w:line="240" w:lineRule="auto"/>
               <w:jc w:val="center"/>
               <w:rPr>
-                <w:rFonts w:ascii="Calibri" w:eastAsia="Times New Roman" w:hAnsi="Calibri" w:cs="Calibri"/>
+                <w:rFonts w:ascii="Times New Roman" w:eastAsia="Times New Roman" w:hAnsi="Times New Roman" w:cs="Times New Roman"/>
                 <w:color w:val="000000"/>
                 <w:kern w:val="0"/>
                 <w:lang w:val="en-ID" w:eastAsia="en-ID"/>
@@ -5566,7 +5566,7 @@
             </w:pPr>
             <w:r>
               <w:rPr>
-                <w:rFonts w:ascii="Calibri" w:eastAsia="Times New Roman" w:hAnsi="Calibri" w:cs="Calibri"/>
+                <w:rFonts w:ascii="Times New Roman" w:eastAsia="Times New Roman" w:hAnsi="Times New Roman" w:cs="Times New Roman"/>
                 <w:color w:val="000000"/>
                 <w:kern w:val="0"/>
                 <w:lang w:val="en-ID" w:eastAsia="en-ID"/>
@@ -5595,7 +5595,7 @@
               <w:spacing w:after="0" w:line="240" w:lineRule="auto"/>
               <w:jc w:val="center"/>
               <w:rPr>
-                <w:rFonts w:ascii="Calibri" w:eastAsia="Times New Roman" w:hAnsi="Calibri" w:cs="Calibri"/>
+                <w:rFonts w:ascii="Times New Roman" w:eastAsia="Times New Roman" w:hAnsi="Times New Roman" w:cs="Times New Roman"/>
                 <w:color w:val="000000"/>
                 <w:kern w:val="0"/>
                 <w:lang w:val="en-ID" w:eastAsia="en-ID"/>
@@ -5604,7 +5604,7 @@
             </w:pPr>
             <w:r>
               <w:rPr>
-                <w:rFonts w:ascii="Calibri" w:eastAsia="Times New Roman" w:hAnsi="Calibri" w:cs="Calibri"/>
+                <w:rFonts w:ascii="Times New Roman" w:eastAsia="Times New Roman" w:hAnsi="Times New Roman" w:cs="Times New Roman"/>
                 <w:color w:val="000000"/>
                 <w:kern w:val="0"/>
                 <w:lang w:val="en-ID" w:eastAsia="en-ID"/>
@@ -5639,7 +5639,7 @@
               <w:spacing w:after="0" w:line="240" w:lineRule="auto"/>
               <w:jc w:val="center"/>
               <w:rPr>
-                <w:rFonts w:ascii="Calibri" w:eastAsia="Times New Roman" w:hAnsi="Calibri" w:cs="Calibri"/>
+                <w:rFonts w:ascii="Times New Roman" w:eastAsia="Times New Roman" w:hAnsi="Times New Roman" w:cs="Times New Roman"/>
                 <w:color w:val="000000"/>
                 <w:kern w:val="0"/>
                 <w:lang w:val="en-ID" w:eastAsia="en-ID"/>
@@ -5648,7 +5648,7 @@
             </w:pPr>
             <w:r>
               <w:rPr>
-                <w:rFonts w:ascii="Calibri" w:eastAsia="Times New Roman" w:hAnsi="Calibri" w:cs="Calibri"/>
+                <w:rFonts w:ascii="Times New Roman" w:eastAsia="Times New Roman" w:hAnsi="Times New Roman" w:cs="Times New Roman"/>
                 <w:color w:val="000000"/>
                 <w:kern w:val="0"/>
                 <w:lang w:val="en-ID" w:eastAsia="en-ID"/>
@@ -5677,7 +5677,7 @@
               <w:spacing w:after="0" w:line="240" w:lineRule="auto"/>
               <w:jc w:val="center"/>
               <w:rPr>
-                <w:rFonts w:ascii="Calibri" w:eastAsia="Times New Roman" w:hAnsi="Calibri" w:cs="Calibri"/>
+                <w:rFonts w:ascii="Times New Roman" w:eastAsia="Times New Roman" w:hAnsi="Times New Roman" w:cs="Times New Roman"/>
                 <w:color w:val="000000"/>
                 <w:kern w:val="0"/>
                 <w:lang w:val="en-ID" w:eastAsia="en-ID"/>
@@ -5686,7 +5686,7 @@
             </w:pPr>
             <w:r>
               <w:rPr>
-                <w:rFonts w:ascii="Calibri" w:eastAsia="Times New Roman" w:hAnsi="Calibri" w:cs="Calibri"/>
+                <w:rFonts w:ascii="Times New Roman" w:eastAsia="Times New Roman" w:hAnsi="Times New Roman" w:cs="Times New Roman"/>
                 <w:color w:val="000000"/>
                 <w:kern w:val="0"/>
                 <w:lang w:val="en-ID" w:eastAsia="en-ID"/>
@@ -5713,7 +5713,7 @@
               <w:spacing w:after="0" w:line="240" w:lineRule="auto"/>
               <w:jc w:val="center"/>
               <w:rPr>
-                <w:rFonts w:ascii="Calibri" w:eastAsia="Times New Roman" w:hAnsi="Calibri" w:cs="Calibri"/>
+                <w:rFonts w:ascii="Times New Roman" w:eastAsia="Times New Roman" w:hAnsi="Times New Roman" w:cs="Times New Roman"/>
                 <w:color w:val="000000"/>
                 <w:kern w:val="0"/>
                 <w:lang w:val="en-ID" w:eastAsia="en-ID"/>
@@ -5722,7 +5722,7 @@
             </w:pPr>
             <w:r>
               <w:rPr>
-                <w:rFonts w:ascii="Calibri" w:eastAsia="Times New Roman" w:hAnsi="Calibri" w:cs="Calibri"/>
+                <w:rFonts w:ascii="Times New Roman" w:eastAsia="Times New Roman" w:hAnsi="Times New Roman" w:cs="Times New Roman"/>
                 <w:color w:val="000000"/>
                 <w:kern w:val="0"/>
                 <w:lang w:val="en-ID" w:eastAsia="en-ID"/>
@@ -5835,7 +5835,7 @@
             <w:pPr>
               <w:spacing w:after="0" w:line="240" w:lineRule="auto"/>
               <w:rPr>
-                <w:rFonts w:ascii="Calibri" w:eastAsia="Times New Roman" w:hAnsi="Calibri" w:cs="Calibri"/>
+                <w:rFonts w:ascii="Times New Roman" w:eastAsia="Times New Roman" w:hAnsi="Times New Roman" w:cs="Times New Roman"/>
                 <w:color w:val="000000"/>
                 <w:kern w:val="0"/>
                 <w:lang w:val="en-ID" w:eastAsia="en-ID"/>
@@ -5863,7 +5863,7 @@
               <w:spacing w:after="0" w:line="240" w:lineRule="auto"/>
               <w:jc w:val="center"/>
               <w:rPr>
-                <w:rFonts w:ascii="Calibri" w:eastAsia="Times New Roman" w:hAnsi="Calibri" w:cs="Calibri"/>
+                <w:rFonts w:ascii="Times New Roman" w:eastAsia="Times New Roman" w:hAnsi="Times New Roman" w:cs="Times New Roman"/>
                 <w:color w:val="000000"/>
                 <w:kern w:val="0"/>
                 <w:lang w:val="en-ID" w:eastAsia="en-ID"/>
@@ -5872,7 +5872,7 @@
             </w:pPr>
             <w:r>
               <w:rPr>
-                <w:rFonts w:ascii="Calibri" w:eastAsia="Times New Roman" w:hAnsi="Calibri" w:cs="Calibri"/>
+                <w:rFonts w:ascii="Times New Roman" w:eastAsia="Times New Roman" w:hAnsi="Times New Roman" w:cs="Times New Roman"/>
                 <w:color w:val="000000"/>
                 <w:kern w:val="0"/>
                 <w:lang w:val="en-ID" w:eastAsia="en-ID"/>
@@ -5899,23 +5899,13 @@
               <w:spacing w:after="0" w:line="240" w:lineRule="auto"/>
               <w:jc w:val="center"/>
               <w:rPr>
-                <w:rFonts w:ascii="Calibri" w:eastAsia="Times New Roman" w:hAnsi="Calibri" w:cs="Calibri"/>
+                <w:rFonts w:ascii="Times New Roman" w:eastAsia="Times New Roman" w:hAnsi="Times New Roman" w:cs="Times New Roman"/>
                 <w:color w:val="000000"/>
                 <w:kern w:val="0"/>
                 <w:lang w:val="en-ID" w:eastAsia="en-ID"/>
                 <w14:ligatures w14:val="none"/>
               </w:rPr>
             </w:pPr>
-            <w:r>
-              <w:rPr>
-                <w:rFonts w:ascii="Calibri" w:eastAsia="Times New Roman" w:hAnsi="Calibri" w:cs="Calibri"/>
-                <w:color w:val="000000"/>
-                <w:kern w:val="0"/>
-                <w:lang w:val="en-ID" w:eastAsia="en-ID"/>
-                <w14:ligatures w14:val="none"/>
-              </w:rPr>
-              <w:t>Design UI Login page</w:t>
-            </w:r>
           </w:p>
         </w:tc>
         <w:tc>
@@ -5933,7 +5923,6 @@
           <w:p>
             <w:pPr>
               <w:spacing w:after="0" w:line="240" w:lineRule="auto"/>
-              <w:jc w:val="center"/>
               <w:rPr>
                 <w:rFonts w:ascii="Times New Roman" w:eastAsia="Times New Roman" w:hAnsi="Times New Roman" w:cs="Times New Roman"/>
                 <w:kern w:val="0"/>
@@ -6021,7 +6010,7 @@
             <w:pPr>
               <w:spacing w:after="0" w:line="240" w:lineRule="auto"/>
               <w:rPr>
-                <w:rFonts w:ascii="Calibri" w:eastAsia="Times New Roman" w:hAnsi="Calibri" w:cs="Calibri"/>
+                <w:rFonts w:ascii="Times New Roman" w:eastAsia="Times New Roman" w:hAnsi="Times New Roman" w:cs="Times New Roman"/>
                 <w:color w:val="000000"/>
                 <w:kern w:val="0"/>
                 <w:lang w:val="en-ID" w:eastAsia="en-ID"/>
@@ -6049,7 +6038,7 @@
               <w:spacing w:after="0" w:line="240" w:lineRule="auto"/>
               <w:jc w:val="center"/>
               <w:rPr>
-                <w:rFonts w:ascii="Calibri" w:eastAsia="Times New Roman" w:hAnsi="Calibri" w:cs="Calibri"/>
+                <w:rFonts w:ascii="Times New Roman" w:eastAsia="Times New Roman" w:hAnsi="Times New Roman" w:cs="Times New Roman"/>
                 <w:color w:val="000000"/>
                 <w:kern w:val="0"/>
                 <w:lang w:val="en-ID" w:eastAsia="en-ID"/>
@@ -6058,7 +6047,7 @@
             </w:pPr>
             <w:r>
               <w:rPr>
-                <w:rFonts w:ascii="Calibri" w:eastAsia="Times New Roman" w:hAnsi="Calibri" w:cs="Calibri"/>
+                <w:rFonts w:ascii="Times New Roman" w:eastAsia="Times New Roman" w:hAnsi="Times New Roman" w:cs="Times New Roman"/>
                 <w:color w:val="000000"/>
                 <w:kern w:val="0"/>
                 <w:lang w:val="en-ID" w:eastAsia="en-ID"/>
@@ -6085,7 +6074,7 @@
               <w:spacing w:after="0" w:line="240" w:lineRule="auto"/>
               <w:jc w:val="center"/>
               <w:rPr>
-                <w:rFonts w:ascii="Calibri" w:eastAsia="Times New Roman" w:hAnsi="Calibri" w:cs="Calibri"/>
+                <w:rFonts w:ascii="Times New Roman" w:eastAsia="Times New Roman" w:hAnsi="Times New Roman" w:cs="Times New Roman"/>
                 <w:color w:val="000000"/>
                 <w:kern w:val="0"/>
                 <w:lang w:val="en-ID" w:eastAsia="en-ID"/>
@@ -6094,7 +6083,7 @@
             </w:pPr>
             <w:r>
               <w:rPr>
-                <w:rFonts w:ascii="Calibri" w:eastAsia="Times New Roman" w:hAnsi="Calibri" w:cs="Calibri"/>
+                <w:rFonts w:ascii="Times New Roman" w:eastAsia="Times New Roman" w:hAnsi="Times New Roman" w:cs="Times New Roman"/>
                 <w:color w:val="000000"/>
                 <w:kern w:val="0"/>
                 <w:lang w:val="en-ID" w:eastAsia="en-ID"/>
@@ -6210,7 +6199,7 @@
               <w:spacing w:after="0" w:line="240" w:lineRule="auto"/>
               <w:jc w:val="center"/>
               <w:rPr>
-                <w:rFonts w:ascii="Calibri" w:eastAsia="Times New Roman" w:hAnsi="Calibri" w:cs="Calibri"/>
+                <w:rFonts w:ascii="Times New Roman" w:eastAsia="Times New Roman" w:hAnsi="Times New Roman" w:cs="Times New Roman"/>
                 <w:color w:val="000000"/>
                 <w:kern w:val="0"/>
                 <w:lang w:val="en-ID" w:eastAsia="en-ID"/>
@@ -6219,7 +6208,7 @@
             </w:pPr>
             <w:r>
               <w:rPr>
-                <w:rFonts w:ascii="Calibri" w:eastAsia="Times New Roman" w:hAnsi="Calibri" w:cs="Calibri"/>
+                <w:rFonts w:ascii="Times New Roman" w:eastAsia="Times New Roman" w:hAnsi="Times New Roman" w:cs="Times New Roman"/>
                 <w:color w:val="000000"/>
                 <w:kern w:val="0"/>
                 <w:lang w:val="en-ID" w:eastAsia="en-ID"/>
@@ -6248,7 +6237,7 @@
               <w:spacing w:after="0" w:line="240" w:lineRule="auto"/>
               <w:jc w:val="center"/>
               <w:rPr>
-                <w:rFonts w:ascii="Calibri" w:eastAsia="Times New Roman" w:hAnsi="Calibri" w:cs="Calibri"/>
+                <w:rFonts w:ascii="Times New Roman" w:eastAsia="Times New Roman" w:hAnsi="Times New Roman" w:cs="Times New Roman"/>
                 <w:color w:val="000000"/>
                 <w:kern w:val="0"/>
                 <w:lang w:val="en-ID" w:eastAsia="en-ID"/>
@@ -6257,7 +6246,7 @@
             </w:pPr>
             <w:r>
               <w:rPr>
-                <w:rFonts w:ascii="Calibri" w:eastAsia="Times New Roman" w:hAnsi="Calibri" w:cs="Calibri"/>
+                <w:rFonts w:ascii="Times New Roman" w:eastAsia="Times New Roman" w:hAnsi="Times New Roman" w:cs="Times New Roman"/>
                 <w:color w:val="000000"/>
                 <w:kern w:val="0"/>
                 <w:lang w:val="en-ID" w:eastAsia="en-ID"/>
@@ -6284,7 +6273,7 @@
               <w:spacing w:after="0" w:line="240" w:lineRule="auto"/>
               <w:jc w:val="center"/>
               <w:rPr>
-                <w:rFonts w:ascii="Calibri" w:eastAsia="Times New Roman" w:hAnsi="Calibri" w:cs="Calibri"/>
+                <w:rFonts w:ascii="Times New Roman" w:eastAsia="Times New Roman" w:hAnsi="Times New Roman" w:cs="Times New Roman"/>
                 <w:color w:val="000000"/>
                 <w:kern w:val="0"/>
                 <w:lang w:val="en-ID" w:eastAsia="en-ID"/>
@@ -6293,7 +6282,7 @@
             </w:pPr>
             <w:r>
               <w:rPr>
-                <w:rFonts w:ascii="Calibri" w:eastAsia="Times New Roman" w:hAnsi="Calibri" w:cs="Calibri"/>
+                <w:rFonts w:ascii="Times New Roman" w:eastAsia="Times New Roman" w:hAnsi="Times New Roman" w:cs="Times New Roman"/>
                 <w:color w:val="000000"/>
                 <w:kern w:val="0"/>
                 <w:lang w:val="en-ID" w:eastAsia="en-ID"/>
@@ -6328,6 +6317,16 @@
                 <w14:ligatures w14:val="none"/>
               </w:rPr>
             </w:pPr>
+            <w:r>
+              <w:rPr>
+                <w:rFonts w:ascii="Times New Roman" w:eastAsia="Times New Roman" w:hAnsi="Times New Roman" w:cs="Times New Roman"/>
+                <w:color w:val="000000"/>
+                <w:kern w:val="0"/>
+                <w:lang w:val="en-ID" w:eastAsia="en-ID"/>
+                <w14:ligatures w14:val="none"/>
+              </w:rPr>
+              <w:t>Design UI Login page</w:t>
+            </w:r>
           </w:p>
         </w:tc>
         <w:tc>
@@ -6406,7 +6405,7 @@
             <w:pPr>
               <w:spacing w:after="0" w:line="240" w:lineRule="auto"/>
               <w:rPr>
-                <w:rFonts w:ascii="Calibri" w:eastAsia="Times New Roman" w:hAnsi="Calibri" w:cs="Calibri"/>
+                <w:rFonts w:ascii="Times New Roman" w:eastAsia="Times New Roman" w:hAnsi="Times New Roman" w:cs="Times New Roman"/>
                 <w:color w:val="000000"/>
                 <w:kern w:val="0"/>
                 <w:lang w:val="en-ID" w:eastAsia="en-ID"/>
@@ -6434,7 +6433,7 @@
               <w:spacing w:after="0" w:line="240" w:lineRule="auto"/>
               <w:jc w:val="center"/>
               <w:rPr>
-                <w:rFonts w:ascii="Calibri" w:eastAsia="Times New Roman" w:hAnsi="Calibri" w:cs="Calibri"/>
+                <w:rFonts w:ascii="Times New Roman" w:eastAsia="Times New Roman" w:hAnsi="Times New Roman" w:cs="Times New Roman"/>
                 <w:color w:val="000000"/>
                 <w:kern w:val="0"/>
                 <w:lang w:val="en-ID" w:eastAsia="en-ID"/>
@@ -6443,7 +6442,7 @@
             </w:pPr>
             <w:r>
               <w:rPr>
-                <w:rFonts w:ascii="Calibri" w:eastAsia="Times New Roman" w:hAnsi="Calibri" w:cs="Calibri"/>
+                <w:rFonts w:ascii="Times New Roman" w:eastAsia="Times New Roman" w:hAnsi="Times New Roman" w:cs="Times New Roman"/>
                 <w:color w:val="000000"/>
                 <w:kern w:val="0"/>
                 <w:lang w:val="en-ID" w:eastAsia="en-ID"/>
@@ -6470,13 +6469,23 @@
               <w:spacing w:after="0" w:line="240" w:lineRule="auto"/>
               <w:jc w:val="center"/>
               <w:rPr>
-                <w:rFonts w:ascii="Calibri" w:eastAsia="Times New Roman" w:hAnsi="Calibri" w:cs="Calibri"/>
+                <w:rFonts w:ascii="Times New Roman" w:eastAsia="Times New Roman" w:hAnsi="Times New Roman" w:cs="Times New Roman"/>
                 <w:color w:val="000000"/>
                 <w:kern w:val="0"/>
                 <w:lang w:val="en-ID" w:eastAsia="en-ID"/>
                 <w14:ligatures w14:val="none"/>
               </w:rPr>
             </w:pPr>
+            <w:r>
+              <w:rPr>
+                <w:rFonts w:ascii="Times New Roman" w:eastAsia="Times New Roman" w:hAnsi="Times New Roman" w:cs="Times New Roman"/>
+                <w:color w:val="000000"/>
+                <w:kern w:val="0"/>
+                <w:lang w:val="en-ID" w:eastAsia="en-ID"/>
+                <w14:ligatures w14:val="none"/>
+              </w:rPr>
+              <w:t>Design UI Login page</w:t>
+            </w:r>
           </w:p>
         </w:tc>
         <w:tc>
@@ -6498,12 +6507,28 @@
               <w:rPr>
                 <w:rFonts w:ascii="Times New Roman" w:eastAsia="Times New Roman" w:hAnsi="Times New Roman" w:cs="Times New Roman"/>
                 <w:kern w:val="0"/>
-                <w:sz w:val="20"/>
-                <w:szCs w:val="20"/>
                 <w:lang w:val="en-ID" w:eastAsia="en-ID"/>
                 <w14:ligatures w14:val="none"/>
               </w:rPr>
             </w:pPr>
+            <w:r>
+              <w:rPr>
+                <w:rFonts w:ascii="Times New Roman" w:eastAsia="Times New Roman" w:hAnsi="Times New Roman" w:cs="Times New Roman"/>
+                <w:kern w:val="0"/>
+                <w:lang w:val="en-ID" w:eastAsia="en-ID"/>
+                <w14:ligatures w14:val="none"/>
+              </w:rPr>
+              <w:t>Coding untuk partner page, payment page</w:t>
+            </w:r>
+            <w:r>
+              <w:rPr>
+                <w:rFonts w:ascii="Times New Roman" w:eastAsia="Times New Roman" w:hAnsi="Times New Roman" w:cs="Times New Roman"/>
+                <w:kern w:val="0"/>
+                <w:lang w:val="en-ID" w:eastAsia="en-ID"/>
+                <w14:ligatures w14:val="none"/>
+              </w:rPr>
+              <w:t>, schedule page, dan  testing untuk recycle page</w:t>
+            </w:r>
           </w:p>
         </w:tc>
         <w:tc>
@@ -6582,7 +6607,7 @@
             <w:pPr>
               <w:spacing w:after="0" w:line="240" w:lineRule="auto"/>
               <w:rPr>
-                <w:rFonts w:ascii="Calibri" w:eastAsia="Times New Roman" w:hAnsi="Calibri" w:cs="Calibri"/>
+                <w:rFonts w:ascii="Times New Roman" w:eastAsia="Times New Roman" w:hAnsi="Times New Roman" w:cs="Times New Roman"/>
                 <w:color w:val="000000"/>
                 <w:kern w:val="0"/>
                 <w:lang w:val="en-ID" w:eastAsia="en-ID"/>
@@ -6610,7 +6635,7 @@
               <w:spacing w:after="0" w:line="240" w:lineRule="auto"/>
               <w:jc w:val="center"/>
               <w:rPr>
-                <w:rFonts w:ascii="Calibri" w:eastAsia="Times New Roman" w:hAnsi="Calibri" w:cs="Calibri"/>
+                <w:rFonts w:ascii="Times New Roman" w:eastAsia="Times New Roman" w:hAnsi="Times New Roman" w:cs="Times New Roman"/>
                 <w:color w:val="000000"/>
                 <w:kern w:val="0"/>
                 <w:lang w:val="en-ID" w:eastAsia="en-ID"/>
@@ -6619,7 +6644,7 @@
             </w:pPr>
             <w:r>
               <w:rPr>
-                <w:rFonts w:ascii="Calibri" w:eastAsia="Times New Roman" w:hAnsi="Calibri" w:cs="Calibri"/>
+                <w:rFonts w:ascii="Times New Roman" w:eastAsia="Times New Roman" w:hAnsi="Times New Roman" w:cs="Times New Roman"/>
                 <w:color w:val="000000"/>
                 <w:kern w:val="0"/>
                 <w:lang w:val="en-ID" w:eastAsia="en-ID"/>
@@ -6646,13 +6671,23 @@
               <w:spacing w:after="0" w:line="240" w:lineRule="auto"/>
               <w:jc w:val="center"/>
               <w:rPr>
-                <w:rFonts w:ascii="Calibri" w:eastAsia="Times New Roman" w:hAnsi="Calibri" w:cs="Calibri"/>
+                <w:rFonts w:ascii="Times New Roman" w:eastAsia="Times New Roman" w:hAnsi="Times New Roman" w:cs="Times New Roman"/>
                 <w:color w:val="000000"/>
                 <w:kern w:val="0"/>
                 <w:lang w:val="en-ID" w:eastAsia="en-ID"/>
                 <w14:ligatures w14:val="none"/>
               </w:rPr>
             </w:pPr>
+            <w:r>
+              <w:rPr>
+                <w:rFonts w:ascii="Times New Roman" w:eastAsia="Times New Roman" w:hAnsi="Times New Roman" w:cs="Times New Roman"/>
+                <w:color w:val="000000"/>
+                <w:kern w:val="0"/>
+                <w:lang w:val="en-ID" w:eastAsia="en-ID"/>
+                <w14:ligatures w14:val="none"/>
+              </w:rPr>
+              <w:t>Tidak ada</w:t>
+            </w:r>
           </w:p>
         </w:tc>
         <w:tc>
@@ -6680,6 +6715,17 @@
                 <w14:ligatures w14:val="none"/>
               </w:rPr>
             </w:pPr>
+            <w:r>
+              <w:rPr>
+                <w:rFonts w:ascii="Times New Roman" w:eastAsia="Times New Roman" w:hAnsi="Times New Roman" w:cs="Times New Roman"/>
+                <w:kern w:val="0"/>
+                <w:sz w:val="20"/>
+                <w:szCs w:val="20"/>
+                <w:lang w:val="en-ID" w:eastAsia="en-ID"/>
+                <w14:ligatures w14:val="none"/>
+              </w:rPr>
+              <w:t>Tidak ada</w:t>
+            </w:r>
           </w:p>
         </w:tc>
         <w:tc>
@@ -6761,7 +6807,7 @@
               <w:spacing w:after="0" w:line="240" w:lineRule="auto"/>
               <w:jc w:val="center"/>
               <w:rPr>
-                <w:rFonts w:ascii="Calibri" w:eastAsia="Times New Roman" w:hAnsi="Calibri" w:cs="Calibri"/>
+                <w:rFonts w:ascii="Times New Roman" w:eastAsia="Times New Roman" w:hAnsi="Times New Roman" w:cs="Times New Roman"/>
                 <w:color w:val="000000"/>
                 <w:kern w:val="0"/>
                 <w:lang w:val="en-ID" w:eastAsia="en-ID"/>
@@ -6770,7 +6816,7 @@
             </w:pPr>
             <w:r>
               <w:rPr>
-                <w:rFonts w:ascii="Calibri" w:eastAsia="Times New Roman" w:hAnsi="Calibri" w:cs="Calibri"/>
+                <w:rFonts w:ascii="Times New Roman" w:eastAsia="Times New Roman" w:hAnsi="Times New Roman" w:cs="Times New Roman"/>
                 <w:color w:val="000000"/>
                 <w:kern w:val="0"/>
                 <w:lang w:val="en-ID" w:eastAsia="en-ID"/>
@@ -6799,7 +6845,7 @@
               <w:spacing w:after="0" w:line="240" w:lineRule="auto"/>
               <w:jc w:val="center"/>
               <w:rPr>
-                <w:rFonts w:ascii="Calibri" w:eastAsia="Times New Roman" w:hAnsi="Calibri" w:cs="Calibri"/>
+                <w:rFonts w:ascii="Times New Roman" w:eastAsia="Times New Roman" w:hAnsi="Times New Roman" w:cs="Times New Roman"/>
                 <w:color w:val="000000"/>
                 <w:kern w:val="0"/>
                 <w:lang w:val="en-ID" w:eastAsia="en-ID"/>
@@ -6808,7 +6854,7 @@
             </w:pPr>
             <w:r>
               <w:rPr>
-                <w:rFonts w:ascii="Calibri" w:eastAsia="Times New Roman" w:hAnsi="Calibri" w:cs="Calibri"/>
+                <w:rFonts w:ascii="Times New Roman" w:eastAsia="Times New Roman" w:hAnsi="Times New Roman" w:cs="Times New Roman"/>
                 <w:color w:val="000000"/>
                 <w:kern w:val="0"/>
                 <w:lang w:val="en-ID" w:eastAsia="en-ID"/>
@@ -6835,7 +6881,7 @@
               <w:spacing w:after="0" w:line="240" w:lineRule="auto"/>
               <w:jc w:val="center"/>
               <w:rPr>
-                <w:rFonts w:ascii="Calibri" w:eastAsia="Times New Roman" w:hAnsi="Calibri" w:cs="Calibri"/>
+                <w:rFonts w:ascii="Times New Roman" w:eastAsia="Times New Roman" w:hAnsi="Times New Roman" w:cs="Times New Roman"/>
                 <w:color w:val="000000"/>
                 <w:kern w:val="0"/>
                 <w:lang w:val="en-ID" w:eastAsia="en-ID"/>
@@ -6844,7 +6890,7 @@
             </w:pPr>
             <w:r>
               <w:rPr>
-                <w:rFonts w:ascii="Calibri" w:eastAsia="Times New Roman" w:hAnsi="Calibri" w:cs="Calibri"/>
+                <w:rFonts w:ascii="Times New Roman" w:eastAsia="Times New Roman" w:hAnsi="Times New Roman" w:cs="Times New Roman"/>
                 <w:color w:val="000000"/>
                 <w:kern w:val="0"/>
                 <w:lang w:val="en-ID" w:eastAsia="en-ID"/>
@@ -6957,7 +7003,7 @@
             <w:pPr>
               <w:spacing w:after="0" w:line="240" w:lineRule="auto"/>
               <w:rPr>
-                <w:rFonts w:ascii="Calibri" w:eastAsia="Times New Roman" w:hAnsi="Calibri" w:cs="Calibri"/>
+                <w:rFonts w:ascii="Times New Roman" w:eastAsia="Times New Roman" w:hAnsi="Times New Roman" w:cs="Times New Roman"/>
                 <w:color w:val="000000"/>
                 <w:kern w:val="0"/>
                 <w:lang w:val="en-ID" w:eastAsia="en-ID"/>
@@ -6985,7 +7031,7 @@
               <w:spacing w:after="0" w:line="240" w:lineRule="auto"/>
               <w:jc w:val="center"/>
               <w:rPr>
-                <w:rFonts w:ascii="Calibri" w:eastAsia="Times New Roman" w:hAnsi="Calibri" w:cs="Calibri"/>
+                <w:rFonts w:ascii="Times New Roman" w:eastAsia="Times New Roman" w:hAnsi="Times New Roman" w:cs="Times New Roman"/>
                 <w:color w:val="000000"/>
                 <w:kern w:val="0"/>
                 <w:lang w:val="en-ID" w:eastAsia="en-ID"/>
@@ -6994,7 +7040,7 @@
             </w:pPr>
             <w:r>
               <w:rPr>
-                <w:rFonts w:ascii="Calibri" w:eastAsia="Times New Roman" w:hAnsi="Calibri" w:cs="Calibri"/>
+                <w:rFonts w:ascii="Times New Roman" w:eastAsia="Times New Roman" w:hAnsi="Times New Roman" w:cs="Times New Roman"/>
                 <w:color w:val="000000"/>
                 <w:kern w:val="0"/>
                 <w:lang w:val="en-ID" w:eastAsia="en-ID"/>
@@ -7021,7 +7067,7 @@
               <w:spacing w:after="0" w:line="240" w:lineRule="auto"/>
               <w:jc w:val="center"/>
               <w:rPr>
-                <w:rFonts w:ascii="Calibri" w:eastAsia="Times New Roman" w:hAnsi="Calibri" w:cs="Calibri"/>
+                <w:rFonts w:ascii="Times New Roman" w:eastAsia="Times New Roman" w:hAnsi="Times New Roman" w:cs="Times New Roman"/>
                 <w:color w:val="000000"/>
                 <w:kern w:val="0"/>
                 <w:lang w:val="en-ID" w:eastAsia="en-ID"/>
@@ -7133,7 +7179,7 @@
             <w:pPr>
               <w:spacing w:after="0" w:line="240" w:lineRule="auto"/>
               <w:rPr>
-                <w:rFonts w:ascii="Calibri" w:eastAsia="Times New Roman" w:hAnsi="Calibri" w:cs="Calibri"/>
+                <w:rFonts w:ascii="Times New Roman" w:eastAsia="Times New Roman" w:hAnsi="Times New Roman" w:cs="Times New Roman"/>
                 <w:color w:val="000000"/>
                 <w:kern w:val="0"/>
                 <w:lang w:val="en-ID" w:eastAsia="en-ID"/>
@@ -7161,7 +7207,7 @@
               <w:spacing w:after="0" w:line="240" w:lineRule="auto"/>
               <w:jc w:val="center"/>
               <w:rPr>
-                <w:rFonts w:ascii="Calibri" w:eastAsia="Times New Roman" w:hAnsi="Calibri" w:cs="Calibri"/>
+                <w:rFonts w:ascii="Times New Roman" w:eastAsia="Times New Roman" w:hAnsi="Times New Roman" w:cs="Times New Roman"/>
                 <w:color w:val="000000"/>
                 <w:kern w:val="0"/>
                 <w:lang w:val="en-ID" w:eastAsia="en-ID"/>
@@ -7170,7 +7216,7 @@
             </w:pPr>
             <w:r>
               <w:rPr>
-                <w:rFonts w:ascii="Calibri" w:eastAsia="Times New Roman" w:hAnsi="Calibri" w:cs="Calibri"/>
+                <w:rFonts w:ascii="Times New Roman" w:eastAsia="Times New Roman" w:hAnsi="Times New Roman" w:cs="Times New Roman"/>
                 <w:color w:val="000000"/>
                 <w:kern w:val="0"/>
                 <w:lang w:val="en-ID" w:eastAsia="en-ID"/>
@@ -7197,7 +7243,7 @@
               <w:spacing w:after="0" w:line="240" w:lineRule="auto"/>
               <w:jc w:val="center"/>
               <w:rPr>
-                <w:rFonts w:ascii="Calibri" w:eastAsia="Times New Roman" w:hAnsi="Calibri" w:cs="Calibri"/>
+                <w:rFonts w:ascii="Times New Roman" w:eastAsia="Times New Roman" w:hAnsi="Times New Roman" w:cs="Times New Roman"/>
                 <w:color w:val="000000"/>
                 <w:kern w:val="0"/>
                 <w:lang w:val="en-ID" w:eastAsia="en-ID"/>
@@ -7206,7 +7252,7 @@
             </w:pPr>
             <w:r>
               <w:rPr>
-                <w:rFonts w:ascii="Calibri" w:eastAsia="Times New Roman" w:hAnsi="Calibri" w:cs="Calibri"/>
+                <w:rFonts w:ascii="Times New Roman" w:eastAsia="Times New Roman" w:hAnsi="Times New Roman" w:cs="Times New Roman"/>
                 <w:color w:val="000000"/>
                 <w:kern w:val="0"/>
                 <w:lang w:val="en-ID" w:eastAsia="en-ID"/>
@@ -12338,23 +12384,6 @@
 </file>
 
 <file path=customXml/item1.xml><?xml version="1.0" encoding="utf-8"?>
-<p:properties xmlns:p="http://schemas.microsoft.com/office/2006/metadata/properties" xmlns:xsi="http://www.w3.org/2001/XMLSchema-instance" xmlns:pc="http://schemas.microsoft.com/office/infopath/2007/PartnerControls">
-  <documentManagement>
-    <_activity xmlns="1d14dd37-5a0a-444b-b104-d1f755bfac99" xsi:nil="true"/>
-  </documentManagement>
-</p:properties>
-</file>
-
-<file path=customXml/item2.xml><?xml version="1.0" encoding="utf-8"?>
-<?mso-contentType ?>
-<FormTemplates xmlns="http://schemas.microsoft.com/sharepoint/v3/contenttype/forms">
-  <Display>DocumentLibraryForm</Display>
-  <Edit>DocumentLibraryForm</Edit>
-  <New>DocumentLibraryForm</New>
-</FormTemplates>
-</file>
-
-<file path=customXml/item3.xml><?xml version="1.0" encoding="utf-8"?>
 <ct:contentTypeSchema xmlns:ct="http://schemas.microsoft.com/office/2006/metadata/contentType" xmlns:ma="http://schemas.microsoft.com/office/2006/metadata/properties/metaAttributes" ct:_="" ma:_="" ma:contentTypeName="Document" ma:contentTypeID="0x0101004D937C69BB7E754E84F5457B67E05A76" ma:contentTypeVersion="14" ma:contentTypeDescription="Create a new document." ma:contentTypeScope="" ma:versionID="d24554501fef414279534c3b32190a9a">
   <xsd:schema xmlns:xsd="http://www.w3.org/2001/XMLSchema" xmlns:xs="http://www.w3.org/2001/XMLSchema" xmlns:p="http://schemas.microsoft.com/office/2006/metadata/properties" xmlns:ns3="1d14dd37-5a0a-444b-b104-d1f755bfac99" xmlns:ns4="e0f2037c-28d8-4b4a-9a4f-0f83e0248621" targetNamespace="http://schemas.microsoft.com/office/2006/metadata/properties" ma:root="true" ma:fieldsID="8a91c4f0b24d3e73d9137f633498dabc" ns3:_="" ns4:_="">
     <xsd:import namespace="1d14dd37-5a0a-444b-b104-d1f755bfac99"/>
@@ -12583,29 +12612,28 @@
 </ct:contentTypeSchema>
 </file>
 
+<file path=customXml/item2.xml><?xml version="1.0" encoding="utf-8"?>
+<?mso-contentType ?>
+<FormTemplates xmlns="http://schemas.microsoft.com/sharepoint/v3/contenttype/forms">
+  <Display>DocumentLibraryForm</Display>
+  <Edit>DocumentLibraryForm</Edit>
+  <New>DocumentLibraryForm</New>
+</FormTemplates>
+</file>
+
+<file path=customXml/item3.xml><?xml version="1.0" encoding="utf-8"?>
+<p:properties xmlns:p="http://schemas.microsoft.com/office/2006/metadata/properties" xmlns:xsi="http://www.w3.org/2001/XMLSchema-instance" xmlns:pc="http://schemas.microsoft.com/office/infopath/2007/PartnerControls">
+  <documentManagement>
+    <_activity xmlns="1d14dd37-5a0a-444b-b104-d1f755bfac99" xsi:nil="true"/>
+  </documentManagement>
+</p:properties>
+</file>
+
 <file path=customXml/item4.xml><?xml version="1.0" encoding="utf-8"?>
 <b:Sources xmlns:b="http://schemas.openxmlformats.org/officeDocument/2006/bibliography" xmlns="http://schemas.openxmlformats.org/officeDocument/2006/bibliography" SelectedStyle="\APASixthEditionOfficeOnline.xsl" StyleName="APA" Version="6"/>
 </file>
 
 <file path=customXml/itemProps1.xml><?xml version="1.0" encoding="utf-8"?>
-<ds:datastoreItem xmlns:ds="http://schemas.openxmlformats.org/officeDocument/2006/customXml" ds:itemID="{C69708E6-3E17-419E-A317-53061B056474}">
-  <ds:schemaRefs>
-    <ds:schemaRef ds:uri="http://schemas.microsoft.com/office/2006/metadata/properties"/>
-    <ds:schemaRef ds:uri="http://schemas.microsoft.com/office/infopath/2007/PartnerControls"/>
-    <ds:schemaRef ds:uri="1d14dd37-5a0a-444b-b104-d1f755bfac99"/>
-  </ds:schemaRefs>
-</ds:datastoreItem>
-</file>
-
-<file path=customXml/itemProps2.xml><?xml version="1.0" encoding="utf-8"?>
-<ds:datastoreItem xmlns:ds="http://schemas.openxmlformats.org/officeDocument/2006/customXml" ds:itemID="{3F1D45BB-DC9C-44C3-B958-BA29C6F770AD}">
-  <ds:schemaRefs>
-    <ds:schemaRef ds:uri="http://schemas.microsoft.com/sharepoint/v3/contenttype/forms"/>
-  </ds:schemaRefs>
-</ds:datastoreItem>
-</file>
-
-<file path=customXml/itemProps3.xml><?xml version="1.0" encoding="utf-8"?>
 <ds:datastoreItem xmlns:ds="http://schemas.openxmlformats.org/officeDocument/2006/customXml" ds:itemID="{F621174C-BBA0-47E8-95D1-5831FD6C8FDD}">
   <ds:schemaRefs>
     <ds:schemaRef ds:uri="http://schemas.microsoft.com/office/2006/metadata/contentType"/>
@@ -12624,6 +12652,24 @@
 </ds:datastoreItem>
 </file>
 
+<file path=customXml/itemProps2.xml><?xml version="1.0" encoding="utf-8"?>
+<ds:datastoreItem xmlns:ds="http://schemas.openxmlformats.org/officeDocument/2006/customXml" ds:itemID="{3F1D45BB-DC9C-44C3-B958-BA29C6F770AD}">
+  <ds:schemaRefs>
+    <ds:schemaRef ds:uri="http://schemas.microsoft.com/sharepoint/v3/contenttype/forms"/>
+  </ds:schemaRefs>
+</ds:datastoreItem>
+</file>
+
+<file path=customXml/itemProps3.xml><?xml version="1.0" encoding="utf-8"?>
+<ds:datastoreItem xmlns:ds="http://schemas.openxmlformats.org/officeDocument/2006/customXml" ds:itemID="{C69708E6-3E17-419E-A317-53061B056474}">
+  <ds:schemaRefs>
+    <ds:schemaRef ds:uri="http://schemas.microsoft.com/office/2006/metadata/properties"/>
+    <ds:schemaRef ds:uri="http://schemas.microsoft.com/office/infopath/2007/PartnerControls"/>
+    <ds:schemaRef ds:uri="1d14dd37-5a0a-444b-b104-d1f755bfac99"/>
+  </ds:schemaRefs>
+</ds:datastoreItem>
+</file>
+
 <file path=customXml/itemProps4.xml><?xml version="1.0" encoding="utf-8"?>
 <ds:datastoreItem xmlns:ds="http://schemas.openxmlformats.org/officeDocument/2006/customXml" ds:itemID="{AE6B26AF-C9C2-4105-A4D4-790D022F0B36}">
   <ds:schemaRefs>

</xml_diff>

<commit_message>
daily scrum update -Ananta
</commit_message>
<xml_diff>
--- a/Laporan Tugas UTS Agile.docx
+++ b/Laporan Tugas UTS Agile.docx
@@ -6818,12 +6818,37 @@
               <w:rPr>
                 <w:rFonts w:ascii="Times New Roman" w:eastAsia="Times New Roman" w:hAnsi="Times New Roman" w:cs="Times New Roman"/>
                 <w:kern w:val="0"/>
-                <w:sz w:val="20"/>
-                <w:szCs w:val="20"/>
                 <w:lang w:val="en-ID" w:eastAsia="en-ID"/>
                 <w14:ligatures w14:val="none"/>
               </w:rPr>
             </w:pPr>
+            <w:r>
+              <w:rPr>
+                <w:rFonts w:ascii="Times New Roman" w:eastAsia="Times New Roman" w:hAnsi="Times New Roman" w:cs="Times New Roman"/>
+                <w:kern w:val="0"/>
+                <w:lang w:val="en-ID" w:eastAsia="en-ID"/>
+                <w14:ligatures w14:val="none"/>
+              </w:rPr>
+              <w:t xml:space="preserve">Design UI for scheduling </w:t>
+            </w:r>
+            <w:r>
+              <w:rPr>
+                <w:rFonts w:ascii="Times New Roman" w:eastAsia="Times New Roman" w:hAnsi="Times New Roman" w:cs="Times New Roman"/>
+                <w:kern w:val="0"/>
+                <w:lang w:val="en-ID" w:eastAsia="en-ID"/>
+                <w14:ligatures w14:val="none"/>
+              </w:rPr>
+              <w:t>page, Design</w:t>
+            </w:r>
+            <w:r>
+              <w:rPr>
+                <w:rFonts w:ascii="Times New Roman" w:eastAsia="Times New Roman" w:hAnsi="Times New Roman" w:cs="Times New Roman"/>
+                <w:kern w:val="0"/>
+                <w:lang w:val="en-ID" w:eastAsia="en-ID"/>
+                <w14:ligatures w14:val="none"/>
+              </w:rPr>
+              <w:t xml:space="preserve"> UI for payment page, Design UI for Recycle page</w:t>
+            </w:r>
           </w:p>
         </w:tc>
         <w:tc>
@@ -6990,7 +7015,6 @@
               </w:rPr>
               <w:t xml:space="preserve">Design UI for scheduling </w:t>
             </w:r>
-            <w:proofErr w:type="gramStart"/>
             <w:r>
               <w:rPr>
                 <w:rFonts w:ascii="Times New Roman" w:eastAsia="Times New Roman" w:hAnsi="Times New Roman" w:cs="Times New Roman"/>
@@ -7004,7 +7028,7 @@
               <w:rPr>
                 <w:rFonts w:ascii="Times New Roman" w:hAnsi="Times New Roman" w:cs="Times New Roman"/>
               </w:rPr>
-              <w:t xml:space="preserve"> </w:t>
+              <w:t>Design</w:t>
             </w:r>
             <w:r>
               <w:rPr>
@@ -7013,9 +7037,8 @@
                 <w:lang w:val="en-ID" w:eastAsia="en-ID"/>
                 <w14:ligatures w14:val="none"/>
               </w:rPr>
-              <w:t>Design</w:t>
-            </w:r>
-            <w:proofErr w:type="gramEnd"/>
+              <w:t xml:space="preserve"> UI for payment </w:t>
+            </w:r>
             <w:r>
               <w:rPr>
                 <w:rFonts w:ascii="Times New Roman" w:eastAsia="Times New Roman" w:hAnsi="Times New Roman" w:cs="Times New Roman"/>
@@ -7023,7 +7046,8 @@
                 <w:lang w:val="en-ID" w:eastAsia="en-ID"/>
                 <w14:ligatures w14:val="none"/>
               </w:rPr>
-              <w:t xml:space="preserve"> UI for payment page, Design UI for Recycle page</w:t>
+              <w:lastRenderedPageBreak/>
+              <w:t>page, Design UI for Recycle page</w:t>
             </w:r>
           </w:p>
         </w:tc>
@@ -7046,12 +7070,20 @@
               <w:rPr>
                 <w:rFonts w:ascii="Times New Roman" w:eastAsia="Times New Roman" w:hAnsi="Times New Roman" w:cs="Times New Roman"/>
                 <w:kern w:val="0"/>
-                <w:sz w:val="20"/>
-                <w:szCs w:val="20"/>
                 <w:lang w:val="en-ID" w:eastAsia="en-ID"/>
                 <w14:ligatures w14:val="none"/>
               </w:rPr>
             </w:pPr>
+            <w:r>
+              <w:rPr>
+                <w:rFonts w:ascii="Times New Roman" w:eastAsia="Times New Roman" w:hAnsi="Times New Roman" w:cs="Times New Roman"/>
+                <w:kern w:val="0"/>
+                <w:lang w:val="en-ID" w:eastAsia="en-ID"/>
+                <w14:ligatures w14:val="none"/>
+              </w:rPr>
+              <w:lastRenderedPageBreak/>
+              <w:t>Testing</w:t>
+            </w:r>
           </w:p>
         </w:tc>
         <w:tc>
@@ -7239,12 +7271,19 @@
               <w:rPr>
                 <w:rFonts w:ascii="Times New Roman" w:eastAsia="Times New Roman" w:hAnsi="Times New Roman" w:cs="Times New Roman"/>
                 <w:kern w:val="0"/>
-                <w:sz w:val="20"/>
-                <w:szCs w:val="20"/>
                 <w:lang w:val="en-ID" w:eastAsia="en-ID"/>
                 <w14:ligatures w14:val="none"/>
               </w:rPr>
             </w:pPr>
+            <w:r>
+              <w:rPr>
+                <w:rFonts w:ascii="Times New Roman" w:eastAsia="Times New Roman" w:hAnsi="Times New Roman" w:cs="Times New Roman"/>
+                <w:kern w:val="0"/>
+                <w:lang w:val="en-ID" w:eastAsia="en-ID"/>
+                <w14:ligatures w14:val="none"/>
+              </w:rPr>
+              <w:t>Tidak ada</w:t>
+            </w:r>
           </w:p>
         </w:tc>
         <w:tc>
@@ -9002,9 +9041,6 @@
         <w:t>Sebagai</w:t>
       </w:r>
       <w:r>
-        <w:rPr>
-          <w:rStyle w:val="TableGrid"/>
-        </w:rPr>
         <w:t xml:space="preserve"> </w:t>
       </w:r>
       <w:r>
@@ -9632,7 +9668,7 @@
                 <w:szCs w:val="24"/>
                 <w:lang w:val="en-US"/>
               </w:rPr>
-              <w:t>Open</w:t>
+              <w:t>Done</w:t>
             </w:r>
           </w:p>
           <w:p>
@@ -14746,6 +14782,27 @@
 </file>
 
 <file path=customXml/item1.xml><?xml version="1.0" encoding="utf-8"?>
+<?mso-contentType ?>
+<FormTemplates xmlns="http://schemas.microsoft.com/sharepoint/v3/contenttype/forms">
+  <Display>DocumentLibraryForm</Display>
+  <Edit>DocumentLibraryForm</Edit>
+  <New>DocumentLibraryForm</New>
+</FormTemplates>
+</file>
+
+<file path=customXml/item2.xml><?xml version="1.0" encoding="utf-8"?>
+<p:properties xmlns:p="http://schemas.microsoft.com/office/2006/metadata/properties" xmlns:xsi="http://www.w3.org/2001/XMLSchema-instance" xmlns:pc="http://schemas.microsoft.com/office/infopath/2007/PartnerControls">
+  <documentManagement>
+    <_activity xmlns="1d14dd37-5a0a-444b-b104-d1f755bfac99" xsi:nil="true"/>
+  </documentManagement>
+</p:properties>
+</file>
+
+<file path=customXml/item3.xml><?xml version="1.0" encoding="utf-8"?>
+<b:Sources xmlns:b="http://schemas.openxmlformats.org/officeDocument/2006/bibliography" xmlns="http://schemas.openxmlformats.org/officeDocument/2006/bibliography" SelectedStyle="\APASixthEditionOfficeOnline.xsl" StyleName="APA" Version="6"/>
+</file>
+
+<file path=customXml/item4.xml><?xml version="1.0" encoding="utf-8"?>
 <ct:contentTypeSchema xmlns:ct="http://schemas.microsoft.com/office/2006/metadata/contentType" xmlns:ma="http://schemas.microsoft.com/office/2006/metadata/properties/metaAttributes" ct:_="" ma:_="" ma:contentTypeName="Document" ma:contentTypeID="0x0101004D937C69BB7E754E84F5457B67E05A76" ma:contentTypeVersion="14" ma:contentTypeDescription="Create a new document." ma:contentTypeScope="" ma:versionID="d24554501fef414279534c3b32190a9a">
   <xsd:schema xmlns:xsd="http://www.w3.org/2001/XMLSchema" xmlns:xs="http://www.w3.org/2001/XMLSchema" xmlns:p="http://schemas.microsoft.com/office/2006/metadata/properties" xmlns:ns3="1d14dd37-5a0a-444b-b104-d1f755bfac99" xmlns:ns4="e0f2037c-28d8-4b4a-9a4f-0f83e0248621" targetNamespace="http://schemas.microsoft.com/office/2006/metadata/properties" ma:root="true" ma:fieldsID="8a91c4f0b24d3e73d9137f633498dabc" ns3:_="" ns4:_="">
     <xsd:import namespace="1d14dd37-5a0a-444b-b104-d1f755bfac99"/>
@@ -14974,28 +15031,33 @@
 </ct:contentTypeSchema>
 </file>
 
-<file path=customXml/item2.xml><?xml version="1.0" encoding="utf-8"?>
-<b:Sources xmlns:b="http://schemas.openxmlformats.org/officeDocument/2006/bibliography" xmlns="http://schemas.openxmlformats.org/officeDocument/2006/bibliography" SelectedStyle="\APASixthEditionOfficeOnline.xsl" StyleName="APA" Version="6"/>
+<file path=customXml/itemProps1.xml><?xml version="1.0" encoding="utf-8"?>
+<ds:datastoreItem xmlns:ds="http://schemas.openxmlformats.org/officeDocument/2006/customXml" ds:itemID="{3F1D45BB-DC9C-44C3-B958-BA29C6F770AD}">
+  <ds:schemaRefs>
+    <ds:schemaRef ds:uri="http://schemas.microsoft.com/sharepoint/v3/contenttype/forms"/>
+  </ds:schemaRefs>
+</ds:datastoreItem>
 </file>
 
-<file path=customXml/item3.xml><?xml version="1.0" encoding="utf-8"?>
-<p:properties xmlns:p="http://schemas.microsoft.com/office/2006/metadata/properties" xmlns:xsi="http://www.w3.org/2001/XMLSchema-instance" xmlns:pc="http://schemas.microsoft.com/office/infopath/2007/PartnerControls">
-  <documentManagement>
-    <_activity xmlns="1d14dd37-5a0a-444b-b104-d1f755bfac99" xsi:nil="true"/>
-  </documentManagement>
-</p:properties>
+<file path=customXml/itemProps2.xml><?xml version="1.0" encoding="utf-8"?>
+<ds:datastoreItem xmlns:ds="http://schemas.openxmlformats.org/officeDocument/2006/customXml" ds:itemID="{C69708E6-3E17-419E-A317-53061B056474}">
+  <ds:schemaRefs>
+    <ds:schemaRef ds:uri="http://schemas.microsoft.com/office/2006/metadata/properties"/>
+    <ds:schemaRef ds:uri="http://schemas.microsoft.com/office/infopath/2007/PartnerControls"/>
+    <ds:schemaRef ds:uri="1d14dd37-5a0a-444b-b104-d1f755bfac99"/>
+  </ds:schemaRefs>
+</ds:datastoreItem>
 </file>
 
-<file path=customXml/item4.xml><?xml version="1.0" encoding="utf-8"?>
-<?mso-contentType ?>
-<FormTemplates xmlns="http://schemas.microsoft.com/sharepoint/v3/contenttype/forms">
-  <Display>DocumentLibraryForm</Display>
-  <Edit>DocumentLibraryForm</Edit>
-  <New>DocumentLibraryForm</New>
-</FormTemplates>
+<file path=customXml/itemProps3.xml><?xml version="1.0" encoding="utf-8"?>
+<ds:datastoreItem xmlns:ds="http://schemas.openxmlformats.org/officeDocument/2006/customXml" ds:itemID="{AE6B26AF-C9C2-4105-A4D4-790D022F0B36}">
+  <ds:schemaRefs>
+    <ds:schemaRef ds:uri="http://schemas.openxmlformats.org/officeDocument/2006/bibliography"/>
+  </ds:schemaRefs>
+</ds:datastoreItem>
 </file>
 
-<file path=customXml/itemProps1.xml><?xml version="1.0" encoding="utf-8"?>
+<file path=customXml/itemProps4.xml><?xml version="1.0" encoding="utf-8"?>
 <ds:datastoreItem xmlns:ds="http://schemas.openxmlformats.org/officeDocument/2006/customXml" ds:itemID="{F621174C-BBA0-47E8-95D1-5831FD6C8FDD}">
   <ds:schemaRefs>
     <ds:schemaRef ds:uri="http://schemas.microsoft.com/office/2006/metadata/contentType"/>
@@ -15012,30 +15074,4 @@
     <ds:schemaRef ds:uri="http://schemas.microsoft.com/internal/obd"/>
   </ds:schemaRefs>
 </ds:datastoreItem>
-</file>
-
-<file path=customXml/itemProps2.xml><?xml version="1.0" encoding="utf-8"?>
-<ds:datastoreItem xmlns:ds="http://schemas.openxmlformats.org/officeDocument/2006/customXml" ds:itemID="{AE6B26AF-C9C2-4105-A4D4-790D022F0B36}">
-  <ds:schemaRefs>
-    <ds:schemaRef ds:uri="http://schemas.openxmlformats.org/officeDocument/2006/bibliography"/>
-  </ds:schemaRefs>
-</ds:datastoreItem>
-</file>
-
-<file path=customXml/itemProps3.xml><?xml version="1.0" encoding="utf-8"?>
-<ds:datastoreItem xmlns:ds="http://schemas.openxmlformats.org/officeDocument/2006/customXml" ds:itemID="{C69708E6-3E17-419E-A317-53061B056474}">
-  <ds:schemaRefs>
-    <ds:schemaRef ds:uri="http://schemas.microsoft.com/office/2006/metadata/properties"/>
-    <ds:schemaRef ds:uri="http://schemas.microsoft.com/office/infopath/2007/PartnerControls"/>
-    <ds:schemaRef ds:uri="1d14dd37-5a0a-444b-b104-d1f755bfac99"/>
-  </ds:schemaRefs>
-</ds:datastoreItem>
-</file>
-
-<file path=customXml/itemProps4.xml><?xml version="1.0" encoding="utf-8"?>
-<ds:datastoreItem xmlns:ds="http://schemas.openxmlformats.org/officeDocument/2006/customXml" ds:itemID="{3F1D45BB-DC9C-44C3-B958-BA29C6F770AD}">
-  <ds:schemaRefs>
-    <ds:schemaRef ds:uri="http://schemas.microsoft.com/sharepoint/v3/contenttype/forms"/>
-  </ds:schemaRefs>
-</ds:datastoreItem>
 </file>
</xml_diff>

<commit_message>
sprint review & sprint retrospective 2 -Hadyan
</commit_message>
<xml_diff>
--- a/Laporan Tugas UTS Agile.docx
+++ b/Laporan Tugas UTS Agile.docx
@@ -13169,6 +13169,17 @@
         <w:lastRenderedPageBreak/>
         <w:t>Sprint Review</w:t>
       </w:r>
+      <w:r>
+        <w:rPr>
+          <w:rFonts w:ascii="Times New Roman" w:hAnsi="Times New Roman" w:cs="Times New Roman"/>
+          <w:b/>
+          <w:bCs/>
+          <w:sz w:val="28"/>
+          <w:szCs w:val="28"/>
+          <w:lang w:val="en-US"/>
+        </w:rPr>
+        <w:t xml:space="preserve"> 1</w:t>
+      </w:r>
     </w:p>
     <w:p>
       <w:pPr>
@@ -21022,7 +21033,18 @@
           <w:lang w:val="en-US"/>
         </w:rPr>
         <w:lastRenderedPageBreak/>
-        <w:t>Daily Scrum Report Table</w:t>
+        <w:t>D</w:t>
+      </w:r>
+      <w:r>
+        <w:rPr>
+          <w:rFonts w:ascii="Times New Roman" w:hAnsi="Times New Roman" w:cs="Times New Roman"/>
+          <w:b/>
+          <w:bCs/>
+          <w:sz w:val="28"/>
+          <w:szCs w:val="28"/>
+          <w:lang w:val="en-US"/>
+        </w:rPr>
+        <w:t>aily Scrum Report Table</w:t>
       </w:r>
       <w:r>
         <w:rPr>
@@ -22708,6 +22730,2445 @@
           <w:szCs w:val="28"/>
           <w:lang w:val="en-US"/>
         </w:rPr>
+        <w:sectPr>
+          <w:pgSz w:w="16838" w:h="11906" w:orient="landscape"/>
+          <w:pgMar w:top="1440" w:right="1440" w:bottom="1440" w:left="1440" w:header="709" w:footer="709" w:gutter="0"/>
+          <w:cols w:space="708"/>
+          <w:docGrid w:linePitch="360"/>
+        </w:sectPr>
+      </w:pPr>
+    </w:p>
+    <w:p>
+      <w:pPr>
+        <w:tabs>
+          <w:tab w:val="left" w:pos="3375"/>
+        </w:tabs>
+        <w:jc w:val="center"/>
+        <w:rPr>
+          <w:rFonts w:ascii="Times New Roman" w:hAnsi="Times New Roman" w:cs="Times New Roman"/>
+          <w:b/>
+          <w:bCs/>
+          <w:sz w:val="28"/>
+          <w:szCs w:val="28"/>
+          <w:lang w:val="en-US"/>
+        </w:rPr>
+      </w:pPr>
+      <w:r>
+        <w:rPr>
+          <w:rFonts w:ascii="Times New Roman" w:hAnsi="Times New Roman" w:cs="Times New Roman"/>
+          <w:b/>
+          <w:bCs/>
+          <w:sz w:val="28"/>
+          <w:szCs w:val="28"/>
+          <w:lang w:val="en-US"/>
+        </w:rPr>
+        <w:lastRenderedPageBreak/>
+        <w:t xml:space="preserve">Sprint Review </w:t>
+      </w:r>
+      <w:r>
+        <w:rPr>
+          <w:rFonts w:ascii="Times New Roman" w:hAnsi="Times New Roman" w:cs="Times New Roman"/>
+          <w:b/>
+          <w:bCs/>
+          <w:sz w:val="28"/>
+          <w:szCs w:val="28"/>
+          <w:lang w:val="en-US"/>
+        </w:rPr>
+        <w:t>2</w:t>
+      </w:r>
+    </w:p>
+    <w:p>
+      <w:pPr>
+        <w:tabs>
+          <w:tab w:val="left" w:pos="3375"/>
+        </w:tabs>
+        <w:jc w:val="center"/>
+        <w:rPr>
+          <w:rFonts w:ascii="Times New Roman" w:hAnsi="Times New Roman" w:cs="Times New Roman"/>
+          <w:b/>
+          <w:bCs/>
+          <w:sz w:val="28"/>
+          <w:szCs w:val="28"/>
+          <w:lang w:val="en-US"/>
+        </w:rPr>
+      </w:pPr>
+    </w:p>
+    <w:p>
+      <w:pPr>
+        <w:pStyle w:val="ListParagraph"/>
+        <w:numPr>
+          <w:ilvl w:val="0"/>
+          <w:numId w:val="35"/>
+        </w:numPr>
+        <w:tabs>
+          <w:tab w:val="left" w:pos="3375"/>
+        </w:tabs>
+        <w:jc w:val="both"/>
+        <w:rPr>
+          <w:rFonts w:ascii="Times New Roman" w:hAnsi="Times New Roman" w:cs="Times New Roman"/>
+          <w:sz w:val="24"/>
+          <w:szCs w:val="24"/>
+          <w:lang w:val="en-US"/>
+        </w:rPr>
+      </w:pPr>
+      <w:proofErr w:type="spellStart"/>
+      <w:r>
+        <w:rPr>
+          <w:rFonts w:ascii="Times New Roman" w:hAnsi="Times New Roman" w:cs="Times New Roman"/>
+          <w:sz w:val="24"/>
+          <w:szCs w:val="24"/>
+          <w:lang w:val="en-US"/>
+        </w:rPr>
+        <w:t>Pendahuluan</w:t>
+      </w:r>
+      <w:proofErr w:type="spellEnd"/>
+    </w:p>
+    <w:p>
+      <w:pPr>
+        <w:pStyle w:val="ListParagraph"/>
+        <w:tabs>
+          <w:tab w:val="left" w:pos="3375"/>
+        </w:tabs>
+        <w:jc w:val="both"/>
+        <w:rPr>
+          <w:rFonts w:ascii="Times New Roman" w:hAnsi="Times New Roman" w:cs="Times New Roman"/>
+          <w:sz w:val="24"/>
+          <w:szCs w:val="24"/>
+          <w:lang w:val="en-US"/>
+        </w:rPr>
+      </w:pPr>
+    </w:p>
+    <w:p>
+      <w:pPr>
+        <w:pStyle w:val="ListParagraph"/>
+        <w:numPr>
+          <w:ilvl w:val="1"/>
+          <w:numId w:val="35"/>
+        </w:numPr>
+        <w:tabs>
+          <w:tab w:val="left" w:pos="3375"/>
+        </w:tabs>
+        <w:jc w:val="both"/>
+        <w:rPr>
+          <w:rStyle w:val="ui-provider"/>
+          <w:rFonts w:ascii="Times New Roman" w:hAnsi="Times New Roman" w:cs="Times New Roman"/>
+          <w:sz w:val="24"/>
+          <w:szCs w:val="24"/>
+          <w:lang w:val="en-US"/>
+        </w:rPr>
+      </w:pPr>
+      <w:proofErr w:type="spellStart"/>
+      <w:r>
+        <w:rPr>
+          <w:rFonts w:ascii="Times New Roman" w:hAnsi="Times New Roman" w:cs="Times New Roman"/>
+          <w:sz w:val="24"/>
+          <w:szCs w:val="24"/>
+          <w:lang w:val="en-US"/>
+        </w:rPr>
+        <w:t>Tujuan</w:t>
+      </w:r>
+      <w:proofErr w:type="spellEnd"/>
+      <w:r>
+        <w:rPr>
+          <w:rFonts w:ascii="Times New Roman" w:hAnsi="Times New Roman" w:cs="Times New Roman"/>
+          <w:sz w:val="24"/>
+          <w:szCs w:val="24"/>
+          <w:lang w:val="en-US"/>
+        </w:rPr>
+        <w:t xml:space="preserve"> sprint review</w:t>
+      </w:r>
+    </w:p>
+    <w:p>
+      <w:pPr>
+        <w:pStyle w:val="ListParagraph"/>
+        <w:numPr>
+          <w:ilvl w:val="1"/>
+          <w:numId w:val="35"/>
+        </w:numPr>
+        <w:tabs>
+          <w:tab w:val="left" w:pos="3375"/>
+        </w:tabs>
+        <w:jc w:val="both"/>
+        <w:rPr>
+          <w:rFonts w:ascii="Times New Roman" w:hAnsi="Times New Roman" w:cs="Times New Roman"/>
+          <w:sz w:val="24"/>
+          <w:szCs w:val="24"/>
+          <w:lang w:val="en-US"/>
+        </w:rPr>
+      </w:pPr>
+      <w:proofErr w:type="spellStart"/>
+      <w:r>
+        <w:rPr>
+          <w:rFonts w:ascii="Times New Roman" w:hAnsi="Times New Roman" w:cs="Times New Roman"/>
+          <w:sz w:val="24"/>
+          <w:szCs w:val="24"/>
+          <w:lang w:val="en-US"/>
+        </w:rPr>
+        <w:t>Durasi</w:t>
+      </w:r>
+      <w:proofErr w:type="spellEnd"/>
+      <w:r>
+        <w:rPr>
+          <w:rFonts w:ascii="Times New Roman" w:hAnsi="Times New Roman" w:cs="Times New Roman"/>
+          <w:sz w:val="24"/>
+          <w:szCs w:val="24"/>
+          <w:lang w:val="en-US"/>
+        </w:rPr>
+        <w:t xml:space="preserve"> Sprint yang </w:t>
+      </w:r>
+      <w:proofErr w:type="spellStart"/>
+      <w:r>
+        <w:rPr>
+          <w:rFonts w:ascii="Times New Roman" w:hAnsi="Times New Roman" w:cs="Times New Roman"/>
+          <w:sz w:val="24"/>
+          <w:szCs w:val="24"/>
+          <w:lang w:val="en-US"/>
+        </w:rPr>
+        <w:t>telah</w:t>
+      </w:r>
+      <w:proofErr w:type="spellEnd"/>
+      <w:r>
+        <w:rPr>
+          <w:rFonts w:ascii="Times New Roman" w:hAnsi="Times New Roman" w:cs="Times New Roman"/>
+          <w:sz w:val="24"/>
+          <w:szCs w:val="24"/>
+          <w:lang w:val="en-US"/>
+        </w:rPr>
+        <w:t xml:space="preserve"> </w:t>
+      </w:r>
+      <w:proofErr w:type="spellStart"/>
+      <w:r>
+        <w:rPr>
+          <w:rFonts w:ascii="Times New Roman" w:hAnsi="Times New Roman" w:cs="Times New Roman"/>
+          <w:sz w:val="24"/>
+          <w:szCs w:val="24"/>
+          <w:lang w:val="en-US"/>
+        </w:rPr>
+        <w:t>berlalu</w:t>
+      </w:r>
+      <w:proofErr w:type="spellEnd"/>
+      <w:r>
+        <w:rPr>
+          <w:rFonts w:ascii="Times New Roman" w:hAnsi="Times New Roman" w:cs="Times New Roman"/>
+          <w:sz w:val="24"/>
+          <w:szCs w:val="24"/>
+          <w:lang w:val="en-US"/>
+        </w:rPr>
+        <w:t xml:space="preserve">: </w:t>
+      </w:r>
+      <w:proofErr w:type="spellStart"/>
+      <w:r>
+        <w:rPr>
+          <w:rFonts w:ascii="Times New Roman" w:hAnsi="Times New Roman" w:cs="Times New Roman"/>
+          <w:sz w:val="24"/>
+          <w:szCs w:val="24"/>
+          <w:lang w:val="en-US"/>
+        </w:rPr>
+        <w:t>Durasi</w:t>
+      </w:r>
+      <w:proofErr w:type="spellEnd"/>
+      <w:r>
+        <w:rPr>
+          <w:rFonts w:ascii="Times New Roman" w:hAnsi="Times New Roman" w:cs="Times New Roman"/>
+          <w:sz w:val="24"/>
+          <w:szCs w:val="24"/>
+          <w:lang w:val="en-US"/>
+        </w:rPr>
+        <w:t xml:space="preserve"> sprint yang </w:t>
+      </w:r>
+      <w:proofErr w:type="spellStart"/>
+      <w:r>
+        <w:rPr>
+          <w:rFonts w:ascii="Times New Roman" w:hAnsi="Times New Roman" w:cs="Times New Roman"/>
+          <w:sz w:val="24"/>
+          <w:szCs w:val="24"/>
+          <w:lang w:val="en-US"/>
+        </w:rPr>
+        <w:t>telah</w:t>
+      </w:r>
+      <w:proofErr w:type="spellEnd"/>
+      <w:r>
+        <w:rPr>
+          <w:rFonts w:ascii="Times New Roman" w:hAnsi="Times New Roman" w:cs="Times New Roman"/>
+          <w:sz w:val="24"/>
+          <w:szCs w:val="24"/>
+          <w:lang w:val="en-US"/>
+        </w:rPr>
+        <w:t xml:space="preserve"> </w:t>
+      </w:r>
+      <w:proofErr w:type="spellStart"/>
+      <w:r>
+        <w:rPr>
+          <w:rFonts w:ascii="Times New Roman" w:hAnsi="Times New Roman" w:cs="Times New Roman"/>
+          <w:sz w:val="24"/>
+          <w:szCs w:val="24"/>
+          <w:lang w:val="en-US"/>
+        </w:rPr>
+        <w:t>berlalu</w:t>
+      </w:r>
+      <w:proofErr w:type="spellEnd"/>
+      <w:r>
+        <w:rPr>
+          <w:rFonts w:ascii="Times New Roman" w:hAnsi="Times New Roman" w:cs="Times New Roman"/>
+          <w:sz w:val="24"/>
+          <w:szCs w:val="24"/>
+          <w:lang w:val="en-US"/>
+        </w:rPr>
+        <w:t xml:space="preserve"> </w:t>
+      </w:r>
+      <w:proofErr w:type="spellStart"/>
+      <w:r>
+        <w:rPr>
+          <w:rFonts w:ascii="Times New Roman" w:hAnsi="Times New Roman" w:cs="Times New Roman"/>
+          <w:sz w:val="24"/>
+          <w:szCs w:val="24"/>
+          <w:lang w:val="en-US"/>
+        </w:rPr>
+        <w:t>adalah</w:t>
+      </w:r>
+      <w:proofErr w:type="spellEnd"/>
+      <w:r>
+        <w:rPr>
+          <w:rFonts w:ascii="Times New Roman" w:hAnsi="Times New Roman" w:cs="Times New Roman"/>
+          <w:sz w:val="24"/>
+          <w:szCs w:val="24"/>
+          <w:lang w:val="en-US"/>
+        </w:rPr>
+        <w:t xml:space="preserve"> 2 </w:t>
+      </w:r>
+      <w:proofErr w:type="spellStart"/>
+      <w:r>
+        <w:rPr>
+          <w:rFonts w:ascii="Times New Roman" w:hAnsi="Times New Roman" w:cs="Times New Roman"/>
+          <w:sz w:val="24"/>
+          <w:szCs w:val="24"/>
+          <w:lang w:val="en-US"/>
+        </w:rPr>
+        <w:t>hari</w:t>
+      </w:r>
+      <w:proofErr w:type="spellEnd"/>
+    </w:p>
+    <w:p>
+      <w:pPr>
+        <w:pStyle w:val="ListParagraph"/>
+        <w:numPr>
+          <w:ilvl w:val="1"/>
+          <w:numId w:val="35"/>
+        </w:numPr>
+        <w:tabs>
+          <w:tab w:val="left" w:pos="3375"/>
+        </w:tabs>
+        <w:jc w:val="both"/>
+        <w:rPr>
+          <w:rFonts w:ascii="Times New Roman" w:hAnsi="Times New Roman" w:cs="Times New Roman"/>
+          <w:sz w:val="24"/>
+          <w:szCs w:val="24"/>
+          <w:lang w:val="en-US"/>
+        </w:rPr>
+      </w:pPr>
+      <w:proofErr w:type="spellStart"/>
+      <w:r>
+        <w:rPr>
+          <w:rFonts w:ascii="Times New Roman" w:hAnsi="Times New Roman" w:cs="Times New Roman"/>
+          <w:sz w:val="24"/>
+          <w:szCs w:val="24"/>
+          <w:lang w:val="en-US"/>
+        </w:rPr>
+        <w:t>Anggota</w:t>
+      </w:r>
+      <w:proofErr w:type="spellEnd"/>
+      <w:r>
+        <w:rPr>
+          <w:rFonts w:ascii="Times New Roman" w:hAnsi="Times New Roman" w:cs="Times New Roman"/>
+          <w:sz w:val="24"/>
+          <w:szCs w:val="24"/>
+          <w:lang w:val="en-US"/>
+        </w:rPr>
+        <w:t xml:space="preserve"> </w:t>
+      </w:r>
+      <w:proofErr w:type="spellStart"/>
+      <w:r>
+        <w:rPr>
+          <w:rFonts w:ascii="Times New Roman" w:hAnsi="Times New Roman" w:cs="Times New Roman"/>
+          <w:sz w:val="24"/>
+          <w:szCs w:val="24"/>
+          <w:lang w:val="en-US"/>
+        </w:rPr>
+        <w:t>tim</w:t>
+      </w:r>
+      <w:proofErr w:type="spellEnd"/>
+      <w:r>
+        <w:rPr>
+          <w:rFonts w:ascii="Times New Roman" w:hAnsi="Times New Roman" w:cs="Times New Roman"/>
+          <w:sz w:val="24"/>
+          <w:szCs w:val="24"/>
+          <w:lang w:val="en-US"/>
+        </w:rPr>
+        <w:t xml:space="preserve"> yang </w:t>
+      </w:r>
+      <w:proofErr w:type="spellStart"/>
+      <w:r>
+        <w:rPr>
+          <w:rFonts w:ascii="Times New Roman" w:hAnsi="Times New Roman" w:cs="Times New Roman"/>
+          <w:sz w:val="24"/>
+          <w:szCs w:val="24"/>
+          <w:lang w:val="en-US"/>
+        </w:rPr>
+        <w:t>hadir</w:t>
+      </w:r>
+      <w:proofErr w:type="spellEnd"/>
+      <w:r>
+        <w:rPr>
+          <w:rFonts w:ascii="Times New Roman" w:hAnsi="Times New Roman" w:cs="Times New Roman"/>
+          <w:sz w:val="24"/>
+          <w:szCs w:val="24"/>
+          <w:lang w:val="en-US"/>
+        </w:rPr>
+        <w:t xml:space="preserve">: semua </w:t>
+      </w:r>
+      <w:proofErr w:type="spellStart"/>
+      <w:r>
+        <w:rPr>
+          <w:rFonts w:ascii="Times New Roman" w:hAnsi="Times New Roman" w:cs="Times New Roman"/>
+          <w:sz w:val="24"/>
+          <w:szCs w:val="24"/>
+          <w:lang w:val="en-US"/>
+        </w:rPr>
+        <w:t>anggota</w:t>
+      </w:r>
+      <w:proofErr w:type="spellEnd"/>
+      <w:r>
+        <w:rPr>
+          <w:rFonts w:ascii="Times New Roman" w:hAnsi="Times New Roman" w:cs="Times New Roman"/>
+          <w:sz w:val="24"/>
+          <w:szCs w:val="24"/>
+          <w:lang w:val="en-US"/>
+        </w:rPr>
+        <w:t xml:space="preserve"> </w:t>
+      </w:r>
+      <w:proofErr w:type="spellStart"/>
+      <w:r>
+        <w:rPr>
+          <w:rFonts w:ascii="Times New Roman" w:hAnsi="Times New Roman" w:cs="Times New Roman"/>
+          <w:sz w:val="24"/>
+          <w:szCs w:val="24"/>
+          <w:lang w:val="en-US"/>
+        </w:rPr>
+        <w:t>hadir</w:t>
+      </w:r>
+      <w:proofErr w:type="spellEnd"/>
+      <w:r>
+        <w:rPr>
+          <w:rFonts w:ascii="Times New Roman" w:hAnsi="Times New Roman" w:cs="Times New Roman"/>
+          <w:sz w:val="24"/>
+          <w:szCs w:val="24"/>
+          <w:lang w:val="en-US"/>
+        </w:rPr>
+        <w:t xml:space="preserve"> (Ananta, Frans, Hadyan)</w:t>
+      </w:r>
+    </w:p>
+    <w:p>
+      <w:pPr>
+        <w:pStyle w:val="ListParagraph"/>
+        <w:tabs>
+          <w:tab w:val="left" w:pos="3375"/>
+        </w:tabs>
+        <w:ind w:left="1440"/>
+        <w:jc w:val="both"/>
+        <w:rPr>
+          <w:rFonts w:ascii="Times New Roman" w:hAnsi="Times New Roman" w:cs="Times New Roman"/>
+          <w:sz w:val="24"/>
+          <w:szCs w:val="24"/>
+          <w:lang w:val="en-US"/>
+        </w:rPr>
+      </w:pPr>
+    </w:p>
+    <w:p>
+      <w:pPr>
+        <w:pStyle w:val="ListParagraph"/>
+        <w:numPr>
+          <w:ilvl w:val="0"/>
+          <w:numId w:val="35"/>
+        </w:numPr>
+        <w:tabs>
+          <w:tab w:val="left" w:pos="3375"/>
+        </w:tabs>
+        <w:jc w:val="both"/>
+        <w:rPr>
+          <w:rFonts w:ascii="Times New Roman" w:hAnsi="Times New Roman" w:cs="Times New Roman"/>
+          <w:sz w:val="24"/>
+          <w:szCs w:val="24"/>
+          <w:lang w:val="en-US"/>
+        </w:rPr>
+      </w:pPr>
+      <w:proofErr w:type="spellStart"/>
+      <w:r>
+        <w:rPr>
+          <w:rFonts w:ascii="Times New Roman" w:hAnsi="Times New Roman" w:cs="Times New Roman"/>
+          <w:sz w:val="24"/>
+          <w:szCs w:val="24"/>
+          <w:lang w:val="en-US"/>
+        </w:rPr>
+        <w:t>Ringkasan</w:t>
+      </w:r>
+      <w:proofErr w:type="spellEnd"/>
+      <w:r>
+        <w:rPr>
+          <w:rFonts w:ascii="Times New Roman" w:hAnsi="Times New Roman" w:cs="Times New Roman"/>
+          <w:sz w:val="24"/>
+          <w:szCs w:val="24"/>
+          <w:lang w:val="en-US"/>
+        </w:rPr>
+        <w:t xml:space="preserve"> Sprint</w:t>
+      </w:r>
+    </w:p>
+    <w:p>
+      <w:pPr>
+        <w:pStyle w:val="ListParagraph"/>
+        <w:tabs>
+          <w:tab w:val="left" w:pos="3375"/>
+        </w:tabs>
+        <w:jc w:val="both"/>
+        <w:rPr>
+          <w:rFonts w:ascii="Times New Roman" w:hAnsi="Times New Roman" w:cs="Times New Roman"/>
+          <w:sz w:val="24"/>
+          <w:szCs w:val="24"/>
+          <w:lang w:val="en-US"/>
+        </w:rPr>
+      </w:pPr>
+    </w:p>
+    <w:p>
+      <w:pPr>
+        <w:pStyle w:val="ListParagraph"/>
+        <w:numPr>
+          <w:ilvl w:val="1"/>
+          <w:numId w:val="35"/>
+        </w:numPr>
+        <w:tabs>
+          <w:tab w:val="left" w:pos="3375"/>
+        </w:tabs>
+        <w:jc w:val="both"/>
+        <w:rPr>
+          <w:rFonts w:ascii="Times New Roman" w:hAnsi="Times New Roman" w:cs="Times New Roman"/>
+          <w:sz w:val="24"/>
+          <w:szCs w:val="24"/>
+          <w:lang w:val="en-US"/>
+        </w:rPr>
+      </w:pPr>
+      <w:proofErr w:type="spellStart"/>
+      <w:r>
+        <w:rPr>
+          <w:rFonts w:ascii="Times New Roman" w:hAnsi="Times New Roman" w:cs="Times New Roman"/>
+          <w:sz w:val="24"/>
+          <w:szCs w:val="24"/>
+          <w:lang w:val="en-US"/>
+        </w:rPr>
+        <w:t>Penjelasan</w:t>
+      </w:r>
+      <w:proofErr w:type="spellEnd"/>
+      <w:r>
+        <w:rPr>
+          <w:rFonts w:ascii="Times New Roman" w:hAnsi="Times New Roman" w:cs="Times New Roman"/>
+          <w:sz w:val="24"/>
+          <w:szCs w:val="24"/>
+          <w:lang w:val="en-US"/>
+        </w:rPr>
+        <w:t xml:space="preserve"> sprint goal yang </w:t>
+      </w:r>
+      <w:proofErr w:type="spellStart"/>
+      <w:r>
+        <w:rPr>
+          <w:rFonts w:ascii="Times New Roman" w:hAnsi="Times New Roman" w:cs="Times New Roman"/>
+          <w:sz w:val="24"/>
+          <w:szCs w:val="24"/>
+          <w:lang w:val="en-US"/>
+        </w:rPr>
+        <w:t>telah</w:t>
+      </w:r>
+      <w:proofErr w:type="spellEnd"/>
+      <w:r>
+        <w:rPr>
+          <w:rFonts w:ascii="Times New Roman" w:hAnsi="Times New Roman" w:cs="Times New Roman"/>
+          <w:sz w:val="24"/>
+          <w:szCs w:val="24"/>
+          <w:lang w:val="en-US"/>
+        </w:rPr>
+        <w:t xml:space="preserve"> di </w:t>
+      </w:r>
+      <w:proofErr w:type="spellStart"/>
+      <w:r>
+        <w:rPr>
+          <w:rFonts w:ascii="Times New Roman" w:hAnsi="Times New Roman" w:cs="Times New Roman"/>
+          <w:sz w:val="24"/>
+          <w:szCs w:val="24"/>
+          <w:lang w:val="en-US"/>
+        </w:rPr>
+        <w:t>capai</w:t>
+      </w:r>
+      <w:proofErr w:type="spellEnd"/>
+      <w:r>
+        <w:rPr>
+          <w:rFonts w:ascii="Times New Roman" w:hAnsi="Times New Roman" w:cs="Times New Roman"/>
+          <w:sz w:val="24"/>
+          <w:szCs w:val="24"/>
+          <w:lang w:val="en-US"/>
+        </w:rPr>
+        <w:t>:</w:t>
+      </w:r>
+    </w:p>
+    <w:p>
+      <w:pPr>
+        <w:pStyle w:val="ListParagraph"/>
+        <w:numPr>
+          <w:ilvl w:val="1"/>
+          <w:numId w:val="35"/>
+        </w:numPr>
+        <w:tabs>
+          <w:tab w:val="left" w:pos="3375"/>
+        </w:tabs>
+        <w:jc w:val="both"/>
+        <w:rPr>
+          <w:rFonts w:ascii="Times New Roman" w:hAnsi="Times New Roman" w:cs="Times New Roman"/>
+          <w:sz w:val="24"/>
+          <w:szCs w:val="24"/>
+          <w:lang w:val="en-US"/>
+        </w:rPr>
+      </w:pPr>
+      <w:r>
+        <w:rPr>
+          <w:rFonts w:ascii="Times New Roman" w:hAnsi="Times New Roman" w:cs="Times New Roman"/>
+          <w:sz w:val="24"/>
+          <w:szCs w:val="24"/>
+          <w:lang w:val="en-US"/>
+        </w:rPr>
+        <w:t xml:space="preserve">Sprint Backlog </w:t>
+      </w:r>
+      <w:proofErr w:type="spellStart"/>
+      <w:r>
+        <w:rPr>
+          <w:rFonts w:ascii="Times New Roman" w:hAnsi="Times New Roman" w:cs="Times New Roman"/>
+          <w:sz w:val="24"/>
+          <w:szCs w:val="24"/>
+          <w:lang w:val="en-US"/>
+        </w:rPr>
+        <w:t>dapat</w:t>
+      </w:r>
+      <w:proofErr w:type="spellEnd"/>
+      <w:r>
+        <w:rPr>
+          <w:rFonts w:ascii="Times New Roman" w:hAnsi="Times New Roman" w:cs="Times New Roman"/>
+          <w:sz w:val="24"/>
+          <w:szCs w:val="24"/>
+          <w:lang w:val="en-US"/>
+        </w:rPr>
+        <w:t xml:space="preserve"> </w:t>
+      </w:r>
+      <w:proofErr w:type="spellStart"/>
+      <w:r>
+        <w:rPr>
+          <w:rFonts w:ascii="Times New Roman" w:hAnsi="Times New Roman" w:cs="Times New Roman"/>
+          <w:sz w:val="24"/>
+          <w:szCs w:val="24"/>
+          <w:lang w:val="en-US"/>
+        </w:rPr>
+        <w:t>dilihat</w:t>
+      </w:r>
+      <w:proofErr w:type="spellEnd"/>
+      <w:r>
+        <w:rPr>
+          <w:rFonts w:ascii="Times New Roman" w:hAnsi="Times New Roman" w:cs="Times New Roman"/>
+          <w:sz w:val="24"/>
+          <w:szCs w:val="24"/>
+          <w:lang w:val="en-US"/>
+        </w:rPr>
+        <w:t xml:space="preserve"> di halaman atas</w:t>
+      </w:r>
+    </w:p>
+    <w:p>
+      <w:pPr>
+        <w:pStyle w:val="ListParagraph"/>
+        <w:numPr>
+          <w:ilvl w:val="1"/>
+          <w:numId w:val="35"/>
+        </w:numPr>
+        <w:tabs>
+          <w:tab w:val="left" w:pos="3375"/>
+        </w:tabs>
+        <w:jc w:val="both"/>
+        <w:rPr>
+          <w:rFonts w:ascii="Times New Roman" w:hAnsi="Times New Roman" w:cs="Times New Roman"/>
+          <w:sz w:val="24"/>
+          <w:szCs w:val="24"/>
+          <w:lang w:val="en-US"/>
+        </w:rPr>
+      </w:pPr>
+      <w:proofErr w:type="spellStart"/>
+      <w:r>
+        <w:rPr>
+          <w:rFonts w:ascii="Times New Roman" w:hAnsi="Times New Roman" w:cs="Times New Roman"/>
+          <w:sz w:val="24"/>
+          <w:szCs w:val="24"/>
+          <w:lang w:val="en-US"/>
+        </w:rPr>
+        <w:t>Kendala</w:t>
+      </w:r>
+      <w:proofErr w:type="spellEnd"/>
+      <w:r>
+        <w:rPr>
+          <w:rFonts w:ascii="Times New Roman" w:hAnsi="Times New Roman" w:cs="Times New Roman"/>
+          <w:sz w:val="24"/>
+          <w:szCs w:val="24"/>
+          <w:lang w:val="en-US"/>
+        </w:rPr>
+        <w:t xml:space="preserve"> yang </w:t>
+      </w:r>
+      <w:proofErr w:type="spellStart"/>
+      <w:r>
+        <w:rPr>
+          <w:rFonts w:ascii="Times New Roman" w:hAnsi="Times New Roman" w:cs="Times New Roman"/>
+          <w:sz w:val="24"/>
+          <w:szCs w:val="24"/>
+          <w:lang w:val="en-US"/>
+        </w:rPr>
+        <w:t>dihadapi</w:t>
+      </w:r>
+      <w:proofErr w:type="spellEnd"/>
+      <w:r>
+        <w:rPr>
+          <w:rFonts w:ascii="Times New Roman" w:hAnsi="Times New Roman" w:cs="Times New Roman"/>
+          <w:sz w:val="24"/>
+          <w:szCs w:val="24"/>
+          <w:lang w:val="en-US"/>
+        </w:rPr>
+        <w:t xml:space="preserve"> </w:t>
+      </w:r>
+      <w:proofErr w:type="spellStart"/>
+      <w:r>
+        <w:rPr>
+          <w:rFonts w:ascii="Times New Roman" w:hAnsi="Times New Roman" w:cs="Times New Roman"/>
+          <w:sz w:val="24"/>
+          <w:szCs w:val="24"/>
+          <w:lang w:val="en-US"/>
+        </w:rPr>
+        <w:t>selama</w:t>
+      </w:r>
+      <w:proofErr w:type="spellEnd"/>
+      <w:r>
+        <w:rPr>
+          <w:rFonts w:ascii="Times New Roman" w:hAnsi="Times New Roman" w:cs="Times New Roman"/>
+          <w:sz w:val="24"/>
+          <w:szCs w:val="24"/>
+          <w:lang w:val="en-US"/>
+        </w:rPr>
+        <w:t xml:space="preserve"> sprint</w:t>
+      </w:r>
+      <w:r>
+        <w:rPr>
+          <w:rFonts w:ascii="Times New Roman" w:hAnsi="Times New Roman" w:cs="Times New Roman"/>
+          <w:sz w:val="24"/>
+          <w:szCs w:val="24"/>
+          <w:lang w:val="en-US"/>
+        </w:rPr>
+        <w:t>:</w:t>
+      </w:r>
+    </w:p>
+    <w:p>
+      <w:pPr>
+        <w:pStyle w:val="ListParagraph"/>
+        <w:tabs>
+          <w:tab w:val="left" w:pos="3375"/>
+        </w:tabs>
+        <w:ind w:left="1440"/>
+        <w:jc w:val="both"/>
+        <w:rPr>
+          <w:rFonts w:ascii="Times New Roman" w:hAnsi="Times New Roman" w:cs="Times New Roman"/>
+          <w:sz w:val="24"/>
+          <w:szCs w:val="24"/>
+          <w:lang w:val="en-US"/>
+        </w:rPr>
+      </w:pPr>
+    </w:p>
+    <w:p>
+      <w:pPr>
+        <w:pStyle w:val="ListParagraph"/>
+        <w:numPr>
+          <w:ilvl w:val="0"/>
+          <w:numId w:val="35"/>
+        </w:numPr>
+        <w:tabs>
+          <w:tab w:val="left" w:pos="3375"/>
+        </w:tabs>
+        <w:jc w:val="both"/>
+        <w:rPr>
+          <w:rFonts w:ascii="Times New Roman" w:hAnsi="Times New Roman" w:cs="Times New Roman"/>
+          <w:sz w:val="24"/>
+          <w:szCs w:val="24"/>
+          <w:lang w:val="en-US"/>
+        </w:rPr>
+      </w:pPr>
+      <w:r>
+        <w:rPr>
+          <w:rFonts w:ascii="Times New Roman" w:hAnsi="Times New Roman" w:cs="Times New Roman"/>
+          <w:sz w:val="24"/>
+          <w:szCs w:val="24"/>
+          <w:lang w:val="en-US"/>
+        </w:rPr>
+        <w:t xml:space="preserve">Demo </w:t>
+      </w:r>
+      <w:proofErr w:type="spellStart"/>
+      <w:r>
+        <w:rPr>
+          <w:rFonts w:ascii="Times New Roman" w:hAnsi="Times New Roman" w:cs="Times New Roman"/>
+          <w:sz w:val="24"/>
+          <w:szCs w:val="24"/>
+          <w:lang w:val="en-US"/>
+        </w:rPr>
+        <w:t>Produk</w:t>
+      </w:r>
+      <w:proofErr w:type="spellEnd"/>
+    </w:p>
+    <w:p>
+      <w:pPr>
+        <w:pStyle w:val="ListParagraph"/>
+        <w:numPr>
+          <w:ilvl w:val="1"/>
+          <w:numId w:val="35"/>
+        </w:numPr>
+        <w:tabs>
+          <w:tab w:val="left" w:pos="3375"/>
+        </w:tabs>
+        <w:jc w:val="both"/>
+        <w:rPr>
+          <w:rFonts w:ascii="Times New Roman" w:hAnsi="Times New Roman" w:cs="Times New Roman"/>
+          <w:sz w:val="24"/>
+          <w:szCs w:val="24"/>
+          <w:lang w:val="en-US"/>
+        </w:rPr>
+      </w:pPr>
+      <w:r>
+        <w:rPr>
+          <w:rFonts w:ascii="Times New Roman" w:hAnsi="Times New Roman" w:cs="Times New Roman"/>
+          <w:sz w:val="24"/>
+          <w:szCs w:val="24"/>
+          <w:lang w:val="en-US"/>
+        </w:rPr>
+        <w:t xml:space="preserve">Fitur yang </w:t>
+      </w:r>
+      <w:proofErr w:type="spellStart"/>
+      <w:r>
+        <w:rPr>
+          <w:rFonts w:ascii="Times New Roman" w:hAnsi="Times New Roman" w:cs="Times New Roman"/>
+          <w:sz w:val="24"/>
+          <w:szCs w:val="24"/>
+          <w:lang w:val="en-US"/>
+        </w:rPr>
+        <w:t>telah</w:t>
+      </w:r>
+      <w:proofErr w:type="spellEnd"/>
+      <w:r>
+        <w:rPr>
+          <w:rFonts w:ascii="Times New Roman" w:hAnsi="Times New Roman" w:cs="Times New Roman"/>
+          <w:sz w:val="24"/>
+          <w:szCs w:val="24"/>
+          <w:lang w:val="en-US"/>
+        </w:rPr>
+        <w:t xml:space="preserve"> di </w:t>
+      </w:r>
+      <w:proofErr w:type="spellStart"/>
+      <w:r>
+        <w:rPr>
+          <w:rFonts w:ascii="Times New Roman" w:hAnsi="Times New Roman" w:cs="Times New Roman"/>
+          <w:sz w:val="24"/>
+          <w:szCs w:val="24"/>
+          <w:lang w:val="en-US"/>
+        </w:rPr>
+        <w:t>selesaikan</w:t>
+      </w:r>
+      <w:proofErr w:type="spellEnd"/>
+      <w:r>
+        <w:rPr>
+          <w:rFonts w:ascii="Times New Roman" w:hAnsi="Times New Roman" w:cs="Times New Roman"/>
+          <w:sz w:val="24"/>
+          <w:szCs w:val="24"/>
+          <w:lang w:val="en-US"/>
+        </w:rPr>
+        <w:t xml:space="preserve"> :</w:t>
+      </w:r>
+    </w:p>
+    <w:p>
+      <w:pPr>
+        <w:pStyle w:val="ListParagraph"/>
+        <w:tabs>
+          <w:tab w:val="left" w:pos="3375"/>
+        </w:tabs>
+        <w:ind w:left="1440"/>
+        <w:jc w:val="both"/>
+        <w:rPr>
+          <w:rFonts w:ascii="Times New Roman" w:hAnsi="Times New Roman" w:cs="Times New Roman"/>
+          <w:sz w:val="24"/>
+          <w:szCs w:val="24"/>
+          <w:lang w:val="en-US"/>
+        </w:rPr>
+      </w:pPr>
+    </w:p>
+    <w:p>
+      <w:pPr>
+        <w:pStyle w:val="ListParagraph"/>
+        <w:numPr>
+          <w:ilvl w:val="1"/>
+          <w:numId w:val="35"/>
+        </w:numPr>
+        <w:tabs>
+          <w:tab w:val="left" w:pos="3375"/>
+        </w:tabs>
+        <w:jc w:val="both"/>
+        <w:rPr>
+          <w:rFonts w:ascii="Times New Roman" w:hAnsi="Times New Roman" w:cs="Times New Roman"/>
+          <w:sz w:val="28"/>
+          <w:szCs w:val="28"/>
+          <w:lang w:val="en-US"/>
+        </w:rPr>
+      </w:pPr>
+      <w:proofErr w:type="spellStart"/>
+      <w:r>
+        <w:rPr>
+          <w:rFonts w:ascii="Times New Roman" w:hAnsi="Times New Roman" w:cs="Times New Roman"/>
+          <w:sz w:val="24"/>
+          <w:szCs w:val="24"/>
+          <w:lang w:val="en-US"/>
+        </w:rPr>
+        <w:t>Menunjukkan</w:t>
+      </w:r>
+      <w:proofErr w:type="spellEnd"/>
+      <w:r>
+        <w:rPr>
+          <w:rFonts w:ascii="Times New Roman" w:hAnsi="Times New Roman" w:cs="Times New Roman"/>
+          <w:sz w:val="24"/>
+          <w:szCs w:val="24"/>
+          <w:lang w:val="en-US"/>
+        </w:rPr>
+        <w:t xml:space="preserve"> </w:t>
+      </w:r>
+      <w:proofErr w:type="spellStart"/>
+      <w:r>
+        <w:rPr>
+          <w:rFonts w:ascii="Times New Roman" w:hAnsi="Times New Roman" w:cs="Times New Roman"/>
+          <w:sz w:val="24"/>
+          <w:szCs w:val="24"/>
+          <w:lang w:val="en-US"/>
+        </w:rPr>
+        <w:t>bagaiman</w:t>
+      </w:r>
+      <w:proofErr w:type="spellEnd"/>
+      <w:r>
+        <w:rPr>
+          <w:rFonts w:ascii="Times New Roman" w:hAnsi="Times New Roman" w:cs="Times New Roman"/>
+          <w:sz w:val="24"/>
+          <w:szCs w:val="24"/>
+          <w:lang w:val="en-US"/>
+        </w:rPr>
+        <w:t xml:space="preserve"> </w:t>
+      </w:r>
+      <w:proofErr w:type="spellStart"/>
+      <w:r>
+        <w:rPr>
+          <w:rFonts w:ascii="Times New Roman" w:hAnsi="Times New Roman" w:cs="Times New Roman"/>
+          <w:sz w:val="24"/>
+          <w:szCs w:val="24"/>
+          <w:lang w:val="en-US"/>
+        </w:rPr>
+        <w:t>fitur</w:t>
+      </w:r>
+      <w:proofErr w:type="spellEnd"/>
+      <w:r>
+        <w:rPr>
+          <w:rFonts w:ascii="Times New Roman" w:hAnsi="Times New Roman" w:cs="Times New Roman"/>
+          <w:sz w:val="24"/>
+          <w:szCs w:val="24"/>
+          <w:lang w:val="en-US"/>
+        </w:rPr>
+        <w:t xml:space="preserve"> </w:t>
+      </w:r>
+      <w:proofErr w:type="spellStart"/>
+      <w:r>
+        <w:rPr>
+          <w:rFonts w:ascii="Times New Roman" w:hAnsi="Times New Roman" w:cs="Times New Roman"/>
+          <w:sz w:val="24"/>
+          <w:szCs w:val="24"/>
+          <w:lang w:val="en-US"/>
+        </w:rPr>
+        <w:t>dapat</w:t>
+      </w:r>
+      <w:proofErr w:type="spellEnd"/>
+      <w:r>
+        <w:rPr>
+          <w:rFonts w:ascii="Times New Roman" w:hAnsi="Times New Roman" w:cs="Times New Roman"/>
+          <w:sz w:val="24"/>
+          <w:szCs w:val="24"/>
+          <w:lang w:val="en-US"/>
+        </w:rPr>
+        <w:t xml:space="preserve"> </w:t>
+      </w:r>
+      <w:proofErr w:type="spellStart"/>
+      <w:r>
+        <w:rPr>
+          <w:rFonts w:ascii="Times New Roman" w:hAnsi="Times New Roman" w:cs="Times New Roman"/>
+          <w:sz w:val="24"/>
+          <w:szCs w:val="24"/>
+          <w:lang w:val="en-US"/>
+        </w:rPr>
+        <w:t>digunakan</w:t>
+      </w:r>
+      <w:proofErr w:type="spellEnd"/>
+      <w:r>
+        <w:rPr>
+          <w:rFonts w:ascii="Times New Roman" w:hAnsi="Times New Roman" w:cs="Times New Roman"/>
+          <w:sz w:val="24"/>
+          <w:szCs w:val="24"/>
+          <w:lang w:val="en-US"/>
+        </w:rPr>
+        <w:t xml:space="preserve"> :</w:t>
+      </w:r>
+    </w:p>
+    <w:p>
+      <w:pPr>
+        <w:rPr>
+          <w:rFonts w:ascii="Times New Roman" w:hAnsi="Times New Roman" w:cs="Times New Roman"/>
+          <w:b/>
+          <w:bCs/>
+          <w:sz w:val="28"/>
+          <w:szCs w:val="28"/>
+          <w:lang w:val="en-US"/>
+        </w:rPr>
+        <w:sectPr>
+          <w:pgSz w:w="11906" w:h="16838"/>
+          <w:pgMar w:top="1440" w:right="1440" w:bottom="1440" w:left="1440" w:header="709" w:footer="709" w:gutter="0"/>
+          <w:cols w:space="708"/>
+          <w:docGrid w:linePitch="360"/>
+        </w:sectPr>
+      </w:pPr>
+    </w:p>
+    <w:p>
+      <w:pPr>
+        <w:jc w:val="center"/>
+        <w:rPr>
+          <w:rFonts w:ascii="Times New Roman" w:hAnsi="Times New Roman" w:cs="Times New Roman"/>
+          <w:b/>
+          <w:bCs/>
+          <w:sz w:val="28"/>
+          <w:szCs w:val="28"/>
+          <w:lang w:val="en-US"/>
+        </w:rPr>
+      </w:pPr>
+      <w:r>
+        <w:rPr>
+          <w:rFonts w:ascii="Times New Roman" w:hAnsi="Times New Roman" w:cs="Times New Roman"/>
+          <w:b/>
+          <w:bCs/>
+          <w:sz w:val="28"/>
+          <w:szCs w:val="28"/>
+          <w:lang w:val="en-US"/>
+        </w:rPr>
+        <w:lastRenderedPageBreak/>
+        <w:t>Sprint Retrospective Board</w:t>
+      </w:r>
+    </w:p>
+    <w:tbl>
+      <w:tblPr>
+        <w:tblStyle w:val="GridTable4-Accent2"/>
+        <w:tblW w:w="0" w:type="auto"/>
+        <w:tblLook w:val="04A0" w:firstRow="1" w:lastRow="0" w:firstColumn="1" w:lastColumn="0" w:noHBand="0" w:noVBand="1"/>
+      </w:tblPr>
+      <w:tblGrid>
+        <w:gridCol w:w="2789"/>
+        <w:gridCol w:w="2789"/>
+        <w:gridCol w:w="2790"/>
+        <w:gridCol w:w="2790"/>
+        <w:gridCol w:w="2790"/>
+      </w:tblGrid>
+      <w:tr>
+        <w:trPr>
+          <w:cnfStyle w:val="100000000000" w:firstRow="1" w:lastRow="0" w:firstColumn="0" w:lastColumn="0" w:oddVBand="0" w:evenVBand="0" w:oddHBand="0" w:evenHBand="0" w:firstRowFirstColumn="0" w:firstRowLastColumn="0" w:lastRowFirstColumn="0" w:lastRowLastColumn="0"/>
+        </w:trPr>
+        <w:tc>
+          <w:tcPr>
+            <w:cnfStyle w:val="001000000000" w:firstRow="0" w:lastRow="0" w:firstColumn="1" w:lastColumn="0" w:oddVBand="0" w:evenVBand="0" w:oddHBand="0" w:evenHBand="0" w:firstRowFirstColumn="0" w:firstRowLastColumn="0" w:lastRowFirstColumn="0" w:lastRowLastColumn="0"/>
+            <w:tcW w:w="5578" w:type="dxa"/>
+            <w:gridSpan w:val="2"/>
+          </w:tcPr>
+          <w:p>
+            <w:pPr>
+              <w:jc w:val="center"/>
+              <w:rPr>
+                <w:rFonts w:ascii="Times New Roman" w:hAnsi="Times New Roman" w:cs="Times New Roman"/>
+                <w:b w:val="0"/>
+                <w:bCs w:val="0"/>
+                <w:sz w:val="24"/>
+                <w:szCs w:val="24"/>
+                <w:lang w:val="en-US"/>
+              </w:rPr>
+            </w:pPr>
+            <w:r>
+              <w:rPr>
+                <w:rFonts w:ascii="Times New Roman" w:hAnsi="Times New Roman" w:cs="Times New Roman"/>
+                <w:sz w:val="24"/>
+                <w:szCs w:val="24"/>
+                <w:lang w:val="en-US"/>
+              </w:rPr>
+              <w:t>Analysis</w:t>
+            </w:r>
+          </w:p>
+        </w:tc>
+        <w:tc>
+          <w:tcPr>
+            <w:tcW w:w="8370" w:type="dxa"/>
+            <w:gridSpan w:val="3"/>
+          </w:tcPr>
+          <w:p>
+            <w:pPr>
+              <w:tabs>
+                <w:tab w:val="left" w:pos="2970"/>
+              </w:tabs>
+              <w:jc w:val="center"/>
+              <w:cnfStyle w:val="100000000000" w:firstRow="1" w:lastRow="0" w:firstColumn="0" w:lastColumn="0" w:oddVBand="0" w:evenVBand="0" w:oddHBand="0" w:evenHBand="0" w:firstRowFirstColumn="0" w:firstRowLastColumn="0" w:lastRowFirstColumn="0" w:lastRowLastColumn="0"/>
+              <w:rPr>
+                <w:rFonts w:ascii="Times New Roman" w:hAnsi="Times New Roman" w:cs="Times New Roman"/>
+                <w:b w:val="0"/>
+                <w:bCs w:val="0"/>
+                <w:sz w:val="24"/>
+                <w:szCs w:val="24"/>
+                <w:lang w:val="en-US"/>
+              </w:rPr>
+            </w:pPr>
+            <w:r>
+              <w:rPr>
+                <w:rFonts w:ascii="Times New Roman" w:hAnsi="Times New Roman" w:cs="Times New Roman"/>
+                <w:sz w:val="24"/>
+                <w:szCs w:val="24"/>
+                <w:lang w:val="en-US"/>
+              </w:rPr>
+              <w:t>Actions</w:t>
+            </w:r>
+          </w:p>
+        </w:tc>
+      </w:tr>
+      <w:tr>
+        <w:trPr>
+          <w:cnfStyle w:val="000000100000" w:firstRow="0" w:lastRow="0" w:firstColumn="0" w:lastColumn="0" w:oddVBand="0" w:evenVBand="0" w:oddHBand="1" w:evenHBand="0" w:firstRowFirstColumn="0" w:firstRowLastColumn="0" w:lastRowFirstColumn="0" w:lastRowLastColumn="0"/>
+        </w:trPr>
+        <w:tc>
+          <w:tcPr>
+            <w:cnfStyle w:val="001000000000" w:firstRow="0" w:lastRow="0" w:firstColumn="1" w:lastColumn="0" w:oddVBand="0" w:evenVBand="0" w:oddHBand="0" w:evenHBand="0" w:firstRowFirstColumn="0" w:firstRowLastColumn="0" w:lastRowFirstColumn="0" w:lastRowLastColumn="0"/>
+            <w:tcW w:w="2789" w:type="dxa"/>
+          </w:tcPr>
+          <w:p>
+            <w:pPr>
+              <w:jc w:val="center"/>
+              <w:rPr>
+                <w:rFonts w:ascii="Times New Roman" w:hAnsi="Times New Roman" w:cs="Times New Roman"/>
+                <w:b w:val="0"/>
+                <w:bCs w:val="0"/>
+                <w:sz w:val="28"/>
+                <w:szCs w:val="28"/>
+                <w:lang w:val="en-US"/>
+              </w:rPr>
+            </w:pPr>
+            <w:r>
+              <w:rPr>
+                <w:rFonts w:ascii="Times New Roman" w:hAnsi="Times New Roman" w:cs="Times New Roman"/>
+                <w:b w:val="0"/>
+                <w:bCs w:val="0"/>
+                <w:sz w:val="28"/>
+                <w:szCs w:val="28"/>
+                <w:lang w:val="en-US"/>
+              </w:rPr>
+              <w:t>What went well?</w:t>
+            </w:r>
+          </w:p>
+        </w:tc>
+        <w:tc>
+          <w:tcPr>
+            <w:tcW w:w="2789" w:type="dxa"/>
+          </w:tcPr>
+          <w:p>
+            <w:pPr>
+              <w:jc w:val="center"/>
+              <w:cnfStyle w:val="000000100000" w:firstRow="0" w:lastRow="0" w:firstColumn="0" w:lastColumn="0" w:oddVBand="0" w:evenVBand="0" w:oddHBand="1" w:evenHBand="0" w:firstRowFirstColumn="0" w:firstRowLastColumn="0" w:lastRowFirstColumn="0" w:lastRowLastColumn="0"/>
+              <w:rPr>
+                <w:rFonts w:ascii="Times New Roman" w:hAnsi="Times New Roman" w:cs="Times New Roman"/>
+                <w:sz w:val="28"/>
+                <w:szCs w:val="28"/>
+                <w:lang w:val="en-US"/>
+              </w:rPr>
+            </w:pPr>
+            <w:r>
+              <w:rPr>
+                <w:rFonts w:ascii="Times New Roman" w:hAnsi="Times New Roman" w:cs="Times New Roman"/>
+                <w:sz w:val="28"/>
+                <w:szCs w:val="28"/>
+                <w:lang w:val="en-US"/>
+              </w:rPr>
+              <w:t>What could be improved</w:t>
+            </w:r>
+          </w:p>
+        </w:tc>
+        <w:tc>
+          <w:tcPr>
+            <w:tcW w:w="2790" w:type="dxa"/>
+          </w:tcPr>
+          <w:p>
+            <w:pPr>
+              <w:jc w:val="center"/>
+              <w:cnfStyle w:val="000000100000" w:firstRow="0" w:lastRow="0" w:firstColumn="0" w:lastColumn="0" w:oddVBand="0" w:evenVBand="0" w:oddHBand="1" w:evenHBand="0" w:firstRowFirstColumn="0" w:firstRowLastColumn="0" w:lastRowFirstColumn="0" w:lastRowLastColumn="0"/>
+              <w:rPr>
+                <w:rFonts w:ascii="Times New Roman" w:hAnsi="Times New Roman" w:cs="Times New Roman"/>
+                <w:sz w:val="28"/>
+                <w:szCs w:val="28"/>
+                <w:lang w:val="en-US"/>
+              </w:rPr>
+            </w:pPr>
+            <w:r>
+              <w:rPr>
+                <w:rFonts w:ascii="Times New Roman" w:hAnsi="Times New Roman" w:cs="Times New Roman"/>
+                <w:sz w:val="28"/>
+                <w:szCs w:val="28"/>
+                <w:lang w:val="en-US"/>
+              </w:rPr>
+              <w:t>What to stop doing</w:t>
+            </w:r>
+          </w:p>
+        </w:tc>
+        <w:tc>
+          <w:tcPr>
+            <w:tcW w:w="2790" w:type="dxa"/>
+          </w:tcPr>
+          <w:p>
+            <w:pPr>
+              <w:jc w:val="center"/>
+              <w:cnfStyle w:val="000000100000" w:firstRow="0" w:lastRow="0" w:firstColumn="0" w:lastColumn="0" w:oddVBand="0" w:evenVBand="0" w:oddHBand="1" w:evenHBand="0" w:firstRowFirstColumn="0" w:firstRowLastColumn="0" w:lastRowFirstColumn="0" w:lastRowLastColumn="0"/>
+              <w:rPr>
+                <w:rFonts w:ascii="Times New Roman" w:hAnsi="Times New Roman" w:cs="Times New Roman"/>
+                <w:sz w:val="28"/>
+                <w:szCs w:val="28"/>
+                <w:lang w:val="en-US"/>
+              </w:rPr>
+            </w:pPr>
+            <w:r>
+              <w:rPr>
+                <w:rFonts w:ascii="Times New Roman" w:hAnsi="Times New Roman" w:cs="Times New Roman"/>
+                <w:sz w:val="28"/>
+                <w:szCs w:val="28"/>
+                <w:lang w:val="en-US"/>
+              </w:rPr>
+              <w:t>What to keep doing</w:t>
+            </w:r>
+          </w:p>
+        </w:tc>
+        <w:tc>
+          <w:tcPr>
+            <w:tcW w:w="2790" w:type="dxa"/>
+          </w:tcPr>
+          <w:p>
+            <w:pPr>
+              <w:jc w:val="center"/>
+              <w:cnfStyle w:val="000000100000" w:firstRow="0" w:lastRow="0" w:firstColumn="0" w:lastColumn="0" w:oddVBand="0" w:evenVBand="0" w:oddHBand="1" w:evenHBand="0" w:firstRowFirstColumn="0" w:firstRowLastColumn="0" w:lastRowFirstColumn="0" w:lastRowLastColumn="0"/>
+              <w:rPr>
+                <w:rFonts w:ascii="Times New Roman" w:hAnsi="Times New Roman" w:cs="Times New Roman"/>
+                <w:sz w:val="28"/>
+                <w:szCs w:val="28"/>
+                <w:lang w:val="en-US"/>
+              </w:rPr>
+            </w:pPr>
+            <w:r>
+              <w:rPr>
+                <w:rFonts w:ascii="Times New Roman" w:hAnsi="Times New Roman" w:cs="Times New Roman"/>
+                <w:sz w:val="28"/>
+                <w:szCs w:val="28"/>
+                <w:lang w:val="en-US"/>
+              </w:rPr>
+              <w:t>What to start doing</w:t>
+            </w:r>
+          </w:p>
+        </w:tc>
+      </w:tr>
+      <w:tr>
+        <w:trPr>
+          <w:trHeight w:val="3592"/>
+        </w:trPr>
+        <w:tc>
+          <w:tcPr>
+            <w:cnfStyle w:val="001000000000" w:firstRow="0" w:lastRow="0" w:firstColumn="1" w:lastColumn="0" w:oddVBand="0" w:evenVBand="0" w:oddHBand="0" w:evenHBand="0" w:firstRowFirstColumn="0" w:firstRowLastColumn="0" w:lastRowFirstColumn="0" w:lastRowLastColumn="0"/>
+            <w:tcW w:w="2789" w:type="dxa"/>
+          </w:tcPr>
+          <w:p>
+            <w:pPr>
+              <w:pStyle w:val="ListParagraph"/>
+              <w:numPr>
+                <w:ilvl w:val="2"/>
+                <w:numId w:val="22"/>
+              </w:numPr>
+              <w:ind w:left="174" w:hanging="142"/>
+              <w:rPr>
+                <w:rFonts w:ascii="Times New Roman" w:hAnsi="Times New Roman" w:cs="Times New Roman"/>
+                <w:b w:val="0"/>
+                <w:bCs w:val="0"/>
+                <w:sz w:val="28"/>
+                <w:szCs w:val="28"/>
+                <w:lang w:val="en-US"/>
+              </w:rPr>
+            </w:pPr>
+            <w:proofErr w:type="spellStart"/>
+            <w:r>
+              <w:rPr>
+                <w:rFonts w:ascii="Times New Roman" w:hAnsi="Times New Roman" w:cs="Times New Roman"/>
+                <w:b w:val="0"/>
+                <w:bCs w:val="0"/>
+                <w:sz w:val="28"/>
+                <w:szCs w:val="28"/>
+                <w:lang w:val="en-US"/>
+              </w:rPr>
+              <w:t>Pengerjaan</w:t>
+            </w:r>
+            <w:proofErr w:type="spellEnd"/>
+            <w:r>
+              <w:rPr>
+                <w:rFonts w:ascii="Times New Roman" w:hAnsi="Times New Roman" w:cs="Times New Roman"/>
+                <w:b w:val="0"/>
+                <w:bCs w:val="0"/>
+                <w:sz w:val="28"/>
+                <w:szCs w:val="28"/>
+                <w:lang w:val="en-US"/>
+              </w:rPr>
+              <w:t xml:space="preserve"> task </w:t>
+            </w:r>
+            <w:proofErr w:type="spellStart"/>
+            <w:r>
+              <w:rPr>
+                <w:rFonts w:ascii="Times New Roman" w:hAnsi="Times New Roman" w:cs="Times New Roman"/>
+                <w:b w:val="0"/>
+                <w:bCs w:val="0"/>
+                <w:sz w:val="28"/>
+                <w:szCs w:val="28"/>
+                <w:lang w:val="en-US"/>
+              </w:rPr>
+              <w:t>dilakukan</w:t>
+            </w:r>
+            <w:proofErr w:type="spellEnd"/>
+            <w:r>
+              <w:rPr>
+                <w:rFonts w:ascii="Times New Roman" w:hAnsi="Times New Roman" w:cs="Times New Roman"/>
+                <w:b w:val="0"/>
+                <w:bCs w:val="0"/>
+                <w:sz w:val="28"/>
+                <w:szCs w:val="28"/>
+                <w:lang w:val="en-US"/>
+              </w:rPr>
+              <w:t xml:space="preserve"> </w:t>
+            </w:r>
+            <w:proofErr w:type="spellStart"/>
+            <w:r>
+              <w:rPr>
+                <w:rFonts w:ascii="Times New Roman" w:hAnsi="Times New Roman" w:cs="Times New Roman"/>
+                <w:b w:val="0"/>
+                <w:bCs w:val="0"/>
+                <w:sz w:val="28"/>
+                <w:szCs w:val="28"/>
+                <w:lang w:val="en-US"/>
+              </w:rPr>
+              <w:t>bersama</w:t>
+            </w:r>
+            <w:proofErr w:type="spellEnd"/>
+            <w:r>
+              <w:rPr>
+                <w:rFonts w:ascii="Times New Roman" w:hAnsi="Times New Roman" w:cs="Times New Roman"/>
+                <w:b w:val="0"/>
+                <w:bCs w:val="0"/>
+                <w:sz w:val="28"/>
+                <w:szCs w:val="28"/>
+                <w:lang w:val="en-US"/>
+              </w:rPr>
+              <w:t xml:space="preserve"> sama</w:t>
+            </w:r>
+          </w:p>
+          <w:p>
+            <w:pPr>
+              <w:pStyle w:val="ListParagraph"/>
+              <w:numPr>
+                <w:ilvl w:val="2"/>
+                <w:numId w:val="22"/>
+              </w:numPr>
+              <w:ind w:left="174" w:hanging="142"/>
+              <w:rPr>
+                <w:rFonts w:ascii="Times New Roman" w:hAnsi="Times New Roman" w:cs="Times New Roman"/>
+                <w:b w:val="0"/>
+                <w:bCs w:val="0"/>
+                <w:sz w:val="28"/>
+                <w:szCs w:val="28"/>
+                <w:lang w:val="en-US"/>
+              </w:rPr>
+            </w:pPr>
+            <w:proofErr w:type="spellStart"/>
+            <w:r>
+              <w:rPr>
+                <w:rFonts w:ascii="Times New Roman" w:hAnsi="Times New Roman" w:cs="Times New Roman"/>
+                <w:b w:val="0"/>
+                <w:bCs w:val="0"/>
+                <w:sz w:val="28"/>
+                <w:szCs w:val="28"/>
+                <w:lang w:val="en-US"/>
+              </w:rPr>
+              <w:t>Saling</w:t>
+            </w:r>
+            <w:proofErr w:type="spellEnd"/>
+            <w:r>
+              <w:rPr>
+                <w:rFonts w:ascii="Times New Roman" w:hAnsi="Times New Roman" w:cs="Times New Roman"/>
+                <w:b w:val="0"/>
+                <w:bCs w:val="0"/>
+                <w:sz w:val="28"/>
+                <w:szCs w:val="28"/>
+                <w:lang w:val="en-US"/>
+              </w:rPr>
+              <w:t xml:space="preserve"> </w:t>
+            </w:r>
+            <w:proofErr w:type="spellStart"/>
+            <w:r>
+              <w:rPr>
+                <w:rFonts w:ascii="Times New Roman" w:hAnsi="Times New Roman" w:cs="Times New Roman"/>
+                <w:b w:val="0"/>
+                <w:bCs w:val="0"/>
+                <w:sz w:val="28"/>
+                <w:szCs w:val="28"/>
+                <w:lang w:val="en-US"/>
+              </w:rPr>
+              <w:t>Membantu</w:t>
+            </w:r>
+            <w:proofErr w:type="spellEnd"/>
+            <w:r>
+              <w:rPr>
+                <w:rFonts w:ascii="Times New Roman" w:hAnsi="Times New Roman" w:cs="Times New Roman"/>
+                <w:b w:val="0"/>
+                <w:bCs w:val="0"/>
+                <w:sz w:val="28"/>
+                <w:szCs w:val="28"/>
+                <w:lang w:val="en-US"/>
+              </w:rPr>
+              <w:t xml:space="preserve"> dan </w:t>
+            </w:r>
+            <w:proofErr w:type="spellStart"/>
+            <w:r>
+              <w:rPr>
+                <w:rFonts w:ascii="Times New Roman" w:hAnsi="Times New Roman" w:cs="Times New Roman"/>
+                <w:b w:val="0"/>
+                <w:bCs w:val="0"/>
+                <w:sz w:val="28"/>
+                <w:szCs w:val="28"/>
+                <w:lang w:val="en-US"/>
+              </w:rPr>
+              <w:t>membackup</w:t>
+            </w:r>
+            <w:proofErr w:type="spellEnd"/>
+            <w:r>
+              <w:rPr>
+                <w:rFonts w:ascii="Times New Roman" w:hAnsi="Times New Roman" w:cs="Times New Roman"/>
+                <w:b w:val="0"/>
+                <w:bCs w:val="0"/>
+                <w:sz w:val="28"/>
+                <w:szCs w:val="28"/>
+                <w:lang w:val="en-US"/>
+              </w:rPr>
+              <w:t xml:space="preserve"> teman  </w:t>
+            </w:r>
+          </w:p>
+          <w:p>
+            <w:pPr>
+              <w:pStyle w:val="ListParagraph"/>
+              <w:numPr>
+                <w:ilvl w:val="2"/>
+                <w:numId w:val="22"/>
+              </w:numPr>
+              <w:ind w:left="174" w:hanging="142"/>
+              <w:rPr>
+                <w:rFonts w:ascii="Times New Roman" w:hAnsi="Times New Roman" w:cs="Times New Roman"/>
+                <w:b w:val="0"/>
+                <w:bCs w:val="0"/>
+                <w:sz w:val="28"/>
+                <w:szCs w:val="28"/>
+                <w:lang w:val="en-US"/>
+              </w:rPr>
+            </w:pPr>
+            <w:proofErr w:type="spellStart"/>
+            <w:r>
+              <w:rPr>
+                <w:rFonts w:ascii="Times New Roman" w:hAnsi="Times New Roman" w:cs="Times New Roman"/>
+                <w:b w:val="0"/>
+                <w:bCs w:val="0"/>
+                <w:sz w:val="28"/>
+                <w:szCs w:val="28"/>
+                <w:lang w:val="en-US"/>
+              </w:rPr>
+              <w:t>Mencari</w:t>
+            </w:r>
+            <w:proofErr w:type="spellEnd"/>
+            <w:r>
+              <w:rPr>
+                <w:rFonts w:ascii="Times New Roman" w:hAnsi="Times New Roman" w:cs="Times New Roman"/>
+                <w:b w:val="0"/>
+                <w:bCs w:val="0"/>
+                <w:sz w:val="28"/>
+                <w:szCs w:val="28"/>
+                <w:lang w:val="en-US"/>
+              </w:rPr>
+              <w:t xml:space="preserve"> </w:t>
+            </w:r>
+            <w:proofErr w:type="spellStart"/>
+            <w:r>
+              <w:rPr>
+                <w:rFonts w:ascii="Times New Roman" w:hAnsi="Times New Roman" w:cs="Times New Roman"/>
+                <w:b w:val="0"/>
+                <w:bCs w:val="0"/>
+                <w:sz w:val="28"/>
+                <w:szCs w:val="28"/>
+                <w:lang w:val="en-US"/>
+              </w:rPr>
+              <w:t>solusi</w:t>
+            </w:r>
+            <w:proofErr w:type="spellEnd"/>
+            <w:r>
+              <w:rPr>
+                <w:rFonts w:ascii="Times New Roman" w:hAnsi="Times New Roman" w:cs="Times New Roman"/>
+                <w:b w:val="0"/>
+                <w:bCs w:val="0"/>
+                <w:sz w:val="28"/>
+                <w:szCs w:val="28"/>
+                <w:lang w:val="en-US"/>
+              </w:rPr>
+              <w:t xml:space="preserve"> Bersama</w:t>
+            </w:r>
+          </w:p>
+          <w:p>
+            <w:pPr>
+              <w:pStyle w:val="ListParagraph"/>
+              <w:numPr>
+                <w:ilvl w:val="2"/>
+                <w:numId w:val="22"/>
+              </w:numPr>
+              <w:ind w:left="174" w:hanging="142"/>
+              <w:rPr>
+                <w:rFonts w:ascii="Times New Roman" w:hAnsi="Times New Roman" w:cs="Times New Roman"/>
+                <w:b w:val="0"/>
+                <w:bCs w:val="0"/>
+                <w:sz w:val="28"/>
+                <w:szCs w:val="28"/>
+                <w:lang w:val="en-US"/>
+              </w:rPr>
+            </w:pPr>
+            <w:proofErr w:type="spellStart"/>
+            <w:r>
+              <w:rPr>
+                <w:rFonts w:ascii="Times New Roman" w:hAnsi="Times New Roman" w:cs="Times New Roman"/>
+                <w:b w:val="0"/>
+                <w:bCs w:val="0"/>
+                <w:sz w:val="28"/>
+                <w:szCs w:val="28"/>
+                <w:lang w:val="en-US"/>
+              </w:rPr>
+              <w:t>Pengambilan</w:t>
+            </w:r>
+            <w:proofErr w:type="spellEnd"/>
+            <w:r>
+              <w:rPr>
+                <w:rFonts w:ascii="Times New Roman" w:hAnsi="Times New Roman" w:cs="Times New Roman"/>
+                <w:b w:val="0"/>
+                <w:bCs w:val="0"/>
+                <w:sz w:val="28"/>
+                <w:szCs w:val="28"/>
+                <w:lang w:val="en-US"/>
+              </w:rPr>
+              <w:t xml:space="preserve"> </w:t>
+            </w:r>
+            <w:proofErr w:type="spellStart"/>
+            <w:r>
+              <w:rPr>
+                <w:rFonts w:ascii="Times New Roman" w:hAnsi="Times New Roman" w:cs="Times New Roman"/>
+                <w:b w:val="0"/>
+                <w:bCs w:val="0"/>
+                <w:sz w:val="28"/>
+                <w:szCs w:val="28"/>
+                <w:lang w:val="en-US"/>
+              </w:rPr>
+              <w:t>keputusan</w:t>
+            </w:r>
+            <w:proofErr w:type="spellEnd"/>
+            <w:r>
+              <w:rPr>
+                <w:rFonts w:ascii="Times New Roman" w:hAnsi="Times New Roman" w:cs="Times New Roman"/>
+                <w:b w:val="0"/>
+                <w:bCs w:val="0"/>
+                <w:sz w:val="28"/>
+                <w:szCs w:val="28"/>
+                <w:lang w:val="en-US"/>
+              </w:rPr>
+              <w:t xml:space="preserve"> Bersama</w:t>
+            </w:r>
+          </w:p>
+          <w:p>
+            <w:pPr>
+              <w:pStyle w:val="ListParagraph"/>
+              <w:numPr>
+                <w:ilvl w:val="2"/>
+                <w:numId w:val="22"/>
+              </w:numPr>
+              <w:ind w:left="167" w:hanging="167"/>
+              <w:jc w:val="both"/>
+              <w:rPr>
+                <w:rFonts w:ascii="Times New Roman" w:hAnsi="Times New Roman" w:cs="Times New Roman"/>
+                <w:b w:val="0"/>
+                <w:bCs w:val="0"/>
+                <w:sz w:val="28"/>
+                <w:szCs w:val="28"/>
+                <w:lang w:val="en-US"/>
+              </w:rPr>
+            </w:pPr>
+            <w:proofErr w:type="spellStart"/>
+            <w:r>
+              <w:rPr>
+                <w:rFonts w:ascii="Times New Roman" w:hAnsi="Times New Roman" w:cs="Times New Roman"/>
+                <w:b w:val="0"/>
+                <w:bCs w:val="0"/>
+                <w:sz w:val="28"/>
+                <w:szCs w:val="28"/>
+                <w:lang w:val="en-US"/>
+              </w:rPr>
+              <w:t>Saling</w:t>
+            </w:r>
+            <w:proofErr w:type="spellEnd"/>
+            <w:r>
+              <w:rPr>
+                <w:rFonts w:ascii="Times New Roman" w:hAnsi="Times New Roman" w:cs="Times New Roman"/>
+                <w:b w:val="0"/>
+                <w:bCs w:val="0"/>
+                <w:sz w:val="28"/>
+                <w:szCs w:val="28"/>
+                <w:lang w:val="en-US"/>
+              </w:rPr>
+              <w:t xml:space="preserve"> backup dan </w:t>
+            </w:r>
+            <w:proofErr w:type="spellStart"/>
+            <w:r>
+              <w:rPr>
+                <w:rFonts w:ascii="Times New Roman" w:hAnsi="Times New Roman" w:cs="Times New Roman"/>
+                <w:b w:val="0"/>
+                <w:bCs w:val="0"/>
+                <w:sz w:val="28"/>
+                <w:szCs w:val="28"/>
+                <w:lang w:val="en-US"/>
+              </w:rPr>
+              <w:t>mensupport</w:t>
+            </w:r>
+            <w:proofErr w:type="spellEnd"/>
+            <w:r>
+              <w:rPr>
+                <w:rFonts w:ascii="Times New Roman" w:hAnsi="Times New Roman" w:cs="Times New Roman"/>
+                <w:b w:val="0"/>
+                <w:bCs w:val="0"/>
+                <w:sz w:val="28"/>
+                <w:szCs w:val="28"/>
+                <w:lang w:val="en-US"/>
+              </w:rPr>
+              <w:t xml:space="preserve"> </w:t>
+            </w:r>
+            <w:proofErr w:type="spellStart"/>
+            <w:r>
+              <w:rPr>
+                <w:rFonts w:ascii="Times New Roman" w:hAnsi="Times New Roman" w:cs="Times New Roman"/>
+                <w:b w:val="0"/>
+                <w:bCs w:val="0"/>
+                <w:sz w:val="28"/>
+                <w:szCs w:val="28"/>
+                <w:lang w:val="en-US"/>
+              </w:rPr>
+              <w:t>rekan</w:t>
+            </w:r>
+            <w:proofErr w:type="spellEnd"/>
+          </w:p>
+          <w:p>
+            <w:pPr>
+              <w:pStyle w:val="ListParagraph"/>
+              <w:ind w:left="174"/>
+              <w:rPr>
+                <w:rFonts w:ascii="Times New Roman" w:hAnsi="Times New Roman" w:cs="Times New Roman"/>
+                <w:b w:val="0"/>
+                <w:bCs w:val="0"/>
+                <w:sz w:val="28"/>
+                <w:szCs w:val="28"/>
+                <w:lang w:val="en-US"/>
+              </w:rPr>
+            </w:pPr>
+          </w:p>
+        </w:tc>
+        <w:tc>
+          <w:tcPr>
+            <w:tcW w:w="2789" w:type="dxa"/>
+          </w:tcPr>
+          <w:p>
+            <w:pPr>
+              <w:pStyle w:val="ListParagraph"/>
+              <w:numPr>
+                <w:ilvl w:val="2"/>
+                <w:numId w:val="22"/>
+              </w:numPr>
+              <w:ind w:left="77" w:hanging="142"/>
+              <w:jc w:val="both"/>
+              <w:cnfStyle w:val="000000000000" w:firstRow="0" w:lastRow="0" w:firstColumn="0" w:lastColumn="0" w:oddVBand="0" w:evenVBand="0" w:oddHBand="0" w:evenHBand="0" w:firstRowFirstColumn="0" w:firstRowLastColumn="0" w:lastRowFirstColumn="0" w:lastRowLastColumn="0"/>
+              <w:rPr>
+                <w:rFonts w:ascii="Times New Roman" w:hAnsi="Times New Roman" w:cs="Times New Roman"/>
+                <w:b/>
+                <w:bCs/>
+                <w:sz w:val="28"/>
+                <w:szCs w:val="28"/>
+                <w:lang w:val="en-US"/>
+              </w:rPr>
+            </w:pPr>
+            <w:r>
+              <w:rPr>
+                <w:rFonts w:ascii="Times New Roman" w:hAnsi="Times New Roman" w:cs="Times New Roman"/>
+                <w:sz w:val="28"/>
+                <w:szCs w:val="28"/>
+                <w:lang w:val="en-US"/>
+              </w:rPr>
+              <w:t>Time management kurang baik</w:t>
+            </w:r>
+          </w:p>
+          <w:p>
+            <w:pPr>
+              <w:pStyle w:val="ListParagraph"/>
+              <w:numPr>
+                <w:ilvl w:val="2"/>
+                <w:numId w:val="22"/>
+              </w:numPr>
+              <w:ind w:left="77" w:hanging="142"/>
+              <w:jc w:val="both"/>
+              <w:cnfStyle w:val="000000000000" w:firstRow="0" w:lastRow="0" w:firstColumn="0" w:lastColumn="0" w:oddVBand="0" w:evenVBand="0" w:oddHBand="0" w:evenHBand="0" w:firstRowFirstColumn="0" w:firstRowLastColumn="0" w:lastRowFirstColumn="0" w:lastRowLastColumn="0"/>
+              <w:rPr>
+                <w:rFonts w:ascii="Times New Roman" w:hAnsi="Times New Roman" w:cs="Times New Roman"/>
+                <w:b/>
+                <w:bCs/>
+                <w:sz w:val="28"/>
+                <w:szCs w:val="28"/>
+                <w:lang w:val="en-US"/>
+              </w:rPr>
+            </w:pPr>
+            <w:proofErr w:type="spellStart"/>
+            <w:r>
+              <w:rPr>
+                <w:rFonts w:ascii="Times New Roman" w:hAnsi="Times New Roman" w:cs="Times New Roman"/>
+                <w:sz w:val="28"/>
+                <w:szCs w:val="28"/>
+                <w:lang w:val="en-US"/>
+              </w:rPr>
+              <w:t>Jadwal</w:t>
+            </w:r>
+            <w:proofErr w:type="spellEnd"/>
+            <w:r>
+              <w:rPr>
+                <w:rFonts w:ascii="Times New Roman" w:hAnsi="Times New Roman" w:cs="Times New Roman"/>
+                <w:sz w:val="28"/>
+                <w:szCs w:val="28"/>
+                <w:lang w:val="en-US"/>
+              </w:rPr>
+              <w:t xml:space="preserve"> yang kurang </w:t>
+            </w:r>
+            <w:proofErr w:type="spellStart"/>
+            <w:r>
+              <w:rPr>
+                <w:rFonts w:ascii="Times New Roman" w:hAnsi="Times New Roman" w:cs="Times New Roman"/>
+                <w:sz w:val="28"/>
+                <w:szCs w:val="28"/>
+                <w:lang w:val="en-US"/>
+              </w:rPr>
+              <w:t>teratur</w:t>
+            </w:r>
+            <w:proofErr w:type="spellEnd"/>
+          </w:p>
+          <w:p>
+            <w:pPr>
+              <w:pStyle w:val="ListParagraph"/>
+              <w:numPr>
+                <w:ilvl w:val="2"/>
+                <w:numId w:val="22"/>
+              </w:numPr>
+              <w:ind w:left="77" w:hanging="142"/>
+              <w:jc w:val="both"/>
+              <w:cnfStyle w:val="000000000000" w:firstRow="0" w:lastRow="0" w:firstColumn="0" w:lastColumn="0" w:oddVBand="0" w:evenVBand="0" w:oddHBand="0" w:evenHBand="0" w:firstRowFirstColumn="0" w:firstRowLastColumn="0" w:lastRowFirstColumn="0" w:lastRowLastColumn="0"/>
+              <w:rPr>
+                <w:rFonts w:ascii="Times New Roman" w:hAnsi="Times New Roman" w:cs="Times New Roman"/>
+                <w:b/>
+                <w:bCs/>
+                <w:sz w:val="28"/>
+                <w:szCs w:val="28"/>
+                <w:lang w:val="en-US"/>
+              </w:rPr>
+            </w:pPr>
+            <w:r>
+              <w:rPr>
+                <w:rFonts w:ascii="Times New Roman" w:hAnsi="Times New Roman" w:cs="Times New Roman"/>
+                <w:sz w:val="28"/>
+                <w:szCs w:val="28"/>
+                <w:lang w:val="en-US"/>
+              </w:rPr>
+              <w:t xml:space="preserve">Kurang </w:t>
+            </w:r>
+            <w:proofErr w:type="spellStart"/>
+            <w:r>
+              <w:rPr>
+                <w:rFonts w:ascii="Times New Roman" w:hAnsi="Times New Roman" w:cs="Times New Roman"/>
+                <w:sz w:val="28"/>
+                <w:szCs w:val="28"/>
+                <w:lang w:val="en-US"/>
+              </w:rPr>
+              <w:t>penguasaan</w:t>
+            </w:r>
+            <w:proofErr w:type="spellEnd"/>
+            <w:r>
+              <w:rPr>
+                <w:rFonts w:ascii="Times New Roman" w:hAnsi="Times New Roman" w:cs="Times New Roman"/>
+                <w:sz w:val="28"/>
+                <w:szCs w:val="28"/>
+                <w:lang w:val="en-US"/>
+              </w:rPr>
+              <w:t xml:space="preserve"> git</w:t>
+            </w:r>
+          </w:p>
+        </w:tc>
+        <w:tc>
+          <w:tcPr>
+            <w:tcW w:w="2790" w:type="dxa"/>
+          </w:tcPr>
+          <w:p>
+            <w:pPr>
+              <w:pStyle w:val="ListParagraph"/>
+              <w:numPr>
+                <w:ilvl w:val="2"/>
+                <w:numId w:val="22"/>
+              </w:numPr>
+              <w:ind w:left="264" w:hanging="284"/>
+              <w:jc w:val="both"/>
+              <w:cnfStyle w:val="000000000000" w:firstRow="0" w:lastRow="0" w:firstColumn="0" w:lastColumn="0" w:oddVBand="0" w:evenVBand="0" w:oddHBand="0" w:evenHBand="0" w:firstRowFirstColumn="0" w:firstRowLastColumn="0" w:lastRowFirstColumn="0" w:lastRowLastColumn="0"/>
+              <w:rPr>
+                <w:rFonts w:ascii="Times New Roman" w:hAnsi="Times New Roman" w:cs="Times New Roman"/>
+                <w:b/>
+                <w:bCs/>
+                <w:sz w:val="28"/>
+                <w:szCs w:val="28"/>
+                <w:lang w:val="en-US"/>
+              </w:rPr>
+            </w:pPr>
+            <w:proofErr w:type="spellStart"/>
+            <w:r>
+              <w:rPr>
+                <w:rFonts w:ascii="Times New Roman" w:hAnsi="Times New Roman" w:cs="Times New Roman"/>
+                <w:sz w:val="28"/>
+                <w:szCs w:val="28"/>
+                <w:lang w:val="en-US"/>
+              </w:rPr>
+              <w:t>Menunda</w:t>
+            </w:r>
+            <w:proofErr w:type="spellEnd"/>
+            <w:r>
+              <w:rPr>
+                <w:rFonts w:ascii="Times New Roman" w:hAnsi="Times New Roman" w:cs="Times New Roman"/>
+                <w:sz w:val="28"/>
+                <w:szCs w:val="28"/>
+                <w:lang w:val="en-US"/>
+              </w:rPr>
+              <w:t xml:space="preserve"> </w:t>
+            </w:r>
+            <w:proofErr w:type="spellStart"/>
+            <w:r>
+              <w:rPr>
+                <w:rFonts w:ascii="Times New Roman" w:hAnsi="Times New Roman" w:cs="Times New Roman"/>
+                <w:sz w:val="28"/>
+                <w:szCs w:val="28"/>
+                <w:lang w:val="en-US"/>
+              </w:rPr>
+              <w:t>pekerjaaan</w:t>
+            </w:r>
+            <w:proofErr w:type="spellEnd"/>
+          </w:p>
+          <w:p>
+            <w:pPr>
+              <w:pStyle w:val="ListParagraph"/>
+              <w:numPr>
+                <w:ilvl w:val="2"/>
+                <w:numId w:val="22"/>
+              </w:numPr>
+              <w:ind w:left="264" w:hanging="284"/>
+              <w:jc w:val="both"/>
+              <w:cnfStyle w:val="000000000000" w:firstRow="0" w:lastRow="0" w:firstColumn="0" w:lastColumn="0" w:oddVBand="0" w:evenVBand="0" w:oddHBand="0" w:evenHBand="0" w:firstRowFirstColumn="0" w:firstRowLastColumn="0" w:lastRowFirstColumn="0" w:lastRowLastColumn="0"/>
+              <w:rPr>
+                <w:rFonts w:ascii="Times New Roman" w:hAnsi="Times New Roman" w:cs="Times New Roman"/>
+                <w:b/>
+                <w:bCs/>
+                <w:sz w:val="28"/>
+                <w:szCs w:val="28"/>
+                <w:lang w:val="en-US"/>
+              </w:rPr>
+            </w:pPr>
+            <w:proofErr w:type="spellStart"/>
+            <w:r>
+              <w:rPr>
+                <w:rFonts w:ascii="Times New Roman" w:hAnsi="Times New Roman" w:cs="Times New Roman"/>
+                <w:sz w:val="28"/>
+                <w:szCs w:val="28"/>
+                <w:lang w:val="en-US"/>
+              </w:rPr>
+              <w:t>Mengulang</w:t>
+            </w:r>
+            <w:proofErr w:type="spellEnd"/>
+            <w:r>
+              <w:rPr>
+                <w:rFonts w:ascii="Times New Roman" w:hAnsi="Times New Roman" w:cs="Times New Roman"/>
+                <w:sz w:val="28"/>
+                <w:szCs w:val="28"/>
+                <w:lang w:val="en-US"/>
+              </w:rPr>
+              <w:t xml:space="preserve"> </w:t>
+            </w:r>
+            <w:proofErr w:type="spellStart"/>
+            <w:r>
+              <w:rPr>
+                <w:rFonts w:ascii="Times New Roman" w:hAnsi="Times New Roman" w:cs="Times New Roman"/>
+                <w:sz w:val="28"/>
+                <w:szCs w:val="28"/>
+                <w:lang w:val="en-US"/>
+              </w:rPr>
+              <w:t>urutan</w:t>
+            </w:r>
+            <w:proofErr w:type="spellEnd"/>
+            <w:r>
+              <w:rPr>
+                <w:rFonts w:ascii="Times New Roman" w:hAnsi="Times New Roman" w:cs="Times New Roman"/>
+                <w:sz w:val="28"/>
+                <w:szCs w:val="28"/>
+                <w:lang w:val="en-US"/>
+              </w:rPr>
+              <w:t xml:space="preserve"> </w:t>
+            </w:r>
+            <w:proofErr w:type="spellStart"/>
+            <w:r>
+              <w:rPr>
+                <w:rFonts w:ascii="Times New Roman" w:hAnsi="Times New Roman" w:cs="Times New Roman"/>
+                <w:sz w:val="28"/>
+                <w:szCs w:val="28"/>
+                <w:lang w:val="en-US"/>
+              </w:rPr>
+              <w:t>pekerjaan</w:t>
+            </w:r>
+            <w:proofErr w:type="spellEnd"/>
+          </w:p>
+          <w:p>
+            <w:pPr>
+              <w:pStyle w:val="ListParagraph"/>
+              <w:ind w:left="264"/>
+              <w:jc w:val="both"/>
+              <w:cnfStyle w:val="000000000000" w:firstRow="0" w:lastRow="0" w:firstColumn="0" w:lastColumn="0" w:oddVBand="0" w:evenVBand="0" w:oddHBand="0" w:evenHBand="0" w:firstRowFirstColumn="0" w:firstRowLastColumn="0" w:lastRowFirstColumn="0" w:lastRowLastColumn="0"/>
+              <w:rPr>
+                <w:rFonts w:ascii="Times New Roman" w:hAnsi="Times New Roman" w:cs="Times New Roman"/>
+                <w:b/>
+                <w:bCs/>
+                <w:sz w:val="28"/>
+                <w:szCs w:val="28"/>
+                <w:lang w:val="en-US"/>
+              </w:rPr>
+            </w:pPr>
+          </w:p>
+          <w:p>
+            <w:pPr>
+              <w:pStyle w:val="ListParagraph"/>
+              <w:ind w:left="264"/>
+              <w:jc w:val="both"/>
+              <w:cnfStyle w:val="000000000000" w:firstRow="0" w:lastRow="0" w:firstColumn="0" w:lastColumn="0" w:oddVBand="0" w:evenVBand="0" w:oddHBand="0" w:evenHBand="0" w:firstRowFirstColumn="0" w:firstRowLastColumn="0" w:lastRowFirstColumn="0" w:lastRowLastColumn="0"/>
+              <w:rPr>
+                <w:rFonts w:ascii="Times New Roman" w:hAnsi="Times New Roman" w:cs="Times New Roman"/>
+                <w:b/>
+                <w:bCs/>
+                <w:sz w:val="28"/>
+                <w:szCs w:val="28"/>
+                <w:lang w:val="en-US"/>
+              </w:rPr>
+            </w:pPr>
+          </w:p>
+        </w:tc>
+        <w:tc>
+          <w:tcPr>
+            <w:tcW w:w="2790" w:type="dxa"/>
+          </w:tcPr>
+          <w:p>
+            <w:pPr>
+              <w:pStyle w:val="ListParagraph"/>
+              <w:numPr>
+                <w:ilvl w:val="2"/>
+                <w:numId w:val="22"/>
+              </w:numPr>
+              <w:ind w:left="167" w:hanging="167"/>
+              <w:jc w:val="both"/>
+              <w:cnfStyle w:val="000000000000" w:firstRow="0" w:lastRow="0" w:firstColumn="0" w:lastColumn="0" w:oddVBand="0" w:evenVBand="0" w:oddHBand="0" w:evenHBand="0" w:firstRowFirstColumn="0" w:firstRowLastColumn="0" w:lastRowFirstColumn="0" w:lastRowLastColumn="0"/>
+              <w:rPr>
+                <w:rFonts w:ascii="Times New Roman" w:hAnsi="Times New Roman" w:cs="Times New Roman"/>
+                <w:b/>
+                <w:bCs/>
+                <w:sz w:val="28"/>
+                <w:szCs w:val="28"/>
+                <w:lang w:val="en-US"/>
+              </w:rPr>
+            </w:pPr>
+            <w:r>
+              <w:rPr>
+                <w:rFonts w:ascii="Times New Roman" w:hAnsi="Times New Roman" w:cs="Times New Roman"/>
+                <w:sz w:val="28"/>
+                <w:szCs w:val="28"/>
+                <w:lang w:val="en-US"/>
+              </w:rPr>
+              <w:t xml:space="preserve">Kerjasama dan </w:t>
+            </w:r>
+            <w:proofErr w:type="spellStart"/>
+            <w:r>
+              <w:rPr>
+                <w:rFonts w:ascii="Times New Roman" w:hAnsi="Times New Roman" w:cs="Times New Roman"/>
+                <w:sz w:val="28"/>
+                <w:szCs w:val="28"/>
+                <w:lang w:val="en-US"/>
+              </w:rPr>
+              <w:t>komunikasi</w:t>
+            </w:r>
+            <w:proofErr w:type="spellEnd"/>
+            <w:r>
+              <w:rPr>
+                <w:rFonts w:ascii="Times New Roman" w:hAnsi="Times New Roman" w:cs="Times New Roman"/>
+                <w:sz w:val="28"/>
+                <w:szCs w:val="28"/>
+                <w:lang w:val="en-US"/>
+              </w:rPr>
+              <w:t xml:space="preserve"> yang baik</w:t>
+            </w:r>
+          </w:p>
+          <w:p>
+            <w:pPr>
+              <w:pStyle w:val="ListParagraph"/>
+              <w:numPr>
+                <w:ilvl w:val="2"/>
+                <w:numId w:val="22"/>
+              </w:numPr>
+              <w:ind w:left="167" w:hanging="167"/>
+              <w:jc w:val="both"/>
+              <w:cnfStyle w:val="000000000000" w:firstRow="0" w:lastRow="0" w:firstColumn="0" w:lastColumn="0" w:oddVBand="0" w:evenVBand="0" w:oddHBand="0" w:evenHBand="0" w:firstRowFirstColumn="0" w:firstRowLastColumn="0" w:lastRowFirstColumn="0" w:lastRowLastColumn="0"/>
+              <w:rPr>
+                <w:rFonts w:ascii="Times New Roman" w:hAnsi="Times New Roman" w:cs="Times New Roman"/>
+                <w:b/>
+                <w:bCs/>
+                <w:sz w:val="28"/>
+                <w:szCs w:val="28"/>
+                <w:lang w:val="en-US"/>
+              </w:rPr>
+            </w:pPr>
+            <w:proofErr w:type="spellStart"/>
+            <w:r>
+              <w:rPr>
+                <w:rFonts w:ascii="Times New Roman" w:hAnsi="Times New Roman" w:cs="Times New Roman"/>
+                <w:sz w:val="28"/>
+                <w:szCs w:val="28"/>
+                <w:lang w:val="en-US"/>
+              </w:rPr>
+              <w:t>Saling</w:t>
+            </w:r>
+            <w:proofErr w:type="spellEnd"/>
+            <w:r>
+              <w:rPr>
+                <w:rFonts w:ascii="Times New Roman" w:hAnsi="Times New Roman" w:cs="Times New Roman"/>
+                <w:sz w:val="28"/>
+                <w:szCs w:val="28"/>
+                <w:lang w:val="en-US"/>
+              </w:rPr>
+              <w:t xml:space="preserve"> backup dan </w:t>
+            </w:r>
+            <w:proofErr w:type="spellStart"/>
+            <w:r>
+              <w:rPr>
+                <w:rFonts w:ascii="Times New Roman" w:hAnsi="Times New Roman" w:cs="Times New Roman"/>
+                <w:sz w:val="28"/>
+                <w:szCs w:val="28"/>
+                <w:lang w:val="en-US"/>
+              </w:rPr>
+              <w:t>mensupport</w:t>
+            </w:r>
+            <w:proofErr w:type="spellEnd"/>
+            <w:r>
+              <w:rPr>
+                <w:rFonts w:ascii="Times New Roman" w:hAnsi="Times New Roman" w:cs="Times New Roman"/>
+                <w:sz w:val="28"/>
+                <w:szCs w:val="28"/>
+                <w:lang w:val="en-US"/>
+              </w:rPr>
+              <w:t xml:space="preserve"> </w:t>
+            </w:r>
+            <w:proofErr w:type="spellStart"/>
+            <w:r>
+              <w:rPr>
+                <w:rFonts w:ascii="Times New Roman" w:hAnsi="Times New Roman" w:cs="Times New Roman"/>
+                <w:sz w:val="28"/>
+                <w:szCs w:val="28"/>
+                <w:lang w:val="en-US"/>
+              </w:rPr>
+              <w:t>rekan</w:t>
+            </w:r>
+            <w:proofErr w:type="spellEnd"/>
+          </w:p>
+          <w:p>
+            <w:pPr>
+              <w:pStyle w:val="ListParagraph"/>
+              <w:ind w:left="167"/>
+              <w:jc w:val="both"/>
+              <w:cnfStyle w:val="000000000000" w:firstRow="0" w:lastRow="0" w:firstColumn="0" w:lastColumn="0" w:oddVBand="0" w:evenVBand="0" w:oddHBand="0" w:evenHBand="0" w:firstRowFirstColumn="0" w:firstRowLastColumn="0" w:lastRowFirstColumn="0" w:lastRowLastColumn="0"/>
+              <w:rPr>
+                <w:rFonts w:ascii="Times New Roman" w:hAnsi="Times New Roman" w:cs="Times New Roman"/>
+                <w:b/>
+                <w:bCs/>
+                <w:sz w:val="28"/>
+                <w:szCs w:val="28"/>
+                <w:lang w:val="en-US"/>
+              </w:rPr>
+            </w:pPr>
+          </w:p>
+        </w:tc>
+        <w:tc>
+          <w:tcPr>
+            <w:tcW w:w="2790" w:type="dxa"/>
+          </w:tcPr>
+          <w:p>
+            <w:pPr>
+              <w:pStyle w:val="ListParagraph"/>
+              <w:numPr>
+                <w:ilvl w:val="2"/>
+                <w:numId w:val="22"/>
+              </w:numPr>
+              <w:ind w:left="354"/>
+              <w:jc w:val="both"/>
+              <w:cnfStyle w:val="000000000000" w:firstRow="0" w:lastRow="0" w:firstColumn="0" w:lastColumn="0" w:oddVBand="0" w:evenVBand="0" w:oddHBand="0" w:evenHBand="0" w:firstRowFirstColumn="0" w:firstRowLastColumn="0" w:lastRowFirstColumn="0" w:lastRowLastColumn="0"/>
+              <w:rPr>
+                <w:rFonts w:ascii="Times New Roman" w:hAnsi="Times New Roman" w:cs="Times New Roman"/>
+                <w:b/>
+                <w:bCs/>
+                <w:sz w:val="28"/>
+                <w:szCs w:val="28"/>
+                <w:lang w:val="en-US"/>
+              </w:rPr>
+            </w:pPr>
+            <w:r>
+              <w:rPr>
+                <w:rFonts w:ascii="Times New Roman" w:hAnsi="Times New Roman" w:cs="Times New Roman"/>
+                <w:sz w:val="28"/>
+                <w:szCs w:val="28"/>
+                <w:lang w:val="en-US"/>
+              </w:rPr>
+              <w:t xml:space="preserve">mulai mengerjakan </w:t>
+            </w:r>
+            <w:proofErr w:type="spellStart"/>
+            <w:r>
+              <w:rPr>
+                <w:rFonts w:ascii="Times New Roman" w:hAnsi="Times New Roman" w:cs="Times New Roman"/>
+                <w:sz w:val="28"/>
+                <w:szCs w:val="28"/>
+                <w:lang w:val="en-US"/>
+              </w:rPr>
+              <w:t>pekerjaan</w:t>
+            </w:r>
+            <w:proofErr w:type="spellEnd"/>
+            <w:r>
+              <w:rPr>
+                <w:rFonts w:ascii="Times New Roman" w:hAnsi="Times New Roman" w:cs="Times New Roman"/>
+                <w:sz w:val="28"/>
+                <w:szCs w:val="28"/>
+                <w:lang w:val="en-US"/>
+              </w:rPr>
+              <w:t xml:space="preserve"> sesuai </w:t>
+            </w:r>
+            <w:proofErr w:type="spellStart"/>
+            <w:r>
+              <w:rPr>
+                <w:rFonts w:ascii="Times New Roman" w:hAnsi="Times New Roman" w:cs="Times New Roman"/>
+                <w:sz w:val="28"/>
+                <w:szCs w:val="28"/>
+                <w:lang w:val="en-US"/>
+              </w:rPr>
+              <w:t>jadwal</w:t>
+            </w:r>
+            <w:proofErr w:type="spellEnd"/>
+          </w:p>
+          <w:p>
+            <w:pPr>
+              <w:pStyle w:val="ListParagraph"/>
+              <w:numPr>
+                <w:ilvl w:val="2"/>
+                <w:numId w:val="22"/>
+              </w:numPr>
+              <w:ind w:left="354"/>
+              <w:jc w:val="both"/>
+              <w:cnfStyle w:val="000000000000" w:firstRow="0" w:lastRow="0" w:firstColumn="0" w:lastColumn="0" w:oddVBand="0" w:evenVBand="0" w:oddHBand="0" w:evenHBand="0" w:firstRowFirstColumn="0" w:firstRowLastColumn="0" w:lastRowFirstColumn="0" w:lastRowLastColumn="0"/>
+              <w:rPr>
+                <w:rFonts w:ascii="Times New Roman" w:hAnsi="Times New Roman" w:cs="Times New Roman"/>
+                <w:b/>
+                <w:bCs/>
+                <w:sz w:val="28"/>
+                <w:szCs w:val="28"/>
+                <w:lang w:val="en-US"/>
+              </w:rPr>
+            </w:pPr>
+            <w:r>
+              <w:rPr>
+                <w:rFonts w:ascii="Times New Roman" w:hAnsi="Times New Roman" w:cs="Times New Roman"/>
+                <w:sz w:val="28"/>
+                <w:szCs w:val="28"/>
+                <w:lang w:val="en-US"/>
+              </w:rPr>
+              <w:t xml:space="preserve">meeting lebih </w:t>
+            </w:r>
+            <w:proofErr w:type="spellStart"/>
+            <w:r>
+              <w:rPr>
+                <w:rFonts w:ascii="Times New Roman" w:hAnsi="Times New Roman" w:cs="Times New Roman"/>
+                <w:sz w:val="28"/>
+                <w:szCs w:val="28"/>
+                <w:lang w:val="en-US"/>
+              </w:rPr>
+              <w:t>teratur</w:t>
+            </w:r>
+            <w:proofErr w:type="spellEnd"/>
+          </w:p>
+          <w:p>
+            <w:pPr>
+              <w:pStyle w:val="ListParagraph"/>
+              <w:numPr>
+                <w:ilvl w:val="2"/>
+                <w:numId w:val="22"/>
+              </w:numPr>
+              <w:ind w:left="354"/>
+              <w:jc w:val="both"/>
+              <w:cnfStyle w:val="000000000000" w:firstRow="0" w:lastRow="0" w:firstColumn="0" w:lastColumn="0" w:oddVBand="0" w:evenVBand="0" w:oddHBand="0" w:evenHBand="0" w:firstRowFirstColumn="0" w:firstRowLastColumn="0" w:lastRowFirstColumn="0" w:lastRowLastColumn="0"/>
+              <w:rPr>
+                <w:rFonts w:ascii="Times New Roman" w:hAnsi="Times New Roman" w:cs="Times New Roman"/>
+                <w:b/>
+                <w:bCs/>
+                <w:sz w:val="28"/>
+                <w:szCs w:val="28"/>
+                <w:lang w:val="en-US"/>
+              </w:rPr>
+            </w:pPr>
+            <w:proofErr w:type="spellStart"/>
+            <w:r>
+              <w:rPr>
+                <w:rFonts w:ascii="Times New Roman" w:hAnsi="Times New Roman" w:cs="Times New Roman"/>
+                <w:sz w:val="28"/>
+                <w:szCs w:val="28"/>
+                <w:lang w:val="en-US"/>
+              </w:rPr>
+              <w:t>mencari</w:t>
+            </w:r>
+            <w:proofErr w:type="spellEnd"/>
+            <w:r>
+              <w:rPr>
+                <w:rFonts w:ascii="Times New Roman" w:hAnsi="Times New Roman" w:cs="Times New Roman"/>
+                <w:sz w:val="28"/>
+                <w:szCs w:val="28"/>
+                <w:lang w:val="en-US"/>
+              </w:rPr>
+              <w:t xml:space="preserve"> </w:t>
+            </w:r>
+            <w:proofErr w:type="spellStart"/>
+            <w:r>
+              <w:rPr>
+                <w:rFonts w:ascii="Times New Roman" w:hAnsi="Times New Roman" w:cs="Times New Roman"/>
+                <w:sz w:val="28"/>
+                <w:szCs w:val="28"/>
+                <w:lang w:val="en-US"/>
+              </w:rPr>
+              <w:t>solusi</w:t>
+            </w:r>
+            <w:proofErr w:type="spellEnd"/>
+            <w:r>
+              <w:rPr>
+                <w:rFonts w:ascii="Times New Roman" w:hAnsi="Times New Roman" w:cs="Times New Roman"/>
+                <w:sz w:val="28"/>
+                <w:szCs w:val="28"/>
+                <w:lang w:val="en-US"/>
+              </w:rPr>
+              <w:t xml:space="preserve"> </w:t>
+            </w:r>
+            <w:proofErr w:type="spellStart"/>
+            <w:r>
+              <w:rPr>
+                <w:rFonts w:ascii="Times New Roman" w:hAnsi="Times New Roman" w:cs="Times New Roman"/>
+                <w:sz w:val="28"/>
+                <w:szCs w:val="28"/>
+                <w:lang w:val="en-US"/>
+              </w:rPr>
+              <w:t>secara</w:t>
+            </w:r>
+            <w:proofErr w:type="spellEnd"/>
+            <w:r>
+              <w:rPr>
+                <w:rFonts w:ascii="Times New Roman" w:hAnsi="Times New Roman" w:cs="Times New Roman"/>
+                <w:sz w:val="28"/>
+                <w:szCs w:val="28"/>
+                <w:lang w:val="en-US"/>
+              </w:rPr>
+              <w:t xml:space="preserve"> </w:t>
+            </w:r>
+            <w:proofErr w:type="spellStart"/>
+            <w:r>
+              <w:rPr>
+                <w:rFonts w:ascii="Times New Roman" w:hAnsi="Times New Roman" w:cs="Times New Roman"/>
+                <w:sz w:val="28"/>
+                <w:szCs w:val="28"/>
+                <w:lang w:val="en-US"/>
+              </w:rPr>
+              <w:t>individu</w:t>
+            </w:r>
+            <w:proofErr w:type="spellEnd"/>
+            <w:r>
+              <w:rPr>
+                <w:rFonts w:ascii="Times New Roman" w:hAnsi="Times New Roman" w:cs="Times New Roman"/>
+                <w:sz w:val="28"/>
+                <w:szCs w:val="28"/>
+                <w:lang w:val="en-US"/>
+              </w:rPr>
+              <w:t xml:space="preserve"> </w:t>
+            </w:r>
+            <w:proofErr w:type="spellStart"/>
+            <w:r>
+              <w:rPr>
+                <w:rFonts w:ascii="Times New Roman" w:hAnsi="Times New Roman" w:cs="Times New Roman"/>
+                <w:sz w:val="28"/>
+                <w:szCs w:val="28"/>
+                <w:lang w:val="en-US"/>
+              </w:rPr>
+              <w:t>terlebih</w:t>
+            </w:r>
+            <w:proofErr w:type="spellEnd"/>
+            <w:r>
+              <w:rPr>
+                <w:rFonts w:ascii="Times New Roman" w:hAnsi="Times New Roman" w:cs="Times New Roman"/>
+                <w:sz w:val="28"/>
+                <w:szCs w:val="28"/>
+                <w:lang w:val="en-US"/>
+              </w:rPr>
+              <w:t xml:space="preserve"> </w:t>
+            </w:r>
+            <w:proofErr w:type="spellStart"/>
+            <w:r>
+              <w:rPr>
+                <w:rFonts w:ascii="Times New Roman" w:hAnsi="Times New Roman" w:cs="Times New Roman"/>
+                <w:sz w:val="28"/>
+                <w:szCs w:val="28"/>
+                <w:lang w:val="en-US"/>
+              </w:rPr>
+              <w:t>dahulu</w:t>
+            </w:r>
+            <w:proofErr w:type="spellEnd"/>
+            <w:r>
+              <w:rPr>
+                <w:rFonts w:ascii="Times New Roman" w:hAnsi="Times New Roman" w:cs="Times New Roman"/>
+                <w:sz w:val="28"/>
+                <w:szCs w:val="28"/>
+                <w:lang w:val="en-US"/>
+              </w:rPr>
+              <w:t xml:space="preserve"> </w:t>
+            </w:r>
+            <w:proofErr w:type="spellStart"/>
+            <w:r>
+              <w:rPr>
+                <w:rFonts w:ascii="Times New Roman" w:hAnsi="Times New Roman" w:cs="Times New Roman"/>
+                <w:sz w:val="28"/>
+                <w:szCs w:val="28"/>
+                <w:lang w:val="en-US"/>
+              </w:rPr>
+              <w:t>sebelum</w:t>
+            </w:r>
+            <w:proofErr w:type="spellEnd"/>
+            <w:r>
+              <w:rPr>
+                <w:rFonts w:ascii="Times New Roman" w:hAnsi="Times New Roman" w:cs="Times New Roman"/>
+                <w:sz w:val="28"/>
+                <w:szCs w:val="28"/>
+                <w:lang w:val="en-US"/>
+              </w:rPr>
+              <w:t xml:space="preserve"> </w:t>
+            </w:r>
+            <w:proofErr w:type="spellStart"/>
+            <w:r>
+              <w:rPr>
+                <w:rFonts w:ascii="Times New Roman" w:hAnsi="Times New Roman" w:cs="Times New Roman"/>
+                <w:sz w:val="28"/>
+                <w:szCs w:val="28"/>
+                <w:lang w:val="en-US"/>
+              </w:rPr>
+              <w:t>melempar</w:t>
+            </w:r>
+            <w:proofErr w:type="spellEnd"/>
+            <w:r>
+              <w:rPr>
+                <w:rFonts w:ascii="Times New Roman" w:hAnsi="Times New Roman" w:cs="Times New Roman"/>
+                <w:sz w:val="28"/>
+                <w:szCs w:val="28"/>
+                <w:lang w:val="en-US"/>
+              </w:rPr>
+              <w:t xml:space="preserve"> </w:t>
+            </w:r>
+            <w:proofErr w:type="spellStart"/>
+            <w:r>
+              <w:rPr>
+                <w:rFonts w:ascii="Times New Roman" w:hAnsi="Times New Roman" w:cs="Times New Roman"/>
+                <w:sz w:val="28"/>
+                <w:szCs w:val="28"/>
+                <w:lang w:val="en-US"/>
+              </w:rPr>
+              <w:t>kedalam</w:t>
+            </w:r>
+            <w:proofErr w:type="spellEnd"/>
+            <w:r>
+              <w:rPr>
+                <w:rFonts w:ascii="Times New Roman" w:hAnsi="Times New Roman" w:cs="Times New Roman"/>
+                <w:sz w:val="28"/>
+                <w:szCs w:val="28"/>
+                <w:lang w:val="en-US"/>
+              </w:rPr>
+              <w:t xml:space="preserve"> </w:t>
+            </w:r>
+            <w:proofErr w:type="spellStart"/>
+            <w:r>
+              <w:rPr>
+                <w:rFonts w:ascii="Times New Roman" w:hAnsi="Times New Roman" w:cs="Times New Roman"/>
+                <w:sz w:val="28"/>
+                <w:szCs w:val="28"/>
+                <w:lang w:val="en-US"/>
+              </w:rPr>
+              <w:t>tim</w:t>
+            </w:r>
+            <w:proofErr w:type="spellEnd"/>
+          </w:p>
+        </w:tc>
+      </w:tr>
+    </w:tbl>
+    <w:p>
+      <w:pPr>
+        <w:rPr>
+          <w:rFonts w:ascii="Times New Roman" w:hAnsi="Times New Roman" w:cs="Times New Roman"/>
+          <w:b/>
+          <w:bCs/>
+          <w:sz w:val="28"/>
+          <w:szCs w:val="28"/>
+          <w:lang w:val="en-US"/>
+        </w:rPr>
       </w:pPr>
     </w:p>
     <w:sectPr>
@@ -23375,6 +25836,98 @@
     </w:lvl>
   </w:abstractNum>
   <w:abstractNum w:abstractNumId="7" w15:restartNumberingAfterBreak="0">
+    <w:nsid w:val="2863168F"/>
+    <w:multiLevelType w:val="hybridMultilevel"/>
+    <w:tmpl w:val="6DCED8EA"/>
+    <w:lvl w:ilvl="0" w:tplc="FFFFFFFF">
+      <w:start w:val="1"/>
+      <w:numFmt w:val="decimal"/>
+      <w:lvlText w:val="%1."/>
+      <w:lvlJc w:val="left"/>
+      <w:pPr>
+        <w:ind w:left="720" w:hanging="360"/>
+      </w:pPr>
+      <w:rPr>
+        <w:rFonts w:hint="default"/>
+      </w:rPr>
+    </w:lvl>
+    <w:lvl w:ilvl="1" w:tplc="FFFFFFFF">
+      <w:start w:val="1"/>
+      <w:numFmt w:val="lowerLetter"/>
+      <w:lvlText w:val="%2."/>
+      <w:lvlJc w:val="left"/>
+      <w:pPr>
+        <w:ind w:left="1440" w:hanging="360"/>
+      </w:pPr>
+    </w:lvl>
+    <w:lvl w:ilvl="2" w:tplc="FFFFFFFF">
+      <w:start w:val="1"/>
+      <w:numFmt w:val="bullet"/>
+      <w:lvlText w:val="-"/>
+      <w:lvlJc w:val="left"/>
+      <w:pPr>
+        <w:ind w:left="2340" w:hanging="360"/>
+      </w:pPr>
+      <w:rPr>
+        <w:rFonts w:ascii="Times New Roman" w:eastAsiaTheme="minorHAnsi" w:hAnsi="Times New Roman" w:cs="Times New Roman" w:hint="default"/>
+      </w:rPr>
+    </w:lvl>
+    <w:lvl w:ilvl="3" w:tplc="FFFFFFFF" w:tentative="1">
+      <w:start w:val="1"/>
+      <w:numFmt w:val="decimal"/>
+      <w:lvlText w:val="%4."/>
+      <w:lvlJc w:val="left"/>
+      <w:pPr>
+        <w:ind w:left="2880" w:hanging="360"/>
+      </w:pPr>
+    </w:lvl>
+    <w:lvl w:ilvl="4" w:tplc="FFFFFFFF" w:tentative="1">
+      <w:start w:val="1"/>
+      <w:numFmt w:val="lowerLetter"/>
+      <w:lvlText w:val="%5."/>
+      <w:lvlJc w:val="left"/>
+      <w:pPr>
+        <w:ind w:left="3600" w:hanging="360"/>
+      </w:pPr>
+    </w:lvl>
+    <w:lvl w:ilvl="5" w:tplc="FFFFFFFF" w:tentative="1">
+      <w:start w:val="1"/>
+      <w:numFmt w:val="lowerRoman"/>
+      <w:lvlText w:val="%6."/>
+      <w:lvlJc w:val="right"/>
+      <w:pPr>
+        <w:ind w:left="4320" w:hanging="180"/>
+      </w:pPr>
+    </w:lvl>
+    <w:lvl w:ilvl="6" w:tplc="FFFFFFFF" w:tentative="1">
+      <w:start w:val="1"/>
+      <w:numFmt w:val="decimal"/>
+      <w:lvlText w:val="%7."/>
+      <w:lvlJc w:val="left"/>
+      <w:pPr>
+        <w:ind w:left="5040" w:hanging="360"/>
+      </w:pPr>
+    </w:lvl>
+    <w:lvl w:ilvl="7" w:tplc="FFFFFFFF" w:tentative="1">
+      <w:start w:val="1"/>
+      <w:numFmt w:val="lowerLetter"/>
+      <w:lvlText w:val="%8."/>
+      <w:lvlJc w:val="left"/>
+      <w:pPr>
+        <w:ind w:left="5760" w:hanging="360"/>
+      </w:pPr>
+    </w:lvl>
+    <w:lvl w:ilvl="8" w:tplc="FFFFFFFF" w:tentative="1">
+      <w:start w:val="1"/>
+      <w:numFmt w:val="lowerRoman"/>
+      <w:lvlText w:val="%9."/>
+      <w:lvlJc w:val="right"/>
+      <w:pPr>
+        <w:ind w:left="6480" w:hanging="180"/>
+      </w:pPr>
+    </w:lvl>
+  </w:abstractNum>
+  <w:abstractNum w:abstractNumId="8" w15:restartNumberingAfterBreak="0">
     <w:nsid w:val="2D671292"/>
     <w:multiLevelType w:val="hybridMultilevel"/>
     <w:tmpl w:val="6BB8CDA0"/>
@@ -23460,7 +26013,7 @@
       </w:pPr>
     </w:lvl>
   </w:abstractNum>
-  <w:abstractNum w:abstractNumId="8" w15:restartNumberingAfterBreak="0">
+  <w:abstractNum w:abstractNumId="9" w15:restartNumberingAfterBreak="0">
     <w:nsid w:val="35DD1517"/>
     <w:multiLevelType w:val="hybridMultilevel"/>
     <w:tmpl w:val="41C8FDE6"/>
@@ -23546,7 +26099,7 @@
       </w:pPr>
     </w:lvl>
   </w:abstractNum>
-  <w:abstractNum w:abstractNumId="9" w15:restartNumberingAfterBreak="0">
+  <w:abstractNum w:abstractNumId="10" w15:restartNumberingAfterBreak="0">
     <w:nsid w:val="362B4013"/>
     <w:multiLevelType w:val="hybridMultilevel"/>
     <w:tmpl w:val="7CF41EF8"/>
@@ -23632,7 +26185,7 @@
       </w:pPr>
     </w:lvl>
   </w:abstractNum>
-  <w:abstractNum w:abstractNumId="10" w15:restartNumberingAfterBreak="0">
+  <w:abstractNum w:abstractNumId="11" w15:restartNumberingAfterBreak="0">
     <w:nsid w:val="369E1481"/>
     <w:multiLevelType w:val="hybridMultilevel"/>
     <w:tmpl w:val="510EF84A"/>
@@ -23718,7 +26271,7 @@
       </w:pPr>
     </w:lvl>
   </w:abstractNum>
-  <w:abstractNum w:abstractNumId="11" w15:restartNumberingAfterBreak="0">
+  <w:abstractNum w:abstractNumId="12" w15:restartNumberingAfterBreak="0">
     <w:nsid w:val="3D6F1856"/>
     <w:multiLevelType w:val="hybridMultilevel"/>
     <w:tmpl w:val="6BB8CDA0"/>
@@ -23804,7 +26357,7 @@
       </w:pPr>
     </w:lvl>
   </w:abstractNum>
-  <w:abstractNum w:abstractNumId="12" w15:restartNumberingAfterBreak="0">
+  <w:abstractNum w:abstractNumId="13" w15:restartNumberingAfterBreak="0">
     <w:nsid w:val="43862CBA"/>
     <w:multiLevelType w:val="hybridMultilevel"/>
     <w:tmpl w:val="EC866FBE"/>
@@ -23890,7 +26443,7 @@
       </w:pPr>
     </w:lvl>
   </w:abstractNum>
-  <w:abstractNum w:abstractNumId="13" w15:restartNumberingAfterBreak="0">
+  <w:abstractNum w:abstractNumId="14" w15:restartNumberingAfterBreak="0">
     <w:nsid w:val="4AF85DED"/>
     <w:multiLevelType w:val="hybridMultilevel"/>
     <w:tmpl w:val="93CC9C58"/>
@@ -23976,7 +26529,7 @@
       </w:pPr>
     </w:lvl>
   </w:abstractNum>
-  <w:abstractNum w:abstractNumId="14" w15:restartNumberingAfterBreak="0">
+  <w:abstractNum w:abstractNumId="15" w15:restartNumberingAfterBreak="0">
     <w:nsid w:val="4B983ED7"/>
     <w:multiLevelType w:val="hybridMultilevel"/>
     <w:tmpl w:val="6DCED8EA"/>
@@ -24068,7 +26621,7 @@
       </w:pPr>
     </w:lvl>
   </w:abstractNum>
-  <w:abstractNum w:abstractNumId="15" w15:restartNumberingAfterBreak="0">
+  <w:abstractNum w:abstractNumId="16" w15:restartNumberingAfterBreak="0">
     <w:nsid w:val="4BDB5D09"/>
     <w:multiLevelType w:val="hybridMultilevel"/>
     <w:tmpl w:val="510EF84A"/>
@@ -24154,7 +26707,7 @@
       </w:pPr>
     </w:lvl>
   </w:abstractNum>
-  <w:abstractNum w:abstractNumId="16" w15:restartNumberingAfterBreak="0">
+  <w:abstractNum w:abstractNumId="17" w15:restartNumberingAfterBreak="0">
     <w:nsid w:val="5E2F046F"/>
     <w:multiLevelType w:val="hybridMultilevel"/>
     <w:tmpl w:val="510EF84A"/>
@@ -24240,7 +26793,7 @@
       </w:pPr>
     </w:lvl>
   </w:abstractNum>
-  <w:abstractNum w:abstractNumId="17" w15:restartNumberingAfterBreak="0">
+  <w:abstractNum w:abstractNumId="18" w15:restartNumberingAfterBreak="0">
     <w:nsid w:val="60091237"/>
     <w:multiLevelType w:val="hybridMultilevel"/>
     <w:tmpl w:val="41C8FDE6"/>
@@ -24326,7 +26879,7 @@
       </w:pPr>
     </w:lvl>
   </w:abstractNum>
-  <w:abstractNum w:abstractNumId="18" w15:restartNumberingAfterBreak="0">
+  <w:abstractNum w:abstractNumId="19" w15:restartNumberingAfterBreak="0">
     <w:nsid w:val="64991A18"/>
     <w:multiLevelType w:val="hybridMultilevel"/>
     <w:tmpl w:val="93CC9C58"/>
@@ -24412,7 +26965,7 @@
       </w:pPr>
     </w:lvl>
   </w:abstractNum>
-  <w:abstractNum w:abstractNumId="19" w15:restartNumberingAfterBreak="0">
+  <w:abstractNum w:abstractNumId="20" w15:restartNumberingAfterBreak="0">
     <w:nsid w:val="64E03C78"/>
     <w:multiLevelType w:val="hybridMultilevel"/>
     <w:tmpl w:val="F042A278"/>
@@ -24498,7 +27051,7 @@
       </w:pPr>
     </w:lvl>
   </w:abstractNum>
-  <w:abstractNum w:abstractNumId="20" w15:restartNumberingAfterBreak="0">
+  <w:abstractNum w:abstractNumId="21" w15:restartNumberingAfterBreak="0">
     <w:nsid w:val="65007704"/>
     <w:multiLevelType w:val="hybridMultilevel"/>
     <w:tmpl w:val="D6644A66"/>
@@ -24584,7 +27137,7 @@
       </w:pPr>
     </w:lvl>
   </w:abstractNum>
-  <w:abstractNum w:abstractNumId="21" w15:restartNumberingAfterBreak="0">
+  <w:abstractNum w:abstractNumId="22" w15:restartNumberingAfterBreak="0">
     <w:nsid w:val="677F3A58"/>
     <w:multiLevelType w:val="hybridMultilevel"/>
     <w:tmpl w:val="8760CF26"/>
@@ -24670,7 +27223,7 @@
       </w:pPr>
     </w:lvl>
   </w:abstractNum>
-  <w:abstractNum w:abstractNumId="22" w15:restartNumberingAfterBreak="0">
+  <w:abstractNum w:abstractNumId="23" w15:restartNumberingAfterBreak="0">
     <w:nsid w:val="69390BE5"/>
     <w:multiLevelType w:val="hybridMultilevel"/>
     <w:tmpl w:val="8760CF26"/>
@@ -24756,7 +27309,7 @@
       </w:pPr>
     </w:lvl>
   </w:abstractNum>
-  <w:abstractNum w:abstractNumId="23" w15:restartNumberingAfterBreak="0">
+  <w:abstractNum w:abstractNumId="24" w15:restartNumberingAfterBreak="0">
     <w:nsid w:val="697E5496"/>
     <w:multiLevelType w:val="hybridMultilevel"/>
     <w:tmpl w:val="DB328A7E"/>
@@ -24842,7 +27395,7 @@
       </w:pPr>
     </w:lvl>
   </w:abstractNum>
-  <w:abstractNum w:abstractNumId="24" w15:restartNumberingAfterBreak="0">
+  <w:abstractNum w:abstractNumId="25" w15:restartNumberingAfterBreak="0">
     <w:nsid w:val="6D2F6807"/>
     <w:multiLevelType w:val="hybridMultilevel"/>
     <w:tmpl w:val="510EF84A"/>
@@ -24928,7 +27481,7 @@
       </w:pPr>
     </w:lvl>
   </w:abstractNum>
-  <w:abstractNum w:abstractNumId="25" w15:restartNumberingAfterBreak="0">
+  <w:abstractNum w:abstractNumId="26" w15:restartNumberingAfterBreak="0">
     <w:nsid w:val="6E7968C8"/>
     <w:multiLevelType w:val="hybridMultilevel"/>
     <w:tmpl w:val="8760CF26"/>
@@ -25014,7 +27567,7 @@
       </w:pPr>
     </w:lvl>
   </w:abstractNum>
-  <w:abstractNum w:abstractNumId="26" w15:restartNumberingAfterBreak="0">
+  <w:abstractNum w:abstractNumId="27" w15:restartNumberingAfterBreak="0">
     <w:nsid w:val="6E86541B"/>
     <w:multiLevelType w:val="hybridMultilevel"/>
     <w:tmpl w:val="7CF41EF8"/>
@@ -25100,7 +27653,7 @@
       </w:pPr>
     </w:lvl>
   </w:abstractNum>
-  <w:abstractNum w:abstractNumId="27" w15:restartNumberingAfterBreak="0">
+  <w:abstractNum w:abstractNumId="28" w15:restartNumberingAfterBreak="0">
     <w:nsid w:val="706E0AFD"/>
     <w:multiLevelType w:val="hybridMultilevel"/>
     <w:tmpl w:val="D688CCBC"/>
@@ -25186,7 +27739,7 @@
       </w:pPr>
     </w:lvl>
   </w:abstractNum>
-  <w:abstractNum w:abstractNumId="28" w15:restartNumberingAfterBreak="0">
+  <w:abstractNum w:abstractNumId="29" w15:restartNumberingAfterBreak="0">
     <w:nsid w:val="741E7028"/>
     <w:multiLevelType w:val="hybridMultilevel"/>
     <w:tmpl w:val="41C8FDE6"/>
@@ -25272,7 +27825,7 @@
       </w:pPr>
     </w:lvl>
   </w:abstractNum>
-  <w:abstractNum w:abstractNumId="29" w15:restartNumberingAfterBreak="0">
+  <w:abstractNum w:abstractNumId="30" w15:restartNumberingAfterBreak="0">
     <w:nsid w:val="7713707D"/>
     <w:multiLevelType w:val="hybridMultilevel"/>
     <w:tmpl w:val="4DAAC04A"/>
@@ -25358,7 +27911,7 @@
       </w:pPr>
     </w:lvl>
   </w:abstractNum>
-  <w:abstractNum w:abstractNumId="30" w15:restartNumberingAfterBreak="0">
+  <w:abstractNum w:abstractNumId="31" w15:restartNumberingAfterBreak="0">
     <w:nsid w:val="7A381A3A"/>
     <w:multiLevelType w:val="hybridMultilevel"/>
     <w:tmpl w:val="EC866FBE"/>
@@ -25444,7 +27997,7 @@
       </w:pPr>
     </w:lvl>
   </w:abstractNum>
-  <w:abstractNum w:abstractNumId="31" w15:restartNumberingAfterBreak="0">
+  <w:abstractNum w:abstractNumId="32" w15:restartNumberingAfterBreak="0">
     <w:nsid w:val="7C4A69FB"/>
     <w:multiLevelType w:val="hybridMultilevel"/>
     <w:tmpl w:val="899C9DFC"/>
@@ -25557,7 +28110,7 @@
       </w:rPr>
     </w:lvl>
   </w:abstractNum>
-  <w:abstractNum w:abstractNumId="32" w15:restartNumberingAfterBreak="0">
+  <w:abstractNum w:abstractNumId="33" w15:restartNumberingAfterBreak="0">
     <w:nsid w:val="7E013194"/>
     <w:multiLevelType w:val="hybridMultilevel"/>
     <w:tmpl w:val="8760CF26"/>
@@ -25643,7 +28196,7 @@
       </w:pPr>
     </w:lvl>
   </w:abstractNum>
-  <w:abstractNum w:abstractNumId="33" w15:restartNumberingAfterBreak="0">
+  <w:abstractNum w:abstractNumId="34" w15:restartNumberingAfterBreak="0">
     <w:nsid w:val="7FD86558"/>
     <w:multiLevelType w:val="hybridMultilevel"/>
     <w:tmpl w:val="D688CCBC"/>
@@ -25730,97 +28283,97 @@
     </w:lvl>
   </w:abstractNum>
   <w:num w:numId="1" w16cid:durableId="209809268">
-    <w:abstractNumId w:val="31"/>
+    <w:abstractNumId w:val="32"/>
   </w:num>
   <w:num w:numId="2" w16cid:durableId="743914445">
+    <w:abstractNumId w:val="21"/>
+  </w:num>
+  <w:num w:numId="3" w16cid:durableId="847257821">
+    <w:abstractNumId w:val="34"/>
+  </w:num>
+  <w:num w:numId="4" w16cid:durableId="497309708">
+    <w:abstractNumId w:val="26"/>
+  </w:num>
+  <w:num w:numId="5" w16cid:durableId="244920050">
+    <w:abstractNumId w:val="23"/>
+  </w:num>
+  <w:num w:numId="6" w16cid:durableId="742217768">
+    <w:abstractNumId w:val="13"/>
+  </w:num>
+  <w:num w:numId="7" w16cid:durableId="554776154">
+    <w:abstractNumId w:val="8"/>
+  </w:num>
+  <w:num w:numId="8" w16cid:durableId="87847086">
+    <w:abstractNumId w:val="18"/>
+  </w:num>
+  <w:num w:numId="9" w16cid:durableId="1230001747">
     <w:abstractNumId w:val="20"/>
   </w:num>
-  <w:num w:numId="3" w16cid:durableId="847257821">
-    <w:abstractNumId w:val="33"/>
-  </w:num>
-  <w:num w:numId="4" w16cid:durableId="497309708">
-    <w:abstractNumId w:val="25"/>
-  </w:num>
-  <w:num w:numId="5" w16cid:durableId="244920050">
-    <w:abstractNumId w:val="22"/>
-  </w:num>
-  <w:num w:numId="6" w16cid:durableId="742217768">
-    <w:abstractNumId w:val="12"/>
-  </w:num>
-  <w:num w:numId="7" w16cid:durableId="554776154">
-    <w:abstractNumId w:val="7"/>
-  </w:num>
-  <w:num w:numId="8" w16cid:durableId="87847086">
-    <w:abstractNumId w:val="17"/>
-  </w:num>
-  <w:num w:numId="9" w16cid:durableId="1230001747">
-    <w:abstractNumId w:val="19"/>
-  </w:num>
   <w:num w:numId="10" w16cid:durableId="1487090083">
-    <w:abstractNumId w:val="26"/>
+    <w:abstractNumId w:val="27"/>
   </w:num>
   <w:num w:numId="11" w16cid:durableId="1279222690">
-    <w:abstractNumId w:val="16"/>
+    <w:abstractNumId w:val="17"/>
   </w:num>
   <w:num w:numId="12" w16cid:durableId="545990351">
     <w:abstractNumId w:val="2"/>
   </w:num>
   <w:num w:numId="13" w16cid:durableId="991635438">
-    <w:abstractNumId w:val="29"/>
+    <w:abstractNumId w:val="30"/>
   </w:num>
   <w:num w:numId="14" w16cid:durableId="817040272">
-    <w:abstractNumId w:val="18"/>
+    <w:abstractNumId w:val="19"/>
   </w:num>
   <w:num w:numId="15" w16cid:durableId="1702391185">
     <w:abstractNumId w:val="4"/>
   </w:num>
   <w:num w:numId="16" w16cid:durableId="1230076247">
-    <w:abstractNumId w:val="23"/>
+    <w:abstractNumId w:val="24"/>
   </w:num>
   <w:num w:numId="17" w16cid:durableId="2142065100">
     <w:abstractNumId w:val="0"/>
   </w:num>
   <w:num w:numId="18" w16cid:durableId="1051877978">
-    <w:abstractNumId w:val="8"/>
+    <w:abstractNumId w:val="9"/>
   </w:num>
   <w:num w:numId="19" w16cid:durableId="287319354">
-    <w:abstractNumId w:val="24"/>
+    <w:abstractNumId w:val="25"/>
   </w:num>
   <w:num w:numId="20" w16cid:durableId="502817922">
-    <w:abstractNumId w:val="13"/>
+    <w:abstractNumId w:val="14"/>
   </w:num>
   <w:num w:numId="21" w16cid:durableId="831533054">
-    <w:abstractNumId w:val="32"/>
+    <w:abstractNumId w:val="33"/>
   </w:num>
   <w:num w:numId="22" w16cid:durableId="314843670">
-    <w:abstractNumId w:val="14"/>
+    <w:abstractNumId w:val="15"/>
   </w:num>
   <w:num w:numId="23" w16cid:durableId="1728606304">
     <w:abstractNumId w:val="6"/>
   </w:num>
   <w:num w:numId="24" w16cid:durableId="1225681793">
-    <w:abstractNumId w:val="30"/>
+    <w:abstractNumId w:val="31"/>
   </w:num>
   <w:num w:numId="25" w16cid:durableId="402366">
     <w:abstractNumId w:val="5"/>
   </w:num>
   <w:num w:numId="26" w16cid:durableId="1232547932">
-    <w:abstractNumId w:val="27"/>
+    <w:abstractNumId w:val="28"/>
   </w:num>
   <w:num w:numId="27" w16cid:durableId="1577518587">
-    <w:abstractNumId w:val="11"/>
+    <w:abstractNumId w:val="12"/>
   </w:num>
   <w:num w:numId="28" w16cid:durableId="1571112111">
-    <w:abstractNumId w:val="9"/>
+    <w:abstractNumId w:val="10"/>
   </w:num>
   <w:num w:numId="29" w16cid:durableId="1974479628">
-    <w:abstractNumId w:val="21"/>
+    <w:abstractNumId w:val="22"/>
   </w:num>
   <w:num w:numId="30" w16cid:durableId="1923954382">
-    <w:abstractNumId w:val="28"/>
+    <w:abstractNumId w:val="29"/>
   </w:num>
   <w:num w:numId="31" w16cid:durableId="1889687139">
-    <w:abstractNumId w:val="15"/>
+    <w:abstractNumId w:val="16"/>
   </w:num>
   <w:num w:numId="32" w16cid:durableId="238249145">
     <w:abstractNumId w:val="3"/>
@@ -25829,7 +28382,10 @@
     <w:abstractNumId w:val="1"/>
   </w:num>
   <w:num w:numId="34" w16cid:durableId="1133252705">
-    <w:abstractNumId w:val="10"/>
+    <w:abstractNumId w:val="11"/>
+  </w:num>
+  <w:num w:numId="35" w16cid:durableId="450516395">
+    <w:abstractNumId w:val="7"/>
   </w:num>
   <w:numIdMacAtCleanup w:val="34"/>
 </w:numbering>
@@ -26868,27 +29424,6 @@
 </file>
 
 <file path=customXml/item1.xml><?xml version="1.0" encoding="utf-8"?>
-<b:Sources xmlns:b="http://schemas.openxmlformats.org/officeDocument/2006/bibliography" xmlns="http://schemas.openxmlformats.org/officeDocument/2006/bibliography" SelectedStyle="\APASixthEditionOfficeOnline.xsl" StyleName="APA" Version="6"/>
-</file>
-
-<file path=customXml/item2.xml><?xml version="1.0" encoding="utf-8"?>
-<p:properties xmlns:p="http://schemas.microsoft.com/office/2006/metadata/properties" xmlns:xsi="http://www.w3.org/2001/XMLSchema-instance" xmlns:pc="http://schemas.microsoft.com/office/infopath/2007/PartnerControls">
-  <documentManagement>
-    <_activity xmlns="1d14dd37-5a0a-444b-b104-d1f755bfac99" xsi:nil="true"/>
-  </documentManagement>
-</p:properties>
-</file>
-
-<file path=customXml/item3.xml><?xml version="1.0" encoding="utf-8"?>
-<?mso-contentType ?>
-<FormTemplates xmlns="http://schemas.microsoft.com/sharepoint/v3/contenttype/forms">
-  <Display>DocumentLibraryForm</Display>
-  <Edit>DocumentLibraryForm</Edit>
-  <New>DocumentLibraryForm</New>
-</FormTemplates>
-</file>
-
-<file path=customXml/item4.xml><?xml version="1.0" encoding="utf-8"?>
 <ct:contentTypeSchema xmlns:ct="http://schemas.microsoft.com/office/2006/metadata/contentType" xmlns:ma="http://schemas.microsoft.com/office/2006/metadata/properties/metaAttributes" ct:_="" ma:_="" ma:contentTypeName="Document" ma:contentTypeID="0x0101004D937C69BB7E754E84F5457B67E05A76" ma:contentTypeVersion="14" ma:contentTypeDescription="Create a new document." ma:contentTypeScope="" ma:versionID="d24554501fef414279534c3b32190a9a">
   <xsd:schema xmlns:xsd="http://www.w3.org/2001/XMLSchema" xmlns:xs="http://www.w3.org/2001/XMLSchema" xmlns:p="http://schemas.microsoft.com/office/2006/metadata/properties" xmlns:ns3="1d14dd37-5a0a-444b-b104-d1f755bfac99" xmlns:ns4="e0f2037c-28d8-4b4a-9a4f-0f83e0248621" targetNamespace="http://schemas.microsoft.com/office/2006/metadata/properties" ma:root="true" ma:fieldsID="8a91c4f0b24d3e73d9137f633498dabc" ns3:_="" ns4:_="">
     <xsd:import namespace="1d14dd37-5a0a-444b-b104-d1f755bfac99"/>
@@ -27117,33 +29652,28 @@
 </ct:contentTypeSchema>
 </file>
 
-<file path=customXml/itemProps1.xml><?xml version="1.0" encoding="utf-8"?>
-<ds:datastoreItem xmlns:ds="http://schemas.openxmlformats.org/officeDocument/2006/customXml" ds:itemID="{AE6B26AF-C9C2-4105-A4D4-790D022F0B36}">
-  <ds:schemaRefs>
-    <ds:schemaRef ds:uri="http://schemas.openxmlformats.org/officeDocument/2006/bibliography"/>
-  </ds:schemaRefs>
-</ds:datastoreItem>
+<file path=customXml/item2.xml><?xml version="1.0" encoding="utf-8"?>
+<?mso-contentType ?>
+<FormTemplates xmlns="http://schemas.microsoft.com/sharepoint/v3/contenttype/forms">
+  <Display>DocumentLibraryForm</Display>
+  <Edit>DocumentLibraryForm</Edit>
+  <New>DocumentLibraryForm</New>
+</FormTemplates>
 </file>
 
-<file path=customXml/itemProps2.xml><?xml version="1.0" encoding="utf-8"?>
-<ds:datastoreItem xmlns:ds="http://schemas.openxmlformats.org/officeDocument/2006/customXml" ds:itemID="{C69708E6-3E17-419E-A317-53061B056474}">
-  <ds:schemaRefs>
-    <ds:schemaRef ds:uri="http://schemas.microsoft.com/office/2006/metadata/properties"/>
-    <ds:schemaRef ds:uri="http://schemas.microsoft.com/office/infopath/2007/PartnerControls"/>
-    <ds:schemaRef ds:uri="1d14dd37-5a0a-444b-b104-d1f755bfac99"/>
-  </ds:schemaRefs>
-</ds:datastoreItem>
+<file path=customXml/item3.xml><?xml version="1.0" encoding="utf-8"?>
+<p:properties xmlns:p="http://schemas.microsoft.com/office/2006/metadata/properties" xmlns:xsi="http://www.w3.org/2001/XMLSchema-instance" xmlns:pc="http://schemas.microsoft.com/office/infopath/2007/PartnerControls">
+  <documentManagement>
+    <_activity xmlns="1d14dd37-5a0a-444b-b104-d1f755bfac99" xsi:nil="true"/>
+  </documentManagement>
+</p:properties>
 </file>
 
-<file path=customXml/itemProps3.xml><?xml version="1.0" encoding="utf-8"?>
-<ds:datastoreItem xmlns:ds="http://schemas.openxmlformats.org/officeDocument/2006/customXml" ds:itemID="{3F1D45BB-DC9C-44C3-B958-BA29C6F770AD}">
-  <ds:schemaRefs>
-    <ds:schemaRef ds:uri="http://schemas.microsoft.com/sharepoint/v3/contenttype/forms"/>
-  </ds:schemaRefs>
-</ds:datastoreItem>
+<file path=customXml/item4.xml><?xml version="1.0" encoding="utf-8"?>
+<b:Sources xmlns:b="http://schemas.openxmlformats.org/officeDocument/2006/bibliography" xmlns="http://schemas.openxmlformats.org/officeDocument/2006/bibliography" SelectedStyle="\APASixthEditionOfficeOnline.xsl" StyleName="APA" Version="6"/>
 </file>
 
-<file path=customXml/itemProps4.xml><?xml version="1.0" encoding="utf-8"?>
+<file path=customXml/itemProps1.xml><?xml version="1.0" encoding="utf-8"?>
 <ds:datastoreItem xmlns:ds="http://schemas.openxmlformats.org/officeDocument/2006/customXml" ds:itemID="{F621174C-BBA0-47E8-95D1-5831FD6C8FDD}">
   <ds:schemaRefs>
     <ds:schemaRef ds:uri="http://schemas.microsoft.com/office/2006/metadata/contentType"/>
@@ -27160,4 +29690,30 @@
     <ds:schemaRef ds:uri="http://schemas.microsoft.com/internal/obd"/>
   </ds:schemaRefs>
 </ds:datastoreItem>
+</file>
+
+<file path=customXml/itemProps2.xml><?xml version="1.0" encoding="utf-8"?>
+<ds:datastoreItem xmlns:ds="http://schemas.openxmlformats.org/officeDocument/2006/customXml" ds:itemID="{3F1D45BB-DC9C-44C3-B958-BA29C6F770AD}">
+  <ds:schemaRefs>
+    <ds:schemaRef ds:uri="http://schemas.microsoft.com/sharepoint/v3/contenttype/forms"/>
+  </ds:schemaRefs>
+</ds:datastoreItem>
+</file>
+
+<file path=customXml/itemProps3.xml><?xml version="1.0" encoding="utf-8"?>
+<ds:datastoreItem xmlns:ds="http://schemas.openxmlformats.org/officeDocument/2006/customXml" ds:itemID="{C69708E6-3E17-419E-A317-53061B056474}">
+  <ds:schemaRefs>
+    <ds:schemaRef ds:uri="http://schemas.microsoft.com/office/2006/metadata/properties"/>
+    <ds:schemaRef ds:uri="http://schemas.microsoft.com/office/infopath/2007/PartnerControls"/>
+    <ds:schemaRef ds:uri="1d14dd37-5a0a-444b-b104-d1f755bfac99"/>
+  </ds:schemaRefs>
+</ds:datastoreItem>
+</file>
+
+<file path=customXml/itemProps4.xml><?xml version="1.0" encoding="utf-8"?>
+<ds:datastoreItem xmlns:ds="http://schemas.openxmlformats.org/officeDocument/2006/customXml" ds:itemID="{AE6B26AF-C9C2-4105-A4D4-790D022F0B36}">
+  <ds:schemaRefs>
+    <ds:schemaRef ds:uri="http://schemas.openxmlformats.org/officeDocument/2006/bibliography"/>
+  </ds:schemaRefs>
+</ds:datastoreItem>
 </file>
</xml_diff>